<commit_message>
Seccion 3 del curso de GitHub
</commit_message>
<xml_diff>
--- a/Curso GitHub-Mis-Notas.docx
+++ b/Curso GitHub-Mis-Notas.docx
@@ -158,35 +158,7 @@
         <w:rPr>
           <w:lang w:val="es-AR"/>
         </w:rPr>
-        <w:t>Que con el comando </w:t>
-      </w:r>
-      <w:proofErr w:type="spellStart"/>
-      <w:r>
-        <w:rPr>
-          <w:lang w:val="es-AR"/>
-        </w:rPr>
-        <w:t>git</w:t>
-      </w:r>
-      <w:proofErr w:type="spellEnd"/>
-      <w:r>
-        <w:rPr>
-          <w:lang w:val="es-AR"/>
-        </w:rPr>
-        <w:t xml:space="preserve"> </w:t>
-      </w:r>
-      <w:proofErr w:type="spellStart"/>
-      <w:r>
-        <w:rPr>
-          <w:lang w:val="es-AR"/>
-        </w:rPr>
-        <w:t>init</w:t>
-      </w:r>
-      <w:proofErr w:type="spellEnd"/>
-      <w:r>
-        <w:rPr>
-          <w:lang w:val="es-AR"/>
-        </w:rPr>
-        <w:t> pudimos crear un repositorio Git;</w:t>
+        <w:t>Que con el comando git init pudimos crear un repositorio Git;</w:t>
       </w:r>
     </w:p>
     <w:p>
@@ -203,32 +175,389 @@
         <w:rPr>
           <w:lang w:val="es-AR"/>
         </w:rPr>
-        <w:t>Cómo analizar el estado de nuestro repositorio usando el comando </w:t>
+        <w:t>Cómo analizar el estado de nuestro repositorio usando el comando git status.</w:t>
+      </w:r>
+    </w:p>
+    <w:p>
+      <w:pPr>
+        <w:rPr>
+          <w:lang w:val="es-AR"/>
+        </w:rPr>
+      </w:pPr>
+    </w:p>
+    <w:p>
+      <w:pPr>
+        <w:rPr>
+          <w:lang w:val="es-AR"/>
+        </w:rPr>
+      </w:pPr>
+      <w:r>
+        <w:rPr>
+          <w:lang w:val="es-AR"/>
+        </w:rPr>
+        <w:t xml:space="preserve">También aprendí a como se usa bien el comando </w:t>
+      </w:r>
+      <w:proofErr w:type="gramStart"/>
+      <w:r>
+        <w:rPr>
+          <w:lang w:val="es-AR"/>
+        </w:rPr>
+        <w:t>“ cd</w:t>
+      </w:r>
+      <w:proofErr w:type="gramEnd"/>
+      <w:r>
+        <w:rPr>
+          <w:lang w:val="es-AR"/>
+        </w:rPr>
+        <w:t xml:space="preserve"> ” que no me estaba saliendo bien su uso pero se logro </w:t>
+      </w:r>
+    </w:p>
+    <w:p>
+      <w:pPr>
+        <w:rPr>
+          <w:lang w:val="es-AR"/>
+        </w:rPr>
+      </w:pPr>
+    </w:p>
+    <w:p>
+      <w:pPr>
+        <w:rPr>
+          <w:lang w:val="es-AR"/>
+        </w:rPr>
+      </w:pPr>
+      <w:r>
+        <w:rPr>
+          <w:lang w:val="es-AR"/>
+        </w:rPr>
+        <w:t>Sección 2 Aprendizaje:</w:t>
+      </w:r>
+    </w:p>
+    <w:p>
+      <w:pPr>
+        <w:rPr>
+          <w:lang w:val="es-AR"/>
+        </w:rPr>
+      </w:pPr>
+    </w:p>
+    <w:p>
+      <w:pPr>
+        <w:rPr>
+          <w:lang w:val="es-AR"/>
+        </w:rPr>
+      </w:pPr>
+      <w:r>
+        <w:rPr>
+          <w:lang w:val="es-AR"/>
+        </w:rPr>
+        <w:t>Solo para aclarar un poco, ya que entenderemos mejor cómo funciona Git durante el curso, aquí hay algunas definiciones interesantes:</w:t>
+      </w:r>
+    </w:p>
+    <w:p>
+      <w:pPr>
+        <w:numPr>
+          <w:ilvl w:val="0"/>
+          <w:numId w:val="28"/>
+        </w:numPr>
+        <w:rPr>
+          <w:lang w:val="es-AR"/>
+        </w:rPr>
+      </w:pPr>
+      <w:r>
+        <w:rPr>
+          <w:lang w:val="es-AR"/>
+        </w:rPr>
+        <w:t>HEAD: Estado actual de nuestro código, es decir, donde nos colocó Git</w:t>
+      </w:r>
+    </w:p>
+    <w:p>
+      <w:pPr>
+        <w:numPr>
+          <w:ilvl w:val="0"/>
+          <w:numId w:val="28"/>
+        </w:numPr>
+        <w:rPr>
+          <w:lang w:val="es-AR"/>
+        </w:rPr>
+      </w:pPr>
+      <w:r>
+        <w:rPr>
+          <w:lang w:val="es-AR"/>
+        </w:rPr>
+        <w:t>Working tree: Lugar donde los archivos realmente están siendo almacenados</w:t>
+      </w:r>
+    </w:p>
+    <w:p>
+      <w:pPr>
+        <w:numPr>
+          <w:ilvl w:val="0"/>
+          <w:numId w:val="28"/>
+        </w:numPr>
+        <w:rPr>
+          <w:lang w:val="es-AR"/>
+        </w:rPr>
+      </w:pPr>
+      <w:r>
+        <w:rPr>
+          <w:lang w:val="es-AR"/>
+        </w:rPr>
+        <w:t>index: Lugar donde Git almacena lo que será </w:t>
+      </w:r>
+      <w:r>
+        <w:rPr>
+          <w:i/>
+          <w:iCs/>
+          <w:lang w:val="es-AR"/>
+        </w:rPr>
+        <w:t>commiteado</w:t>
+      </w:r>
+      <w:r>
+        <w:rPr>
+          <w:lang w:val="es-AR"/>
+        </w:rPr>
+        <w:t>, es decir, la ubicación entre el </w:t>
+      </w:r>
+      <w:r>
+        <w:rPr>
+          <w:i/>
+          <w:iCs/>
+          <w:lang w:val="es-AR"/>
+        </w:rPr>
+        <w:t>working tree</w:t>
+      </w:r>
+      <w:r>
+        <w:rPr>
+          <w:lang w:val="es-AR"/>
+        </w:rPr>
+        <w:t> y el repositorio de Git en sí.</w:t>
+      </w:r>
+    </w:p>
+    <w:p>
+      <w:pPr>
+        <w:rPr>
+          <w:lang w:val="es-AR"/>
+        </w:rPr>
+      </w:pPr>
+    </w:p>
+    <w:p>
+      <w:pPr>
+        <w:rPr>
+          <w:lang w:val="es-AR"/>
+        </w:rPr>
+      </w:pPr>
+      <w:r>
+        <w:rPr>
+          <w:lang w:val="es-AR"/>
+        </w:rPr>
+        <w:t>Como vimos en el último video, podemos ver el historial de cambios de nuestro proyecto de manera muy sencilla, usando el comando git log.</w:t>
+      </w:r>
+    </w:p>
+    <w:p>
+      <w:pPr>
+        <w:rPr>
+          <w:lang w:val="es-AR"/>
+        </w:rPr>
+      </w:pPr>
+      <w:r>
+        <w:rPr>
+          <w:lang w:val="es-AR"/>
+        </w:rPr>
+        <w:t>Aunque es fácil, este comando es muy poderoso. Ejecuta git log --help y ve algunas de las posibles opciones. Para obtener algunos ejemplos más fáciles de entender, puedes buscar sobre git log o echar un vistazo a este link: </w:t>
+      </w:r>
+      <w:hyperlink r:id="rId9" w:tgtFrame="_blank" w:history="1">
+        <w:r>
+          <w:rPr>
+            <w:rStyle w:val="Hipervnculo"/>
+            <w:lang w:val="es-AR"/>
+          </w:rPr>
+          <w:t>https://devhints.io/git-log</w:t>
+        </w:r>
+      </w:hyperlink>
+      <w:r>
+        <w:rPr>
+          <w:lang w:val="es-AR"/>
+        </w:rPr>
+        <w:t>.</w:t>
+      </w:r>
+    </w:p>
+    <w:p>
+      <w:pPr>
+        <w:rPr>
+          <w:lang w:val="es-AR"/>
+        </w:rPr>
+      </w:pPr>
+    </w:p>
+    <w:p>
+      <w:pPr>
+        <w:rPr>
+          <w:lang w:val="es-AR"/>
+        </w:rPr>
+      </w:pPr>
+      <w:r>
+        <w:rPr>
+          <w:highlight w:val="yellow"/>
+          <w:lang w:val="es-AR"/>
+        </w:rPr>
+        <w:t>Commitear</w:t>
+      </w:r>
+      <w:r>
+        <w:rPr>
+          <w:lang w:val="es-AR"/>
+        </w:rPr>
+        <w:t xml:space="preserve"> </w:t>
+      </w:r>
+    </w:p>
+    <w:p>
+      <w:pPr>
+        <w:rPr>
+          <w:lang w:val="es-AR"/>
+        </w:rPr>
+      </w:pPr>
+      <w:r>
+        <w:rPr>
+          <w:lang w:val="es-AR"/>
+        </w:rPr>
+        <w:t>Deberíamos generar un </w:t>
+      </w:r>
+      <w:r>
+        <w:rPr>
+          <w:i/>
+          <w:iCs/>
+          <w:lang w:val="es-AR"/>
+        </w:rPr>
+        <w:t>commit</w:t>
+      </w:r>
+      <w:r>
+        <w:rPr>
+          <w:lang w:val="es-AR"/>
+        </w:rPr>
+        <w:t> siempre que nuestra base de código esté en un estado que nos gustaría recordar. Nunca deberíamos tener </w:t>
+      </w:r>
+      <w:r>
+        <w:rPr>
+          <w:i/>
+          <w:iCs/>
+          <w:lang w:val="es-AR"/>
+        </w:rPr>
+        <w:t>commits</w:t>
+      </w:r>
+      <w:r>
+        <w:rPr>
+          <w:lang w:val="es-AR"/>
+        </w:rPr>
+        <w:t> de código que no funcionen, pero tampoco es interesante dejar el </w:t>
+      </w:r>
+      <w:r>
+        <w:rPr>
+          <w:i/>
+          <w:iCs/>
+          <w:lang w:val="es-AR"/>
+        </w:rPr>
+        <w:t>commit</w:t>
+      </w:r>
+      <w:r>
+        <w:rPr>
+          <w:lang w:val="es-AR"/>
+        </w:rPr>
+        <w:t> solo al final de una función.</w:t>
+      </w:r>
+    </w:p>
+    <w:p>
+      <w:pPr>
+        <w:rPr>
+          <w:lang w:val="es-AR"/>
+        </w:rPr>
+      </w:pPr>
+    </w:p>
+    <w:p>
+      <w:pPr>
+        <w:rPr>
+          <w:lang w:val="es-AR"/>
+        </w:rPr>
+      </w:pPr>
+      <w:r>
+        <w:rPr>
+          <w:lang w:val="es-AR"/>
+        </w:rPr>
+        <w:t>Esta puede ser una discusión interminable y cada empresa o equipo puede seguir una estrategia diferente. ¡Estudien al respecto, comprendan qué tiene más sentido para ustedes y su equipo y sean felices! :-D</w:t>
+      </w:r>
+    </w:p>
+    <w:p>
+      <w:pPr>
+        <w:rPr>
+          <w:lang w:val="es-AR"/>
+        </w:rPr>
+      </w:pPr>
+    </w:p>
+    <w:p>
+      <w:pPr>
+        <w:numPr>
+          <w:ilvl w:val="0"/>
+          <w:numId w:val="29"/>
+        </w:numPr>
+        <w:rPr>
+          <w:lang w:val="es-AR"/>
+        </w:rPr>
+      </w:pPr>
+      <w:r>
+        <w:rPr>
+          <w:lang w:val="es-AR"/>
+        </w:rPr>
+        <w:t>Que un commit es la forma de guardar un estado o versión de nuestro código;</w:t>
+      </w:r>
+    </w:p>
+    <w:p>
+      <w:pPr>
+        <w:numPr>
+          <w:ilvl w:val="0"/>
+          <w:numId w:val="29"/>
+        </w:numPr>
+        <w:rPr>
+          <w:lang w:val="es-AR"/>
+        </w:rPr>
+      </w:pPr>
+      <w:r>
+        <w:rPr>
+          <w:lang w:val="es-AR"/>
+        </w:rPr>
+        <w:t>Cómo agregar archivos para </w:t>
+      </w:r>
+      <w:proofErr w:type="spellStart"/>
+      <w:r>
+        <w:rPr>
+          <w:i/>
+          <w:iCs/>
+          <w:lang w:val="es-AR"/>
+        </w:rPr>
+        <w:t>commitear</w:t>
+      </w:r>
+      <w:proofErr w:type="spellEnd"/>
+      <w:r>
+        <w:rPr>
+          <w:lang w:val="es-AR"/>
+        </w:rPr>
+        <w:t xml:space="preserve"> con git </w:t>
       </w:r>
       <w:proofErr w:type="spellStart"/>
       <w:r>
         <w:rPr>
           <w:lang w:val="es-AR"/>
         </w:rPr>
-        <w:t>git</w:t>
+        <w:t>add</w:t>
       </w:r>
       <w:proofErr w:type="spellEnd"/>
       <w:r>
         <w:rPr>
           <w:lang w:val="es-AR"/>
         </w:rPr>
-        <w:t xml:space="preserve"> status.</w:t>
+        <w:t>;</w:t>
       </w:r>
     </w:p>
     <w:p>
       <w:pPr>
-        <w:rPr>
-          <w:lang w:val="es-AR"/>
-        </w:rPr>
-      </w:pPr>
-    </w:p>
-    <w:p>
-      <w:pPr>
+        <w:numPr>
+          <w:ilvl w:val="0"/>
+          <w:numId w:val="29"/>
+        </w:numPr>
         <w:rPr>
           <w:lang w:val="es-AR"/>
         </w:rPr>
@@ -237,10 +566,239 @@
         <w:rPr>
           <w:lang w:val="es-AR"/>
         </w:rPr>
-        <w:t xml:space="preserve">También aprendí a como se usa bien el comando “ cd ” que no me estaba saliendo bien su uso pero se logro </w:t>
+        <w:t>Cómo </w:t>
       </w:r>
+      <w:proofErr w:type="spellStart"/>
+      <w:r>
+        <w:rPr>
+          <w:i/>
+          <w:iCs/>
+          <w:lang w:val="es-AR"/>
+        </w:rPr>
+        <w:t>commitear</w:t>
+      </w:r>
+      <w:proofErr w:type="spellEnd"/>
+      <w:r>
+        <w:rPr>
+          <w:lang w:val="es-AR"/>
+        </w:rPr>
+        <w:t> archivos usando el comando git commit;</w:t>
+      </w:r>
+    </w:p>
+    <w:p>
+      <w:pPr>
+        <w:numPr>
+          <w:ilvl w:val="0"/>
+          <w:numId w:val="29"/>
+        </w:numPr>
+        <w:rPr>
+          <w:lang w:val="es-AR"/>
+        </w:rPr>
+      </w:pPr>
+      <w:r>
+        <w:rPr>
+          <w:lang w:val="es-AR"/>
+        </w:rPr>
+        <w:t>Cómo verificar el historial de </w:t>
+      </w:r>
+      <w:r>
+        <w:rPr>
+          <w:i/>
+          <w:iCs/>
+          <w:lang w:val="es-AR"/>
+        </w:rPr>
+        <w:t>commits</w:t>
+      </w:r>
+      <w:r>
+        <w:rPr>
+          <w:lang w:val="es-AR"/>
+        </w:rPr>
+        <w:t>, a través de git log y algunas de sus opciones:</w:t>
+      </w:r>
+    </w:p>
+    <w:p>
+      <w:pPr>
+        <w:numPr>
+          <w:ilvl w:val="1"/>
+          <w:numId w:val="29"/>
+        </w:numPr>
+        <w:rPr>
+          <w:lang w:val="es-AR"/>
+        </w:rPr>
+      </w:pPr>
+      <w:r>
+        <w:rPr>
+          <w:lang w:val="es-AR"/>
+        </w:rPr>
+        <w:t>git log --</w:t>
+      </w:r>
+      <w:proofErr w:type="spellStart"/>
+      <w:r>
+        <w:rPr>
+          <w:lang w:val="es-AR"/>
+        </w:rPr>
+        <w:t>oneline</w:t>
+      </w:r>
+      <w:proofErr w:type="spellEnd"/>
+    </w:p>
+    <w:p>
+      <w:pPr>
+        <w:numPr>
+          <w:ilvl w:val="1"/>
+          <w:numId w:val="29"/>
+        </w:numPr>
+        <w:rPr>
+          <w:lang w:val="es-AR"/>
+        </w:rPr>
+      </w:pPr>
+      <w:r>
+        <w:rPr>
+          <w:lang w:val="es-AR"/>
+        </w:rPr>
+        <w:t>git log -p</w:t>
+      </w:r>
+    </w:p>
+    <w:p>
+      <w:pPr>
+        <w:numPr>
+          <w:ilvl w:val="1"/>
+          <w:numId w:val="29"/>
+        </w:numPr>
+        <w:rPr>
+          <w:lang w:val="es-AR"/>
+        </w:rPr>
+      </w:pPr>
+      <w:r>
+        <w:rPr>
+          <w:lang w:val="es-AR"/>
+        </w:rPr>
+        <w:t>git log --</w:t>
+      </w:r>
+      <w:proofErr w:type="spellStart"/>
+      <w:r>
+        <w:rPr>
+          <w:lang w:val="es-AR"/>
+        </w:rPr>
+        <w:t>pretty</w:t>
+      </w:r>
+      <w:proofErr w:type="spellEnd"/>
+      <w:r>
+        <w:rPr>
+          <w:lang w:val="es-AR"/>
+        </w:rPr>
+        <w:t>="parámetros de formato"</w:t>
+      </w:r>
+    </w:p>
+    <w:p>
+      <w:pPr>
+        <w:numPr>
+          <w:ilvl w:val="0"/>
+          <w:numId w:val="29"/>
+        </w:numPr>
+        <w:rPr>
+          <w:lang w:val="es-AR"/>
+        </w:rPr>
+      </w:pPr>
+      <w:r>
+        <w:rPr>
+          <w:lang w:val="es-AR"/>
+        </w:rPr>
+        <w:t xml:space="preserve">Cómo hacer que Git no monitoree archivos, a través </w:t>
+      </w:r>
+      <w:proofErr w:type="gramStart"/>
+      <w:r>
+        <w:rPr>
+          <w:lang w:val="es-AR"/>
+        </w:rPr>
+        <w:t>de </w:t>
+      </w:r>
+      <w:r>
+        <w:rPr>
+          <w:b/>
+          <w:bCs/>
+          <w:lang w:val="es-AR"/>
+        </w:rPr>
+        <w:t>.</w:t>
+      </w:r>
+      <w:proofErr w:type="spellStart"/>
+      <w:r>
+        <w:rPr>
+          <w:b/>
+          <w:bCs/>
+          <w:lang w:val="es-AR"/>
+        </w:rPr>
+        <w:t>gitignore</w:t>
+      </w:r>
+      <w:proofErr w:type="spellEnd"/>
+      <w:proofErr w:type="gramEnd"/>
+    </w:p>
+    <w:p>
+      <w:pPr>
+        <w:numPr>
+          <w:ilvl w:val="0"/>
+          <w:numId w:val="29"/>
+        </w:numPr>
+        <w:rPr>
+          <w:lang w:val="es-AR"/>
+        </w:rPr>
+      </w:pPr>
+      <w:r>
+        <w:rPr>
+          <w:lang w:val="es-AR"/>
+        </w:rPr>
+        <w:lastRenderedPageBreak/>
+        <w:t>Que no debemos realizar </w:t>
+      </w:r>
+      <w:r>
+        <w:rPr>
+          <w:i/>
+          <w:iCs/>
+          <w:lang w:val="es-AR"/>
+        </w:rPr>
+        <w:t>commits</w:t>
+      </w:r>
+      <w:r>
+        <w:rPr>
+          <w:lang w:val="es-AR"/>
+        </w:rPr>
+        <w:t>, es decir, guardar un estado, de nuestra aplicación que no esté funcionando.</w:t>
+      </w:r>
+    </w:p>
+    <w:p>
+      <w:pPr>
+        <w:rPr>
+          <w:lang w:val="es-AR"/>
+        </w:rPr>
+      </w:pPr>
+    </w:p>
+    <w:p>
+      <w:pPr>
+        <w:rPr>
+          <w:lang w:val="es-AR"/>
+        </w:rPr>
+      </w:pPr>
+      <w:r>
+        <w:rPr>
+          <w:lang w:val="es-AR"/>
+        </w:rPr>
+        <w:t>Sección 3 Aprendizaje:</w:t>
+      </w:r>
+    </w:p>
+    <w:p>
+      <w:pPr>
+        <w:rPr>
+          <w:lang w:val="es-AR"/>
+        </w:rPr>
+      </w:pPr>
       <w:bookmarkStart w:id="0" w:name="_GoBack"/>
       <w:bookmarkEnd w:id="0"/>
+    </w:p>
+    <w:p>
+      <w:pPr>
+        <w:rPr>
+          <w:lang w:val="es-AR"/>
+        </w:rPr>
+      </w:pPr>
     </w:p>
     <w:sectPr>
       <w:pgSz w:w="11906" w:h="16838" w:code="9"/>
@@ -1008,6 +1566,155 @@
     </w:lvl>
   </w:abstractNum>
   <w:abstractNum w:abstractNumId="16" w15:restartNumberingAfterBreak="0">
+    <w:nsid w:val="2D821B03"/>
+    <w:multiLevelType w:val="multilevel"/>
+    <w:tmpl w:val="E104D91A"/>
+    <w:lvl w:ilvl="0">
+      <w:start w:val="1"/>
+      <w:numFmt w:val="bullet"/>
+      <w:lvlText w:val=""/>
+      <w:lvlJc w:val="left"/>
+      <w:pPr>
+        <w:tabs>
+          <w:tab w:val="num" w:pos="720"/>
+        </w:tabs>
+        <w:ind w:left="720" w:hanging="360"/>
+      </w:pPr>
+      <w:rPr>
+        <w:rFonts w:ascii="Symbol" w:hAnsi="Symbol" w:hint="default"/>
+        <w:sz w:val="20"/>
+      </w:rPr>
+    </w:lvl>
+    <w:lvl w:ilvl="1">
+      <w:start w:val="1"/>
+      <w:numFmt w:val="bullet"/>
+      <w:lvlText w:val="o"/>
+      <w:lvlJc w:val="left"/>
+      <w:pPr>
+        <w:tabs>
+          <w:tab w:val="num" w:pos="1440"/>
+        </w:tabs>
+        <w:ind w:left="1440" w:hanging="360"/>
+      </w:pPr>
+      <w:rPr>
+        <w:rFonts w:ascii="Courier New" w:hAnsi="Courier New" w:hint="default"/>
+        <w:sz w:val="20"/>
+      </w:rPr>
+    </w:lvl>
+    <w:lvl w:ilvl="2" w:tentative="1">
+      <w:start w:val="1"/>
+      <w:numFmt w:val="bullet"/>
+      <w:lvlText w:val=""/>
+      <w:lvlJc w:val="left"/>
+      <w:pPr>
+        <w:tabs>
+          <w:tab w:val="num" w:pos="2160"/>
+        </w:tabs>
+        <w:ind w:left="2160" w:hanging="360"/>
+      </w:pPr>
+      <w:rPr>
+        <w:rFonts w:ascii="Wingdings" w:hAnsi="Wingdings" w:hint="default"/>
+        <w:sz w:val="20"/>
+      </w:rPr>
+    </w:lvl>
+    <w:lvl w:ilvl="3" w:tentative="1">
+      <w:start w:val="1"/>
+      <w:numFmt w:val="bullet"/>
+      <w:lvlText w:val=""/>
+      <w:lvlJc w:val="left"/>
+      <w:pPr>
+        <w:tabs>
+          <w:tab w:val="num" w:pos="2880"/>
+        </w:tabs>
+        <w:ind w:left="2880" w:hanging="360"/>
+      </w:pPr>
+      <w:rPr>
+        <w:rFonts w:ascii="Wingdings" w:hAnsi="Wingdings" w:hint="default"/>
+        <w:sz w:val="20"/>
+      </w:rPr>
+    </w:lvl>
+    <w:lvl w:ilvl="4" w:tentative="1">
+      <w:start w:val="1"/>
+      <w:numFmt w:val="bullet"/>
+      <w:lvlText w:val=""/>
+      <w:lvlJc w:val="left"/>
+      <w:pPr>
+        <w:tabs>
+          <w:tab w:val="num" w:pos="3600"/>
+        </w:tabs>
+        <w:ind w:left="3600" w:hanging="360"/>
+      </w:pPr>
+      <w:rPr>
+        <w:rFonts w:ascii="Wingdings" w:hAnsi="Wingdings" w:hint="default"/>
+        <w:sz w:val="20"/>
+      </w:rPr>
+    </w:lvl>
+    <w:lvl w:ilvl="5" w:tentative="1">
+      <w:start w:val="1"/>
+      <w:numFmt w:val="bullet"/>
+      <w:lvlText w:val=""/>
+      <w:lvlJc w:val="left"/>
+      <w:pPr>
+        <w:tabs>
+          <w:tab w:val="num" w:pos="4320"/>
+        </w:tabs>
+        <w:ind w:left="4320" w:hanging="360"/>
+      </w:pPr>
+      <w:rPr>
+        <w:rFonts w:ascii="Wingdings" w:hAnsi="Wingdings" w:hint="default"/>
+        <w:sz w:val="20"/>
+      </w:rPr>
+    </w:lvl>
+    <w:lvl w:ilvl="6" w:tentative="1">
+      <w:start w:val="1"/>
+      <w:numFmt w:val="bullet"/>
+      <w:lvlText w:val=""/>
+      <w:lvlJc w:val="left"/>
+      <w:pPr>
+        <w:tabs>
+          <w:tab w:val="num" w:pos="5040"/>
+        </w:tabs>
+        <w:ind w:left="5040" w:hanging="360"/>
+      </w:pPr>
+      <w:rPr>
+        <w:rFonts w:ascii="Wingdings" w:hAnsi="Wingdings" w:hint="default"/>
+        <w:sz w:val="20"/>
+      </w:rPr>
+    </w:lvl>
+    <w:lvl w:ilvl="7" w:tentative="1">
+      <w:start w:val="1"/>
+      <w:numFmt w:val="bullet"/>
+      <w:lvlText w:val=""/>
+      <w:lvlJc w:val="left"/>
+      <w:pPr>
+        <w:tabs>
+          <w:tab w:val="num" w:pos="5760"/>
+        </w:tabs>
+        <w:ind w:left="5760" w:hanging="360"/>
+      </w:pPr>
+      <w:rPr>
+        <w:rFonts w:ascii="Wingdings" w:hAnsi="Wingdings" w:hint="default"/>
+        <w:sz w:val="20"/>
+      </w:rPr>
+    </w:lvl>
+    <w:lvl w:ilvl="8" w:tentative="1">
+      <w:start w:val="1"/>
+      <w:numFmt w:val="bullet"/>
+      <w:lvlText w:val=""/>
+      <w:lvlJc w:val="left"/>
+      <w:pPr>
+        <w:tabs>
+          <w:tab w:val="num" w:pos="6480"/>
+        </w:tabs>
+        <w:ind w:left="6480" w:hanging="360"/>
+      </w:pPr>
+      <w:rPr>
+        <w:rFonts w:ascii="Wingdings" w:hAnsi="Wingdings" w:hint="default"/>
+        <w:sz w:val="20"/>
+      </w:rPr>
+    </w:lvl>
+  </w:abstractNum>
+  <w:abstractNum w:abstractNumId="17" w15:restartNumberingAfterBreak="0">
     <w:nsid w:val="2EDE304E"/>
     <w:multiLevelType w:val="multilevel"/>
     <w:tmpl w:val="0409001D"/>
@@ -1093,7 +1800,156 @@
       </w:pPr>
     </w:lvl>
   </w:abstractNum>
-  <w:abstractNum w:abstractNumId="17" w15:restartNumberingAfterBreak="0">
+  <w:abstractNum w:abstractNumId="18" w15:restartNumberingAfterBreak="0">
+    <w:nsid w:val="31303FDB"/>
+    <w:multiLevelType w:val="multilevel"/>
+    <w:tmpl w:val="D25EF514"/>
+    <w:lvl w:ilvl="0">
+      <w:start w:val="1"/>
+      <w:numFmt w:val="bullet"/>
+      <w:lvlText w:val=""/>
+      <w:lvlJc w:val="left"/>
+      <w:pPr>
+        <w:tabs>
+          <w:tab w:val="num" w:pos="720"/>
+        </w:tabs>
+        <w:ind w:left="720" w:hanging="360"/>
+      </w:pPr>
+      <w:rPr>
+        <w:rFonts w:ascii="Symbol" w:hAnsi="Symbol" w:hint="default"/>
+        <w:sz w:val="20"/>
+      </w:rPr>
+    </w:lvl>
+    <w:lvl w:ilvl="1" w:tentative="1">
+      <w:start w:val="1"/>
+      <w:numFmt w:val="bullet"/>
+      <w:lvlText w:val="o"/>
+      <w:lvlJc w:val="left"/>
+      <w:pPr>
+        <w:tabs>
+          <w:tab w:val="num" w:pos="1440"/>
+        </w:tabs>
+        <w:ind w:left="1440" w:hanging="360"/>
+      </w:pPr>
+      <w:rPr>
+        <w:rFonts w:ascii="Courier New" w:hAnsi="Courier New" w:hint="default"/>
+        <w:sz w:val="20"/>
+      </w:rPr>
+    </w:lvl>
+    <w:lvl w:ilvl="2" w:tentative="1">
+      <w:start w:val="1"/>
+      <w:numFmt w:val="bullet"/>
+      <w:lvlText w:val=""/>
+      <w:lvlJc w:val="left"/>
+      <w:pPr>
+        <w:tabs>
+          <w:tab w:val="num" w:pos="2160"/>
+        </w:tabs>
+        <w:ind w:left="2160" w:hanging="360"/>
+      </w:pPr>
+      <w:rPr>
+        <w:rFonts w:ascii="Wingdings" w:hAnsi="Wingdings" w:hint="default"/>
+        <w:sz w:val="20"/>
+      </w:rPr>
+    </w:lvl>
+    <w:lvl w:ilvl="3" w:tentative="1">
+      <w:start w:val="1"/>
+      <w:numFmt w:val="bullet"/>
+      <w:lvlText w:val=""/>
+      <w:lvlJc w:val="left"/>
+      <w:pPr>
+        <w:tabs>
+          <w:tab w:val="num" w:pos="2880"/>
+        </w:tabs>
+        <w:ind w:left="2880" w:hanging="360"/>
+      </w:pPr>
+      <w:rPr>
+        <w:rFonts w:ascii="Wingdings" w:hAnsi="Wingdings" w:hint="default"/>
+        <w:sz w:val="20"/>
+      </w:rPr>
+    </w:lvl>
+    <w:lvl w:ilvl="4" w:tentative="1">
+      <w:start w:val="1"/>
+      <w:numFmt w:val="bullet"/>
+      <w:lvlText w:val=""/>
+      <w:lvlJc w:val="left"/>
+      <w:pPr>
+        <w:tabs>
+          <w:tab w:val="num" w:pos="3600"/>
+        </w:tabs>
+        <w:ind w:left="3600" w:hanging="360"/>
+      </w:pPr>
+      <w:rPr>
+        <w:rFonts w:ascii="Wingdings" w:hAnsi="Wingdings" w:hint="default"/>
+        <w:sz w:val="20"/>
+      </w:rPr>
+    </w:lvl>
+    <w:lvl w:ilvl="5" w:tentative="1">
+      <w:start w:val="1"/>
+      <w:numFmt w:val="bullet"/>
+      <w:lvlText w:val=""/>
+      <w:lvlJc w:val="left"/>
+      <w:pPr>
+        <w:tabs>
+          <w:tab w:val="num" w:pos="4320"/>
+        </w:tabs>
+        <w:ind w:left="4320" w:hanging="360"/>
+      </w:pPr>
+      <w:rPr>
+        <w:rFonts w:ascii="Wingdings" w:hAnsi="Wingdings" w:hint="default"/>
+        <w:sz w:val="20"/>
+      </w:rPr>
+    </w:lvl>
+    <w:lvl w:ilvl="6" w:tentative="1">
+      <w:start w:val="1"/>
+      <w:numFmt w:val="bullet"/>
+      <w:lvlText w:val=""/>
+      <w:lvlJc w:val="left"/>
+      <w:pPr>
+        <w:tabs>
+          <w:tab w:val="num" w:pos="5040"/>
+        </w:tabs>
+        <w:ind w:left="5040" w:hanging="360"/>
+      </w:pPr>
+      <w:rPr>
+        <w:rFonts w:ascii="Wingdings" w:hAnsi="Wingdings" w:hint="default"/>
+        <w:sz w:val="20"/>
+      </w:rPr>
+    </w:lvl>
+    <w:lvl w:ilvl="7" w:tentative="1">
+      <w:start w:val="1"/>
+      <w:numFmt w:val="bullet"/>
+      <w:lvlText w:val=""/>
+      <w:lvlJc w:val="left"/>
+      <w:pPr>
+        <w:tabs>
+          <w:tab w:val="num" w:pos="5760"/>
+        </w:tabs>
+        <w:ind w:left="5760" w:hanging="360"/>
+      </w:pPr>
+      <w:rPr>
+        <w:rFonts w:ascii="Wingdings" w:hAnsi="Wingdings" w:hint="default"/>
+        <w:sz w:val="20"/>
+      </w:rPr>
+    </w:lvl>
+    <w:lvl w:ilvl="8" w:tentative="1">
+      <w:start w:val="1"/>
+      <w:numFmt w:val="bullet"/>
+      <w:lvlText w:val=""/>
+      <w:lvlJc w:val="left"/>
+      <w:pPr>
+        <w:tabs>
+          <w:tab w:val="num" w:pos="6480"/>
+        </w:tabs>
+        <w:ind w:left="6480" w:hanging="360"/>
+      </w:pPr>
+      <w:rPr>
+        <w:rFonts w:ascii="Wingdings" w:hAnsi="Wingdings" w:hint="default"/>
+        <w:sz w:val="20"/>
+      </w:rPr>
+    </w:lvl>
+  </w:abstractNum>
+  <w:abstractNum w:abstractNumId="19" w15:restartNumberingAfterBreak="0">
     <w:nsid w:val="37225E39"/>
     <w:multiLevelType w:val="multilevel"/>
     <w:tmpl w:val="1A824C18"/>
@@ -1242,7 +2098,7 @@
       </w:rPr>
     </w:lvl>
   </w:abstractNum>
-  <w:abstractNum w:abstractNumId="18" w15:restartNumberingAfterBreak="0">
+  <w:abstractNum w:abstractNumId="20" w15:restartNumberingAfterBreak="0">
     <w:nsid w:val="3A52131C"/>
     <w:multiLevelType w:val="multilevel"/>
     <w:tmpl w:val="0409001D"/>
@@ -1332,7 +2188,7 @@
       </w:pPr>
     </w:lvl>
   </w:abstractNum>
-  <w:abstractNum w:abstractNumId="19" w15:restartNumberingAfterBreak="0">
+  <w:abstractNum w:abstractNumId="21" w15:restartNumberingAfterBreak="0">
     <w:nsid w:val="3AEB0273"/>
     <w:multiLevelType w:val="multilevel"/>
     <w:tmpl w:val="526206A0"/>
@@ -1419,7 +2275,7 @@
       </w:pPr>
     </w:lvl>
   </w:abstractNum>
-  <w:abstractNum w:abstractNumId="20" w15:restartNumberingAfterBreak="0">
+  <w:abstractNum w:abstractNumId="22" w15:restartNumberingAfterBreak="0">
     <w:nsid w:val="43F8503E"/>
     <w:multiLevelType w:val="multilevel"/>
     <w:tmpl w:val="0409001F"/>
@@ -1505,7 +2361,7 @@
       </w:pPr>
     </w:lvl>
   </w:abstractNum>
-  <w:abstractNum w:abstractNumId="21" w15:restartNumberingAfterBreak="0">
+  <w:abstractNum w:abstractNumId="23" w15:restartNumberingAfterBreak="0">
     <w:nsid w:val="484C4F29"/>
     <w:multiLevelType w:val="multilevel"/>
     <w:tmpl w:val="D8061F64"/>
@@ -1592,7 +2448,7 @@
       </w:pPr>
     </w:lvl>
   </w:abstractNum>
-  <w:abstractNum w:abstractNumId="22" w15:restartNumberingAfterBreak="0">
+  <w:abstractNum w:abstractNumId="24" w15:restartNumberingAfterBreak="0">
     <w:nsid w:val="59350CFB"/>
     <w:multiLevelType w:val="multilevel"/>
     <w:tmpl w:val="9DF09F08"/>
@@ -1679,7 +2535,7 @@
       </w:pPr>
     </w:lvl>
   </w:abstractNum>
-  <w:abstractNum w:abstractNumId="23" w15:restartNumberingAfterBreak="0">
+  <w:abstractNum w:abstractNumId="25" w15:restartNumberingAfterBreak="0">
     <w:nsid w:val="5DEC6B47"/>
     <w:multiLevelType w:val="multilevel"/>
     <w:tmpl w:val="604E1C0A"/>
@@ -1766,7 +2622,7 @@
       </w:pPr>
     </w:lvl>
   </w:abstractNum>
-  <w:abstractNum w:abstractNumId="24" w15:restartNumberingAfterBreak="0">
+  <w:abstractNum w:abstractNumId="26" w15:restartNumberingAfterBreak="0">
     <w:nsid w:val="67F86DA5"/>
     <w:multiLevelType w:val="multilevel"/>
     <w:tmpl w:val="04090023"/>
@@ -1857,7 +2713,7 @@
       </w:pPr>
     </w:lvl>
   </w:abstractNum>
-  <w:abstractNum w:abstractNumId="25" w15:restartNumberingAfterBreak="0">
+  <w:abstractNum w:abstractNumId="27" w15:restartNumberingAfterBreak="0">
     <w:nsid w:val="6E9514D7"/>
     <w:multiLevelType w:val="multilevel"/>
     <w:tmpl w:val="0409001F"/>
@@ -1943,7 +2799,7 @@
       </w:pPr>
     </w:lvl>
   </w:abstractNum>
-  <w:abstractNum w:abstractNumId="26" w15:restartNumberingAfterBreak="0">
+  <w:abstractNum w:abstractNumId="28" w15:restartNumberingAfterBreak="0">
     <w:nsid w:val="7D8C2C6D"/>
     <w:multiLevelType w:val="multilevel"/>
     <w:tmpl w:val="04090023"/>
@@ -2031,7 +2887,7 @@
     </w:lvl>
   </w:abstractNum>
   <w:num w:numId="1">
-    <w:abstractNumId w:val="22"/>
+    <w:abstractNumId w:val="24"/>
   </w:num>
   <w:num w:numId="2">
     <w:abstractNumId w:val="12"/>
@@ -2040,16 +2896,16 @@
     <w:abstractNumId w:val="10"/>
   </w:num>
   <w:num w:numId="4">
-    <w:abstractNumId w:val="25"/>
+    <w:abstractNumId w:val="27"/>
   </w:num>
   <w:num w:numId="5">
     <w:abstractNumId w:val="13"/>
   </w:num>
   <w:num w:numId="6">
-    <w:abstractNumId w:val="19"/>
+    <w:abstractNumId w:val="21"/>
   </w:num>
   <w:num w:numId="7">
-    <w:abstractNumId w:val="21"/>
+    <w:abstractNumId w:val="23"/>
   </w:num>
   <w:num w:numId="8">
     <w:abstractNumId w:val="9"/>
@@ -2085,31 +2941,37 @@
     <w:abstractNumId w:val="14"/>
   </w:num>
   <w:num w:numId="19">
-    <w:abstractNumId w:val="16"/>
+    <w:abstractNumId w:val="17"/>
   </w:num>
   <w:num w:numId="20">
-    <w:abstractNumId w:val="23"/>
+    <w:abstractNumId w:val="25"/>
   </w:num>
   <w:num w:numId="21">
-    <w:abstractNumId w:val="20"/>
+    <w:abstractNumId w:val="22"/>
   </w:num>
   <w:num w:numId="22">
     <w:abstractNumId w:val="11"/>
   </w:num>
   <w:num w:numId="23">
-    <w:abstractNumId w:val="26"/>
+    <w:abstractNumId w:val="28"/>
   </w:num>
   <w:num w:numId="24">
     <w:abstractNumId w:val="15"/>
   </w:num>
   <w:num w:numId="25">
+    <w:abstractNumId w:val="20"/>
+  </w:num>
+  <w:num w:numId="26">
+    <w:abstractNumId w:val="26"/>
+  </w:num>
+  <w:num w:numId="27">
+    <w:abstractNumId w:val="19"/>
+  </w:num>
+  <w:num w:numId="28">
     <w:abstractNumId w:val="18"/>
   </w:num>
-  <w:num w:numId="26">
-    <w:abstractNumId w:val="24"/>
-  </w:num>
-  <w:num w:numId="27">
-    <w:abstractNumId w:val="17"/>
+  <w:num w:numId="29">
+    <w:abstractNumId w:val="16"/>
   </w:num>
 </w:numbering>
 </file>

</xml_diff>

<commit_message>
Seccion 3 de el curso correccion
</commit_message>
<xml_diff>
--- a/Curso GitHub-Mis-Notas.docx
+++ b/Curso GitHub-Mis-Notas.docx
@@ -535,7 +535,21 @@
         <w:rPr>
           <w:lang w:val="es-AR"/>
         </w:rPr>
-        <w:t xml:space="preserve"> con git </w:t>
+        <w:t> con </w:t>
+      </w:r>
+      <w:proofErr w:type="spellStart"/>
+      <w:r>
+        <w:rPr>
+          <w:lang w:val="es-AR"/>
+        </w:rPr>
+        <w:t>git</w:t>
+      </w:r>
+      <w:proofErr w:type="spellEnd"/>
+      <w:r>
+        <w:rPr>
+          <w:lang w:val="es-AR"/>
+        </w:rPr>
+        <w:t xml:space="preserve"> </w:t>
       </w:r>
       <w:proofErr w:type="spellStart"/>
       <w:r>
@@ -582,7 +596,21 @@
         <w:rPr>
           <w:lang w:val="es-AR"/>
         </w:rPr>
-        <w:t> archivos usando el comando git commit;</w:t>
+        <w:t> archivos usando el comando </w:t>
+      </w:r>
+      <w:proofErr w:type="spellStart"/>
+      <w:r>
+        <w:rPr>
+          <w:lang w:val="es-AR"/>
+        </w:rPr>
+        <w:t>git</w:t>
+      </w:r>
+      <w:proofErr w:type="spellEnd"/>
+      <w:r>
+        <w:rPr>
+          <w:lang w:val="es-AR"/>
+        </w:rPr>
+        <w:t xml:space="preserve"> commit;</w:t>
       </w:r>
     </w:p>
     <w:p>
@@ -626,11 +654,19 @@
           <w:lang w:val="es-AR"/>
         </w:rPr>
       </w:pPr>
+      <w:proofErr w:type="spellStart"/>
       <w:r>
         <w:rPr>
           <w:lang w:val="es-AR"/>
         </w:rPr>
-        <w:t>git log --</w:t>
+        <w:t>git</w:t>
+      </w:r>
+      <w:proofErr w:type="spellEnd"/>
+      <w:r>
+        <w:rPr>
+          <w:lang w:val="es-AR"/>
+        </w:rPr>
+        <w:t xml:space="preserve"> log --</w:t>
       </w:r>
       <w:proofErr w:type="spellStart"/>
       <w:r>
@@ -668,11 +704,19 @@
           <w:lang w:val="es-AR"/>
         </w:rPr>
       </w:pPr>
+      <w:proofErr w:type="spellStart"/>
       <w:r>
         <w:rPr>
           <w:lang w:val="es-AR"/>
         </w:rPr>
-        <w:t>git log --</w:t>
+        <w:t>git</w:t>
+      </w:r>
+      <w:proofErr w:type="spellEnd"/>
+      <w:r>
+        <w:rPr>
+          <w:lang w:val="es-AR"/>
+        </w:rPr>
+        <w:t xml:space="preserve"> log --</w:t>
       </w:r>
       <w:proofErr w:type="spellStart"/>
       <w:r>
@@ -790,15 +834,621 @@
           <w:lang w:val="es-AR"/>
         </w:rPr>
       </w:pPr>
-      <w:bookmarkStart w:id="0" w:name="_GoBack"/>
-      <w:bookmarkEnd w:id="0"/>
-    </w:p>
-    <w:p>
-      <w:pPr>
+      <w:r>
         <w:rPr>
           <w:lang w:val="es-AR"/>
         </w:rPr>
-      </w:pPr>
+        <w:br/>
+      </w:r>
+      <w:proofErr w:type="spellStart"/>
+      <w:r>
+        <w:rPr>
+          <w:lang w:val="es-AR"/>
+        </w:rPr>
+        <w:t>git</w:t>
+      </w:r>
+      <w:proofErr w:type="spellEnd"/>
+      <w:r>
+        <w:rPr>
+          <w:lang w:val="es-AR"/>
+        </w:rPr>
+        <w:t xml:space="preserve"> </w:t>
+      </w:r>
+      <w:proofErr w:type="spellStart"/>
+      <w:r>
+        <w:rPr>
+          <w:b/>
+          <w:bCs/>
+          <w:lang w:val="es-AR"/>
+        </w:rPr>
+        <w:t>init</w:t>
+      </w:r>
+      <w:proofErr w:type="spellEnd"/>
+      <w:r>
+        <w:rPr>
+          <w:lang w:val="es-AR"/>
+        </w:rPr>
+        <w:t xml:space="preserve"> --</w:t>
+      </w:r>
+      <w:proofErr w:type="spellStart"/>
+      <w:r>
+        <w:rPr>
+          <w:lang w:val="es-AR"/>
+        </w:rPr>
+        <w:t>bare</w:t>
+      </w:r>
+      <w:proofErr w:type="spellEnd"/>
+    </w:p>
+    <w:p>
+      <w:pPr>
+        <w:rPr>
+          <w:lang w:val="es-AR"/>
+        </w:rPr>
+      </w:pPr>
+      <w:r>
+        <w:rPr>
+          <w:lang w:val="es-AR"/>
+        </w:rPr>
+        <w:t>¡Opción correcta! Con este comando creamos un repositorio que no tendrá la </w:t>
+      </w:r>
+      <w:proofErr w:type="spellStart"/>
+      <w:r>
+        <w:rPr>
+          <w:i/>
+          <w:iCs/>
+          <w:lang w:val="es-AR"/>
+        </w:rPr>
+        <w:t>working</w:t>
+      </w:r>
+      <w:proofErr w:type="spellEnd"/>
+      <w:r>
+        <w:rPr>
+          <w:i/>
+          <w:iCs/>
+          <w:lang w:val="es-AR"/>
+        </w:rPr>
+        <w:t xml:space="preserve"> </w:t>
+      </w:r>
+      <w:proofErr w:type="spellStart"/>
+      <w:r>
+        <w:rPr>
+          <w:i/>
+          <w:iCs/>
+          <w:lang w:val="es-AR"/>
+        </w:rPr>
+        <w:t>tree</w:t>
+      </w:r>
+      <w:proofErr w:type="spellEnd"/>
+      <w:r>
+        <w:rPr>
+          <w:lang w:val="es-AR"/>
+        </w:rPr>
+        <w:t>, o sea, no contendrá una copia de nuestros archivos. Como el repositorio servirá solo como servidor, para que otros miembros del equipo sincronicen sus trabajos, disminuimos espacio de almacenamiento de esta forma.</w:t>
+      </w:r>
+    </w:p>
+    <w:p>
+      <w:pPr>
+        <w:rPr>
+          <w:lang w:val="es-AR"/>
+        </w:rPr>
+      </w:pPr>
+    </w:p>
+    <w:p>
+      <w:pPr>
+        <w:rPr>
+          <w:lang w:val="es-AR"/>
+        </w:rPr>
+      </w:pPr>
+      <w:proofErr w:type="spellStart"/>
+      <w:r>
+        <w:rPr>
+          <w:lang w:val="es-AR"/>
+        </w:rPr>
+        <w:t>git</w:t>
+      </w:r>
+      <w:proofErr w:type="spellEnd"/>
+      <w:r>
+        <w:rPr>
+          <w:lang w:val="es-AR"/>
+        </w:rPr>
+        <w:t xml:space="preserve"> </w:t>
+      </w:r>
+      <w:proofErr w:type="spellStart"/>
+      <w:r>
+        <w:rPr>
+          <w:lang w:val="es-AR"/>
+        </w:rPr>
+        <w:t>remote</w:t>
+      </w:r>
+      <w:proofErr w:type="spellEnd"/>
+      <w:r>
+        <w:rPr>
+          <w:lang w:val="es-AR"/>
+        </w:rPr>
+        <w:t xml:space="preserve"> </w:t>
+      </w:r>
+      <w:proofErr w:type="spellStart"/>
+      <w:r>
+        <w:rPr>
+          <w:lang w:val="es-AR"/>
+        </w:rPr>
+        <w:t>add</w:t>
+      </w:r>
+      <w:proofErr w:type="spellEnd"/>
+      <w:r>
+        <w:rPr>
+          <w:lang w:val="es-AR"/>
+        </w:rPr>
+        <w:t xml:space="preserve"> nombre-repositorio camino/del/repositorio</w:t>
+      </w:r>
+    </w:p>
+    <w:p>
+      <w:pPr>
+        <w:rPr>
+          <w:lang w:val="es-AR"/>
+        </w:rPr>
+      </w:pPr>
+      <w:r>
+        <w:rPr>
+          <w:lang w:val="es-AR"/>
+        </w:rPr>
+        <w:t>¡Opción correcta! De esta forma tendremos un link de nuestro repositorio local con el repositorio remoto, que llamamos de nombre-repositorio, que está almacenado en camino/del/repositorio.</w:t>
+      </w:r>
+    </w:p>
+    <w:p>
+      <w:pPr>
+        <w:rPr>
+          <w:lang w:val="es-AR"/>
+        </w:rPr>
+      </w:pPr>
+    </w:p>
+    <w:p>
+      <w:pPr>
+        <w:rPr>
+          <w:lang w:val="es-AR"/>
+        </w:rPr>
+      </w:pPr>
+      <w:proofErr w:type="spellStart"/>
+      <w:r>
+        <w:rPr>
+          <w:lang w:val="es-AR"/>
+        </w:rPr>
+        <w:t>git</w:t>
+      </w:r>
+      <w:proofErr w:type="spellEnd"/>
+      <w:r>
+        <w:rPr>
+          <w:lang w:val="es-AR"/>
+        </w:rPr>
+        <w:t xml:space="preserve"> </w:t>
+      </w:r>
+      <w:proofErr w:type="spellStart"/>
+      <w:r>
+        <w:rPr>
+          <w:lang w:val="es-AR"/>
+        </w:rPr>
+        <w:t>push</w:t>
+      </w:r>
+      <w:proofErr w:type="spellEnd"/>
+      <w:r>
+        <w:rPr>
+          <w:lang w:val="es-AR"/>
+        </w:rPr>
+        <w:t xml:space="preserve"> [repositorio] master</w:t>
+      </w:r>
+    </w:p>
+    <w:p>
+      <w:pPr>
+        <w:rPr>
+          <w:lang w:val="es-AR"/>
+        </w:rPr>
+      </w:pPr>
+      <w:r>
+        <w:rPr>
+          <w:lang w:val="es-AR"/>
+        </w:rPr>
+        <w:t>¡Opción correcta! De esta forma enviamos las modificaciones de nuestra </w:t>
+      </w:r>
+      <w:r>
+        <w:rPr>
+          <w:i/>
+          <w:iCs/>
+          <w:lang w:val="es-AR"/>
+        </w:rPr>
+        <w:t>Branch</w:t>
+      </w:r>
+      <w:r>
+        <w:rPr>
+          <w:lang w:val="es-AR"/>
+        </w:rPr>
+        <w:t xml:space="preserve"> master (hablaremos más sobre </w:t>
+      </w:r>
+      <w:proofErr w:type="spellStart"/>
+      <w:r>
+        <w:rPr>
+          <w:lang w:val="es-AR"/>
+        </w:rPr>
+        <w:t>branches</w:t>
+      </w:r>
+      <w:proofErr w:type="spellEnd"/>
+      <w:r>
+        <w:rPr>
+          <w:lang w:val="es-AR"/>
+        </w:rPr>
+        <w:t xml:space="preserve"> dentro de poco) hacia el repositorio remoto. Basta con substituir [repositorio] por el nombre que dimos al repositorio al agregarlo. Ahora, para traer los datos que están en el repositorio remoto, podemos utilizar </w:t>
+      </w:r>
+      <w:proofErr w:type="spellStart"/>
+      <w:r>
+        <w:rPr>
+          <w:lang w:val="es-AR"/>
+        </w:rPr>
+        <w:t>git</w:t>
+      </w:r>
+      <w:proofErr w:type="spellEnd"/>
+      <w:r>
+        <w:rPr>
+          <w:lang w:val="es-AR"/>
+        </w:rPr>
+        <w:t xml:space="preserve"> </w:t>
+      </w:r>
+      <w:proofErr w:type="spellStart"/>
+      <w:r>
+        <w:rPr>
+          <w:lang w:val="es-AR"/>
+        </w:rPr>
+        <w:t>pull</w:t>
+      </w:r>
+      <w:proofErr w:type="spellEnd"/>
+      <w:r>
+        <w:rPr>
+          <w:lang w:val="es-AR"/>
+        </w:rPr>
+        <w:t xml:space="preserve"> [repositorio] master.</w:t>
+      </w:r>
+    </w:p>
+    <w:p>
+      <w:pPr>
+        <w:rPr>
+          <w:lang w:val="es-AR"/>
+        </w:rPr>
+      </w:pPr>
+    </w:p>
+    <w:p>
+      <w:pPr>
+        <w:numPr>
+          <w:ilvl w:val="0"/>
+          <w:numId w:val="30"/>
+        </w:numPr>
+        <w:rPr>
+          <w:lang w:val="es-AR"/>
+        </w:rPr>
+      </w:pPr>
+      <w:r>
+        <w:rPr>
+          <w:lang w:val="es-AR"/>
+        </w:rPr>
+        <w:t>Lo que son los repositorios remotos</w:t>
+      </w:r>
+    </w:p>
+    <w:p>
+      <w:pPr>
+        <w:numPr>
+          <w:ilvl w:val="0"/>
+          <w:numId w:val="30"/>
+        </w:numPr>
+        <w:rPr>
+          <w:lang w:val="es-AR"/>
+        </w:rPr>
+      </w:pPr>
+      <w:r>
+        <w:rPr>
+          <w:lang w:val="es-AR"/>
+        </w:rPr>
+        <w:t>Cómo crear un repositorio de Git sin una copia de los archivos (con --</w:t>
+      </w:r>
+      <w:proofErr w:type="spellStart"/>
+      <w:r>
+        <w:rPr>
+          <w:lang w:val="es-AR"/>
+        </w:rPr>
+        <w:t>bare</w:t>
+      </w:r>
+      <w:proofErr w:type="spellEnd"/>
+      <w:r>
+        <w:rPr>
+          <w:lang w:val="es-AR"/>
+        </w:rPr>
+        <w:t>) para usar como servidor;</w:t>
+      </w:r>
+    </w:p>
+    <w:p>
+      <w:pPr>
+        <w:numPr>
+          <w:ilvl w:val="0"/>
+          <w:numId w:val="30"/>
+        </w:numPr>
+        <w:rPr>
+          <w:lang w:val="es-AR"/>
+        </w:rPr>
+      </w:pPr>
+      <w:r>
+        <w:rPr>
+          <w:lang w:val="es-AR"/>
+        </w:rPr>
+        <w:t>Cómo agregar links a repositorios remotos, con el comando </w:t>
+      </w:r>
+      <w:proofErr w:type="spellStart"/>
+      <w:r>
+        <w:rPr>
+          <w:lang w:val="es-AR"/>
+        </w:rPr>
+        <w:t>git</w:t>
+      </w:r>
+      <w:proofErr w:type="spellEnd"/>
+      <w:r>
+        <w:rPr>
+          <w:lang w:val="es-AR"/>
+        </w:rPr>
+        <w:t xml:space="preserve"> </w:t>
+      </w:r>
+      <w:proofErr w:type="spellStart"/>
+      <w:r>
+        <w:rPr>
+          <w:lang w:val="es-AR"/>
+        </w:rPr>
+        <w:t>remote</w:t>
+      </w:r>
+      <w:proofErr w:type="spellEnd"/>
+      <w:r>
+        <w:rPr>
+          <w:lang w:val="es-AR"/>
+        </w:rPr>
+        <w:t xml:space="preserve"> </w:t>
+      </w:r>
+      <w:proofErr w:type="spellStart"/>
+      <w:r>
+        <w:rPr>
+          <w:lang w:val="es-AR"/>
+        </w:rPr>
+        <w:t>add</w:t>
+      </w:r>
+      <w:proofErr w:type="spellEnd"/>
+      <w:r>
+        <w:rPr>
+          <w:lang w:val="es-AR"/>
+        </w:rPr>
+        <w:t>;</w:t>
+      </w:r>
+    </w:p>
+    <w:p>
+      <w:pPr>
+        <w:numPr>
+          <w:ilvl w:val="0"/>
+          <w:numId w:val="30"/>
+        </w:numPr>
+        <w:rPr>
+          <w:lang w:val="es-AR"/>
+        </w:rPr>
+      </w:pPr>
+      <w:r>
+        <w:rPr>
+          <w:lang w:val="es-AR"/>
+        </w:rPr>
+        <w:t>Cómo descargar un repositorio por primera vez clonándolo con el comando </w:t>
+      </w:r>
+      <w:proofErr w:type="spellStart"/>
+      <w:r>
+        <w:rPr>
+          <w:lang w:val="es-AR"/>
+        </w:rPr>
+        <w:t>git</w:t>
+      </w:r>
+      <w:proofErr w:type="spellEnd"/>
+      <w:r>
+        <w:rPr>
+          <w:lang w:val="es-AR"/>
+        </w:rPr>
+        <w:t xml:space="preserve"> clone;</w:t>
+      </w:r>
+    </w:p>
+    <w:p>
+      <w:pPr>
+        <w:numPr>
+          <w:ilvl w:val="0"/>
+          <w:numId w:val="30"/>
+        </w:numPr>
+        <w:rPr>
+          <w:lang w:val="es-AR"/>
+        </w:rPr>
+      </w:pPr>
+      <w:r>
+        <w:rPr>
+          <w:lang w:val="es-AR"/>
+        </w:rPr>
+        <w:t>Cómo enviar nuestros cambios a un repositorio remoto, con </w:t>
+      </w:r>
+      <w:proofErr w:type="spellStart"/>
+      <w:r>
+        <w:rPr>
+          <w:lang w:val="es-AR"/>
+        </w:rPr>
+        <w:t>git</w:t>
+      </w:r>
+      <w:proofErr w:type="spellEnd"/>
+      <w:r>
+        <w:rPr>
+          <w:lang w:val="es-AR"/>
+        </w:rPr>
+        <w:t xml:space="preserve"> </w:t>
+      </w:r>
+      <w:proofErr w:type="spellStart"/>
+      <w:r>
+        <w:rPr>
+          <w:lang w:val="es-AR"/>
+        </w:rPr>
+        <w:t>push</w:t>
+      </w:r>
+      <w:proofErr w:type="spellEnd"/>
+      <w:r>
+        <w:rPr>
+          <w:lang w:val="es-AR"/>
+        </w:rPr>
+        <w:t>;</w:t>
+      </w:r>
+    </w:p>
+    <w:p>
+      <w:pPr>
+        <w:numPr>
+          <w:ilvl w:val="0"/>
+          <w:numId w:val="30"/>
+        </w:numPr>
+        <w:rPr>
+          <w:lang w:val="es-AR"/>
+        </w:rPr>
+      </w:pPr>
+      <w:r>
+        <w:rPr>
+          <w:lang w:val="es-AR"/>
+        </w:rPr>
+        <w:t>Cómo actualizar nuestro repositorio con los datos en el repositorio remoto, usando </w:t>
+      </w:r>
+      <w:proofErr w:type="spellStart"/>
+      <w:r>
+        <w:rPr>
+          <w:lang w:val="es-AR"/>
+        </w:rPr>
+        <w:t>git</w:t>
+      </w:r>
+      <w:proofErr w:type="spellEnd"/>
+      <w:r>
+        <w:rPr>
+          <w:lang w:val="es-AR"/>
+        </w:rPr>
+        <w:t xml:space="preserve"> </w:t>
+      </w:r>
+      <w:proofErr w:type="spellStart"/>
+      <w:r>
+        <w:rPr>
+          <w:lang w:val="es-AR"/>
+        </w:rPr>
+        <w:t>pull</w:t>
+      </w:r>
+      <w:proofErr w:type="spellEnd"/>
+      <w:r>
+        <w:rPr>
+          <w:lang w:val="es-AR"/>
+        </w:rPr>
+        <w:t>;</w:t>
+      </w:r>
+    </w:p>
+    <w:p>
+      <w:pPr>
+        <w:numPr>
+          <w:ilvl w:val="0"/>
+          <w:numId w:val="30"/>
+        </w:numPr>
+        <w:rPr>
+          <w:lang w:val="es-AR"/>
+        </w:rPr>
+      </w:pPr>
+      <w:r>
+        <w:rPr>
+          <w:lang w:val="es-AR"/>
+        </w:rPr>
+        <w:t>Qué es </w:t>
+      </w:r>
+      <w:r>
+        <w:rPr>
+          <w:b/>
+          <w:bCs/>
+          <w:lang w:val="es-AR"/>
+        </w:rPr>
+        <w:t>GitHub</w:t>
+      </w:r>
+      <w:r>
+        <w:rPr>
+          <w:lang w:val="es-AR"/>
+        </w:rPr>
+        <w:t> y para qué sirve;</w:t>
+      </w:r>
+    </w:p>
+    <w:p>
+      <w:pPr>
+        <w:numPr>
+          <w:ilvl w:val="0"/>
+          <w:numId w:val="30"/>
+        </w:numPr>
+        <w:rPr>
+          <w:lang w:val="es-AR"/>
+        </w:rPr>
+      </w:pPr>
+      <w:r>
+        <w:rPr>
+          <w:lang w:val="es-AR"/>
+        </w:rPr>
+        <w:t>Cómo crear un repositorio en </w:t>
+      </w:r>
+      <w:r>
+        <w:rPr>
+          <w:b/>
+          <w:bCs/>
+          <w:lang w:val="es-AR"/>
+        </w:rPr>
+        <w:t>GitHub</w:t>
+      </w:r>
+      <w:r>
+        <w:rPr>
+          <w:lang w:val="es-AR"/>
+        </w:rPr>
+        <w:t>;</w:t>
+      </w:r>
+    </w:p>
+    <w:p>
+      <w:pPr>
+        <w:numPr>
+          <w:ilvl w:val="0"/>
+          <w:numId w:val="30"/>
+        </w:numPr>
+        <w:rPr>
+          <w:lang w:val="es-AR"/>
+        </w:rPr>
+      </w:pPr>
+      <w:r>
+        <w:rPr>
+          <w:lang w:val="es-AR"/>
+        </w:rPr>
+        <w:t>Cómo agregar un repositorio de </w:t>
+      </w:r>
+      <w:r>
+        <w:rPr>
+          <w:b/>
+          <w:bCs/>
+          <w:lang w:val="es-AR"/>
+        </w:rPr>
+        <w:t>GitHub</w:t>
+      </w:r>
+      <w:r>
+        <w:rPr>
+          <w:lang w:val="es-AR"/>
+        </w:rPr>
+        <w:t> como repositorio remoto.</w:t>
+      </w:r>
+    </w:p>
+    <w:p>
+      <w:pPr>
+        <w:rPr>
+          <w:lang w:val="es-AR"/>
+        </w:rPr>
+      </w:pPr>
+    </w:p>
+    <w:p>
+      <w:pPr>
+        <w:rPr>
+          <w:lang w:val="es-AR"/>
+        </w:rPr>
+      </w:pPr>
+      <w:bookmarkStart w:id="0" w:name="_GoBack"/>
+      <w:bookmarkEnd w:id="0"/>
     </w:p>
     <w:sectPr>
       <w:pgSz w:w="11906" w:h="16838" w:code="9"/>
@@ -2276,6 +2926,155 @@
     </w:lvl>
   </w:abstractNum>
   <w:abstractNum w:abstractNumId="22" w15:restartNumberingAfterBreak="0">
+    <w:nsid w:val="3DAD6590"/>
+    <w:multiLevelType w:val="multilevel"/>
+    <w:tmpl w:val="41F4B720"/>
+    <w:lvl w:ilvl="0">
+      <w:start w:val="1"/>
+      <w:numFmt w:val="bullet"/>
+      <w:lvlText w:val=""/>
+      <w:lvlJc w:val="left"/>
+      <w:pPr>
+        <w:tabs>
+          <w:tab w:val="num" w:pos="720"/>
+        </w:tabs>
+        <w:ind w:left="720" w:hanging="360"/>
+      </w:pPr>
+      <w:rPr>
+        <w:rFonts w:ascii="Symbol" w:hAnsi="Symbol" w:hint="default"/>
+        <w:sz w:val="20"/>
+      </w:rPr>
+    </w:lvl>
+    <w:lvl w:ilvl="1" w:tentative="1">
+      <w:start w:val="1"/>
+      <w:numFmt w:val="bullet"/>
+      <w:lvlText w:val="o"/>
+      <w:lvlJc w:val="left"/>
+      <w:pPr>
+        <w:tabs>
+          <w:tab w:val="num" w:pos="1440"/>
+        </w:tabs>
+        <w:ind w:left="1440" w:hanging="360"/>
+      </w:pPr>
+      <w:rPr>
+        <w:rFonts w:ascii="Courier New" w:hAnsi="Courier New" w:hint="default"/>
+        <w:sz w:val="20"/>
+      </w:rPr>
+    </w:lvl>
+    <w:lvl w:ilvl="2" w:tentative="1">
+      <w:start w:val="1"/>
+      <w:numFmt w:val="bullet"/>
+      <w:lvlText w:val=""/>
+      <w:lvlJc w:val="left"/>
+      <w:pPr>
+        <w:tabs>
+          <w:tab w:val="num" w:pos="2160"/>
+        </w:tabs>
+        <w:ind w:left="2160" w:hanging="360"/>
+      </w:pPr>
+      <w:rPr>
+        <w:rFonts w:ascii="Wingdings" w:hAnsi="Wingdings" w:hint="default"/>
+        <w:sz w:val="20"/>
+      </w:rPr>
+    </w:lvl>
+    <w:lvl w:ilvl="3" w:tentative="1">
+      <w:start w:val="1"/>
+      <w:numFmt w:val="bullet"/>
+      <w:lvlText w:val=""/>
+      <w:lvlJc w:val="left"/>
+      <w:pPr>
+        <w:tabs>
+          <w:tab w:val="num" w:pos="2880"/>
+        </w:tabs>
+        <w:ind w:left="2880" w:hanging="360"/>
+      </w:pPr>
+      <w:rPr>
+        <w:rFonts w:ascii="Wingdings" w:hAnsi="Wingdings" w:hint="default"/>
+        <w:sz w:val="20"/>
+      </w:rPr>
+    </w:lvl>
+    <w:lvl w:ilvl="4" w:tentative="1">
+      <w:start w:val="1"/>
+      <w:numFmt w:val="bullet"/>
+      <w:lvlText w:val=""/>
+      <w:lvlJc w:val="left"/>
+      <w:pPr>
+        <w:tabs>
+          <w:tab w:val="num" w:pos="3600"/>
+        </w:tabs>
+        <w:ind w:left="3600" w:hanging="360"/>
+      </w:pPr>
+      <w:rPr>
+        <w:rFonts w:ascii="Wingdings" w:hAnsi="Wingdings" w:hint="default"/>
+        <w:sz w:val="20"/>
+      </w:rPr>
+    </w:lvl>
+    <w:lvl w:ilvl="5" w:tentative="1">
+      <w:start w:val="1"/>
+      <w:numFmt w:val="bullet"/>
+      <w:lvlText w:val=""/>
+      <w:lvlJc w:val="left"/>
+      <w:pPr>
+        <w:tabs>
+          <w:tab w:val="num" w:pos="4320"/>
+        </w:tabs>
+        <w:ind w:left="4320" w:hanging="360"/>
+      </w:pPr>
+      <w:rPr>
+        <w:rFonts w:ascii="Wingdings" w:hAnsi="Wingdings" w:hint="default"/>
+        <w:sz w:val="20"/>
+      </w:rPr>
+    </w:lvl>
+    <w:lvl w:ilvl="6" w:tentative="1">
+      <w:start w:val="1"/>
+      <w:numFmt w:val="bullet"/>
+      <w:lvlText w:val=""/>
+      <w:lvlJc w:val="left"/>
+      <w:pPr>
+        <w:tabs>
+          <w:tab w:val="num" w:pos="5040"/>
+        </w:tabs>
+        <w:ind w:left="5040" w:hanging="360"/>
+      </w:pPr>
+      <w:rPr>
+        <w:rFonts w:ascii="Wingdings" w:hAnsi="Wingdings" w:hint="default"/>
+        <w:sz w:val="20"/>
+      </w:rPr>
+    </w:lvl>
+    <w:lvl w:ilvl="7" w:tentative="1">
+      <w:start w:val="1"/>
+      <w:numFmt w:val="bullet"/>
+      <w:lvlText w:val=""/>
+      <w:lvlJc w:val="left"/>
+      <w:pPr>
+        <w:tabs>
+          <w:tab w:val="num" w:pos="5760"/>
+        </w:tabs>
+        <w:ind w:left="5760" w:hanging="360"/>
+      </w:pPr>
+      <w:rPr>
+        <w:rFonts w:ascii="Wingdings" w:hAnsi="Wingdings" w:hint="default"/>
+        <w:sz w:val="20"/>
+      </w:rPr>
+    </w:lvl>
+    <w:lvl w:ilvl="8" w:tentative="1">
+      <w:start w:val="1"/>
+      <w:numFmt w:val="bullet"/>
+      <w:lvlText w:val=""/>
+      <w:lvlJc w:val="left"/>
+      <w:pPr>
+        <w:tabs>
+          <w:tab w:val="num" w:pos="6480"/>
+        </w:tabs>
+        <w:ind w:left="6480" w:hanging="360"/>
+      </w:pPr>
+      <w:rPr>
+        <w:rFonts w:ascii="Wingdings" w:hAnsi="Wingdings" w:hint="default"/>
+        <w:sz w:val="20"/>
+      </w:rPr>
+    </w:lvl>
+  </w:abstractNum>
+  <w:abstractNum w:abstractNumId="23" w15:restartNumberingAfterBreak="0">
     <w:nsid w:val="43F8503E"/>
     <w:multiLevelType w:val="multilevel"/>
     <w:tmpl w:val="0409001F"/>
@@ -2361,7 +3160,7 @@
       </w:pPr>
     </w:lvl>
   </w:abstractNum>
-  <w:abstractNum w:abstractNumId="23" w15:restartNumberingAfterBreak="0">
+  <w:abstractNum w:abstractNumId="24" w15:restartNumberingAfterBreak="0">
     <w:nsid w:val="484C4F29"/>
     <w:multiLevelType w:val="multilevel"/>
     <w:tmpl w:val="D8061F64"/>
@@ -2448,7 +3247,7 @@
       </w:pPr>
     </w:lvl>
   </w:abstractNum>
-  <w:abstractNum w:abstractNumId="24" w15:restartNumberingAfterBreak="0">
+  <w:abstractNum w:abstractNumId="25" w15:restartNumberingAfterBreak="0">
     <w:nsid w:val="59350CFB"/>
     <w:multiLevelType w:val="multilevel"/>
     <w:tmpl w:val="9DF09F08"/>
@@ -2535,7 +3334,7 @@
       </w:pPr>
     </w:lvl>
   </w:abstractNum>
-  <w:abstractNum w:abstractNumId="25" w15:restartNumberingAfterBreak="0">
+  <w:abstractNum w:abstractNumId="26" w15:restartNumberingAfterBreak="0">
     <w:nsid w:val="5DEC6B47"/>
     <w:multiLevelType w:val="multilevel"/>
     <w:tmpl w:val="604E1C0A"/>
@@ -2622,7 +3421,7 @@
       </w:pPr>
     </w:lvl>
   </w:abstractNum>
-  <w:abstractNum w:abstractNumId="26" w15:restartNumberingAfterBreak="0">
+  <w:abstractNum w:abstractNumId="27" w15:restartNumberingAfterBreak="0">
     <w:nsid w:val="67F86DA5"/>
     <w:multiLevelType w:val="multilevel"/>
     <w:tmpl w:val="04090023"/>
@@ -2713,7 +3512,7 @@
       </w:pPr>
     </w:lvl>
   </w:abstractNum>
-  <w:abstractNum w:abstractNumId="27" w15:restartNumberingAfterBreak="0">
+  <w:abstractNum w:abstractNumId="28" w15:restartNumberingAfterBreak="0">
     <w:nsid w:val="6E9514D7"/>
     <w:multiLevelType w:val="multilevel"/>
     <w:tmpl w:val="0409001F"/>
@@ -2799,7 +3598,7 @@
       </w:pPr>
     </w:lvl>
   </w:abstractNum>
-  <w:abstractNum w:abstractNumId="28" w15:restartNumberingAfterBreak="0">
+  <w:abstractNum w:abstractNumId="29" w15:restartNumberingAfterBreak="0">
     <w:nsid w:val="7D8C2C6D"/>
     <w:multiLevelType w:val="multilevel"/>
     <w:tmpl w:val="04090023"/>
@@ -2887,7 +3686,7 @@
     </w:lvl>
   </w:abstractNum>
   <w:num w:numId="1">
-    <w:abstractNumId w:val="24"/>
+    <w:abstractNumId w:val="25"/>
   </w:num>
   <w:num w:numId="2">
     <w:abstractNumId w:val="12"/>
@@ -2896,7 +3695,7 @@
     <w:abstractNumId w:val="10"/>
   </w:num>
   <w:num w:numId="4">
-    <w:abstractNumId w:val="27"/>
+    <w:abstractNumId w:val="28"/>
   </w:num>
   <w:num w:numId="5">
     <w:abstractNumId w:val="13"/>
@@ -2905,7 +3704,7 @@
     <w:abstractNumId w:val="21"/>
   </w:num>
   <w:num w:numId="7">
-    <w:abstractNumId w:val="23"/>
+    <w:abstractNumId w:val="24"/>
   </w:num>
   <w:num w:numId="8">
     <w:abstractNumId w:val="9"/>
@@ -2944,16 +3743,16 @@
     <w:abstractNumId w:val="17"/>
   </w:num>
   <w:num w:numId="20">
-    <w:abstractNumId w:val="25"/>
+    <w:abstractNumId w:val="26"/>
   </w:num>
   <w:num w:numId="21">
-    <w:abstractNumId w:val="22"/>
+    <w:abstractNumId w:val="23"/>
   </w:num>
   <w:num w:numId="22">
     <w:abstractNumId w:val="11"/>
   </w:num>
   <w:num w:numId="23">
-    <w:abstractNumId w:val="28"/>
+    <w:abstractNumId w:val="29"/>
   </w:num>
   <w:num w:numId="24">
     <w:abstractNumId w:val="15"/>
@@ -2962,7 +3761,7 @@
     <w:abstractNumId w:val="20"/>
   </w:num>
   <w:num w:numId="26">
-    <w:abstractNumId w:val="26"/>
+    <w:abstractNumId w:val="27"/>
   </w:num>
   <w:num w:numId="27">
     <w:abstractNumId w:val="19"/>
@@ -2972,6 +3771,9 @@
   </w:num>
   <w:num w:numId="29">
     <w:abstractNumId w:val="16"/>
+  </w:num>
+  <w:num w:numId="30">
+    <w:abstractNumId w:val="22"/>
   </w:num>
 </w:numbering>
 </file>
@@ -27957,142 +28759,6 @@
 </file>
 
 <file path=customXml/item1.xml><?xml version="1.0" encoding="utf-8"?>
-<p:properties xmlns:p="http://schemas.microsoft.com/office/2006/metadata/properties" xmlns:xsi="http://www.w3.org/2001/XMLSchema-instance" xmlns:pc="http://schemas.microsoft.com/office/infopath/2007/PartnerControls">
-  <documentManagement>
-    <LocLastLocAttemptVersionTypeLookup xmlns="4873beb7-5857-4685-be1f-d57550cc96cc" xsi:nil="true"/>
-    <MarketSpecific xmlns="4873beb7-5857-4685-be1f-d57550cc96cc">false</MarketSpecific>
-    <ApprovalStatus xmlns="4873beb7-5857-4685-be1f-d57550cc96cc">InProgress</ApprovalStatus>
-    <LocComments xmlns="4873beb7-5857-4685-be1f-d57550cc96cc" xsi:nil="true"/>
-    <DirectSourceMarket xmlns="4873beb7-5857-4685-be1f-d57550cc96cc" xsi:nil="true"/>
-    <LocPublishedLinkedAssetsLookup xmlns="4873beb7-5857-4685-be1f-d57550cc96cc" xsi:nil="true"/>
-    <ThumbnailAssetId xmlns="4873beb7-5857-4685-be1f-d57550cc96cc" xsi:nil="true"/>
-    <PrimaryImageGen xmlns="4873beb7-5857-4685-be1f-d57550cc96cc">true</PrimaryImageGen>
-    <LegacyData xmlns="4873beb7-5857-4685-be1f-d57550cc96cc" xsi:nil="true"/>
-    <LocNewPublishedVersionLookup xmlns="4873beb7-5857-4685-be1f-d57550cc96cc" xsi:nil="true"/>
-    <NumericId xmlns="4873beb7-5857-4685-be1f-d57550cc96cc">102787001</NumericId>
-    <TPFriendlyName xmlns="4873beb7-5857-4685-be1f-d57550cc96cc" xsi:nil="true"/>
-    <LocOverallPublishStatusLookup xmlns="4873beb7-5857-4685-be1f-d57550cc96cc" xsi:nil="true"/>
-    <LocRecommendedHandoff xmlns="4873beb7-5857-4685-be1f-d57550cc96cc" xsi:nil="true"/>
-    <BlockPublish xmlns="4873beb7-5857-4685-be1f-d57550cc96cc">false</BlockPublish>
-    <BusinessGroup xmlns="4873beb7-5857-4685-be1f-d57550cc96cc" xsi:nil="true"/>
-    <OpenTemplate xmlns="4873beb7-5857-4685-be1f-d57550cc96cc">true</OpenTemplate>
-    <SourceTitle xmlns="4873beb7-5857-4685-be1f-d57550cc96cc" xsi:nil="true"/>
-    <LocOverallLocStatusLookup xmlns="4873beb7-5857-4685-be1f-d57550cc96cc" xsi:nil="true"/>
-    <APEditor xmlns="4873beb7-5857-4685-be1f-d57550cc96cc">
-      <UserInfo>
-        <DisplayName/>
-        <AccountId xsi:nil="true"/>
-        <AccountType/>
-      </UserInfo>
-    </APEditor>
-    <UALocComments xmlns="4873beb7-5857-4685-be1f-d57550cc96cc" xsi:nil="true"/>
-    <IntlLangReviewDate xmlns="4873beb7-5857-4685-be1f-d57550cc96cc" xsi:nil="true"/>
-    <PublishStatusLookup xmlns="4873beb7-5857-4685-be1f-d57550cc96cc">
-      <Value>1343188</Value>
-    </PublishStatusLookup>
-    <ParentAssetId xmlns="4873beb7-5857-4685-be1f-d57550cc96cc" xsi:nil="true"/>
-    <FeatureTagsTaxHTField0 xmlns="4873beb7-5857-4685-be1f-d57550cc96cc">
-      <Terms xmlns="http://schemas.microsoft.com/office/infopath/2007/PartnerControls"/>
-    </FeatureTagsTaxHTField0>
-    <MachineTranslated xmlns="4873beb7-5857-4685-be1f-d57550cc96cc">false</MachineTranslated>
-    <Providers xmlns="4873beb7-5857-4685-be1f-d57550cc96cc" xsi:nil="true"/>
-    <OriginalSourceMarket xmlns="4873beb7-5857-4685-be1f-d57550cc96cc" xsi:nil="true"/>
-    <APDescription xmlns="4873beb7-5857-4685-be1f-d57550cc96cc" xsi:nil="true"/>
-    <ContentItem xmlns="4873beb7-5857-4685-be1f-d57550cc96cc" xsi:nil="true"/>
-    <ClipArtFilename xmlns="4873beb7-5857-4685-be1f-d57550cc96cc" xsi:nil="true"/>
-    <TPInstallLocation xmlns="4873beb7-5857-4685-be1f-d57550cc96cc" xsi:nil="true"/>
-    <TimesCloned xmlns="4873beb7-5857-4685-be1f-d57550cc96cc" xsi:nil="true"/>
-    <PublishTargets xmlns="4873beb7-5857-4685-be1f-d57550cc96cc">OfficeOnlineVNext</PublishTargets>
-    <AcquiredFrom xmlns="4873beb7-5857-4685-be1f-d57550cc96cc">Internal MS</AcquiredFrom>
-    <AssetStart xmlns="4873beb7-5857-4685-be1f-d57550cc96cc">2011-11-23T17:29:00+00:00</AssetStart>
-    <FriendlyTitle xmlns="4873beb7-5857-4685-be1f-d57550cc96cc" xsi:nil="true"/>
-    <Provider xmlns="4873beb7-5857-4685-be1f-d57550cc96cc" xsi:nil="true"/>
-    <LastHandOff xmlns="4873beb7-5857-4685-be1f-d57550cc96cc" xsi:nil="true"/>
-    <TPClientViewer xmlns="4873beb7-5857-4685-be1f-d57550cc96cc" xsi:nil="true"/>
-    <TemplateStatus xmlns="4873beb7-5857-4685-be1f-d57550cc96cc">Complete</TemplateStatus>
-    <Downloads xmlns="4873beb7-5857-4685-be1f-d57550cc96cc">0</Downloads>
-    <OOCacheId xmlns="4873beb7-5857-4685-be1f-d57550cc96cc" xsi:nil="true"/>
-    <IsDeleted xmlns="4873beb7-5857-4685-be1f-d57550cc96cc">false</IsDeleted>
-    <LocPublishedDependentAssetsLookup xmlns="4873beb7-5857-4685-be1f-d57550cc96cc" xsi:nil="true"/>
-    <AssetExpire xmlns="4873beb7-5857-4685-be1f-d57550cc96cc">2029-05-12T07:00:00+00:00</AssetExpire>
-    <CSXSubmissionMarket xmlns="4873beb7-5857-4685-be1f-d57550cc96cc" xsi:nil="true"/>
-    <DSATActionTaken xmlns="4873beb7-5857-4685-be1f-d57550cc96cc" xsi:nil="true"/>
-    <SubmitterId xmlns="4873beb7-5857-4685-be1f-d57550cc96cc" xsi:nil="true"/>
-    <EditorialTags xmlns="4873beb7-5857-4685-be1f-d57550cc96cc" xsi:nil="true"/>
-    <TPExecutable xmlns="4873beb7-5857-4685-be1f-d57550cc96cc" xsi:nil="true"/>
-    <CSXSubmissionDate xmlns="4873beb7-5857-4685-be1f-d57550cc96cc" xsi:nil="true"/>
-    <CSXUpdate xmlns="4873beb7-5857-4685-be1f-d57550cc96cc">false</CSXUpdate>
-    <AssetType xmlns="4873beb7-5857-4685-be1f-d57550cc96cc">TP</AssetType>
-    <ApprovalLog xmlns="4873beb7-5857-4685-be1f-d57550cc96cc" xsi:nil="true"/>
-    <BugNumber xmlns="4873beb7-5857-4685-be1f-d57550cc96cc" xsi:nil="true"/>
-    <OriginAsset xmlns="4873beb7-5857-4685-be1f-d57550cc96cc" xsi:nil="true"/>
-    <TPComponent xmlns="4873beb7-5857-4685-be1f-d57550cc96cc" xsi:nil="true"/>
-    <Milestone xmlns="4873beb7-5857-4685-be1f-d57550cc96cc" xsi:nil="true"/>
-    <RecommendationsModifier xmlns="4873beb7-5857-4685-be1f-d57550cc96cc" xsi:nil="true"/>
-    <AssetId xmlns="4873beb7-5857-4685-be1f-d57550cc96cc">TP102787001</AssetId>
-    <PolicheckWords xmlns="4873beb7-5857-4685-be1f-d57550cc96cc" xsi:nil="true"/>
-    <TPLaunchHelpLink xmlns="4873beb7-5857-4685-be1f-d57550cc96cc" xsi:nil="true"/>
-    <IntlLocPriority xmlns="4873beb7-5857-4685-be1f-d57550cc96cc" xsi:nil="true"/>
-    <TPApplication xmlns="4873beb7-5857-4685-be1f-d57550cc96cc" xsi:nil="true"/>
-    <IntlLangReviewer xmlns="4873beb7-5857-4685-be1f-d57550cc96cc" xsi:nil="true"/>
-    <HandoffToMSDN xmlns="4873beb7-5857-4685-be1f-d57550cc96cc" xsi:nil="true"/>
-    <PlannedPubDate xmlns="4873beb7-5857-4685-be1f-d57550cc96cc" xsi:nil="true"/>
-    <CrawlForDependencies xmlns="4873beb7-5857-4685-be1f-d57550cc96cc">false</CrawlForDependencies>
-    <LocLastLocAttemptVersionLookup xmlns="4873beb7-5857-4685-be1f-d57550cc96cc">693888</LocLastLocAttemptVersionLookup>
-    <LocProcessedForHandoffsLookup xmlns="4873beb7-5857-4685-be1f-d57550cc96cc" xsi:nil="true"/>
-    <TrustLevel xmlns="4873beb7-5857-4685-be1f-d57550cc96cc">1 Microsoft Managed Content</TrustLevel>
-    <CampaignTagsTaxHTField0 xmlns="4873beb7-5857-4685-be1f-d57550cc96cc">
-      <Terms xmlns="http://schemas.microsoft.com/office/infopath/2007/PartnerControls"/>
-    </CampaignTagsTaxHTField0>
-    <TPNamespace xmlns="4873beb7-5857-4685-be1f-d57550cc96cc" xsi:nil="true"/>
-    <LocOverallPreviewStatusLookup xmlns="4873beb7-5857-4685-be1f-d57550cc96cc" xsi:nil="true"/>
-    <TaxCatchAll xmlns="4873beb7-5857-4685-be1f-d57550cc96cc"/>
-    <IsSearchable xmlns="4873beb7-5857-4685-be1f-d57550cc96cc">false</IsSearchable>
-    <TemplateTemplateType xmlns="4873beb7-5857-4685-be1f-d57550cc96cc">Word Document Template</TemplateTemplateType>
-    <Markets xmlns="4873beb7-5857-4685-be1f-d57550cc96cc"/>
-    <IntlLangReview xmlns="4873beb7-5857-4685-be1f-d57550cc96cc" xsi:nil="true"/>
-    <UAProjectedTotalWords xmlns="4873beb7-5857-4685-be1f-d57550cc96cc" xsi:nil="true"/>
-    <OutputCachingOn xmlns="4873beb7-5857-4685-be1f-d57550cc96cc">false</OutputCachingOn>
-    <AverageRating xmlns="4873beb7-5857-4685-be1f-d57550cc96cc" xsi:nil="true"/>
-    <LocMarketGroupTiers2 xmlns="4873beb7-5857-4685-be1f-d57550cc96cc" xsi:nil="true"/>
-    <APAuthor xmlns="4873beb7-5857-4685-be1f-d57550cc96cc">
-      <UserInfo>
-        <DisplayName>REDMOND\v-namall</DisplayName>
-        <AccountId>978</AccountId>
-        <AccountType/>
-      </UserInfo>
-    </APAuthor>
-    <TPCommandLine xmlns="4873beb7-5857-4685-be1f-d57550cc96cc" xsi:nil="true"/>
-    <LocManualTestRequired xmlns="4873beb7-5857-4685-be1f-d57550cc96cc">false</LocManualTestRequired>
-    <TPAppVersion xmlns="4873beb7-5857-4685-be1f-d57550cc96cc" xsi:nil="true"/>
-    <EditorialStatus xmlns="4873beb7-5857-4685-be1f-d57550cc96cc">Complete</EditorialStatus>
-    <LocProcessedForMarketsLookup xmlns="4873beb7-5857-4685-be1f-d57550cc96cc" xsi:nil="true"/>
-    <LastModifiedDateTime xmlns="4873beb7-5857-4685-be1f-d57550cc96cc" xsi:nil="true"/>
-    <TPLaunchHelpLinkType xmlns="4873beb7-5857-4685-be1f-d57550cc96cc">Template</TPLaunchHelpLinkType>
-    <ScenarioTagsTaxHTField0 xmlns="4873beb7-5857-4685-be1f-d57550cc96cc">
-      <Terms xmlns="http://schemas.microsoft.com/office/infopath/2007/PartnerControls"/>
-    </ScenarioTagsTaxHTField0>
-    <OriginalRelease xmlns="4873beb7-5857-4685-be1f-d57550cc96cc">14</OriginalRelease>
-    <LocalizationTagsTaxHTField0 xmlns="4873beb7-5857-4685-be1f-d57550cc96cc">
-      <Terms xmlns="http://schemas.microsoft.com/office/infopath/2007/PartnerControls"/>
-    </LocalizationTagsTaxHTField0>
-    <Manager xmlns="4873beb7-5857-4685-be1f-d57550cc96cc" xsi:nil="true"/>
-    <UALocRecommendation xmlns="4873beb7-5857-4685-be1f-d57550cc96cc">Localize</UALocRecommendation>
-    <LocOverallHandbackStatusLookup xmlns="4873beb7-5857-4685-be1f-d57550cc96cc" xsi:nil="true"/>
-    <ArtSampleDocs xmlns="4873beb7-5857-4685-be1f-d57550cc96cc" xsi:nil="true"/>
-    <UACurrentWords xmlns="4873beb7-5857-4685-be1f-d57550cc96cc" xsi:nil="true"/>
-    <ShowIn xmlns="4873beb7-5857-4685-be1f-d57550cc96cc">Show everywhere</ShowIn>
-    <CSXHash xmlns="4873beb7-5857-4685-be1f-d57550cc96cc" xsi:nil="true"/>
-    <VoteCount xmlns="4873beb7-5857-4685-be1f-d57550cc96cc" xsi:nil="true"/>
-    <InternalTagsTaxHTField0 xmlns="4873beb7-5857-4685-be1f-d57550cc96cc">
-      <Terms xmlns="http://schemas.microsoft.com/office/infopath/2007/PartnerControls"/>
-    </InternalTagsTaxHTField0>
-    <UANotes xmlns="4873beb7-5857-4685-be1f-d57550cc96cc" xsi:nil="true"/>
-  </documentManagement>
-</p:properties>
-</file>
-
-<file path=customXml/item2.xml><?xml version="1.0" encoding="utf-8"?>
 <ct:contentTypeSchema xmlns:ct="http://schemas.microsoft.com/office/2006/metadata/contentType" xmlns:ma="http://schemas.microsoft.com/office/2006/metadata/properties/metaAttributes" ct:_="" ma:_="" ma:contentTypeName="TemplateFile" ma:contentTypeID="0x0101006EDDDB5EE6D98C44930B742096920B300400F5B6D36B3EF94B4E9A635CDF2A18F5B8" ma:contentTypeVersion="72" ma:contentTypeDescription="Create a new document." ma:contentTypeScope="" ma:versionID="a23e56308344d904b51738559c3d67c9">
   <xsd:schema xmlns:xsd="http://www.w3.org/2001/XMLSchema" xmlns:xs="http://www.w3.org/2001/XMLSchema" xmlns:p="http://schemas.microsoft.com/office/2006/metadata/properties" xmlns:ns2="4873beb7-5857-4685-be1f-d57550cc96cc" targetNamespace="http://schemas.microsoft.com/office/2006/metadata/properties" ma:root="true" ma:fieldsID="cd0908cc4600e77bf5da051303e00c8d" ns2:_="">
     <xsd:import namespace="4873beb7-5857-4685-be1f-d57550cc96cc"/>
@@ -29132,17 +29798,143 @@
 </ct:contentTypeSchema>
 </file>
 
-<file path=customXml/itemProps1.xml><?xml version="1.0" encoding="utf-8"?>
-<ds:datastoreItem xmlns:ds="http://schemas.openxmlformats.org/officeDocument/2006/customXml" ds:itemID="{7FBDB1CC-CEFB-4E46-8174-1F0AA0D30B24}">
-  <ds:schemaRefs>
-    <ds:schemaRef ds:uri="http://schemas.microsoft.com/office/2006/metadata/properties"/>
-    <ds:schemaRef ds:uri="http://schemas.microsoft.com/office/infopath/2007/PartnerControls"/>
-    <ds:schemaRef ds:uri="4873beb7-5857-4685-be1f-d57550cc96cc"/>
-  </ds:schemaRefs>
-</ds:datastoreItem>
+<file path=customXml/item2.xml><?xml version="1.0" encoding="utf-8"?>
+<p:properties xmlns:p="http://schemas.microsoft.com/office/2006/metadata/properties" xmlns:xsi="http://www.w3.org/2001/XMLSchema-instance" xmlns:pc="http://schemas.microsoft.com/office/infopath/2007/PartnerControls">
+  <documentManagement>
+    <LocLastLocAttemptVersionTypeLookup xmlns="4873beb7-5857-4685-be1f-d57550cc96cc" xsi:nil="true"/>
+    <MarketSpecific xmlns="4873beb7-5857-4685-be1f-d57550cc96cc">false</MarketSpecific>
+    <ApprovalStatus xmlns="4873beb7-5857-4685-be1f-d57550cc96cc">InProgress</ApprovalStatus>
+    <LocComments xmlns="4873beb7-5857-4685-be1f-d57550cc96cc" xsi:nil="true"/>
+    <DirectSourceMarket xmlns="4873beb7-5857-4685-be1f-d57550cc96cc" xsi:nil="true"/>
+    <LocPublishedLinkedAssetsLookup xmlns="4873beb7-5857-4685-be1f-d57550cc96cc" xsi:nil="true"/>
+    <ThumbnailAssetId xmlns="4873beb7-5857-4685-be1f-d57550cc96cc" xsi:nil="true"/>
+    <PrimaryImageGen xmlns="4873beb7-5857-4685-be1f-d57550cc96cc">true</PrimaryImageGen>
+    <LegacyData xmlns="4873beb7-5857-4685-be1f-d57550cc96cc" xsi:nil="true"/>
+    <LocNewPublishedVersionLookup xmlns="4873beb7-5857-4685-be1f-d57550cc96cc" xsi:nil="true"/>
+    <NumericId xmlns="4873beb7-5857-4685-be1f-d57550cc96cc">102787001</NumericId>
+    <TPFriendlyName xmlns="4873beb7-5857-4685-be1f-d57550cc96cc" xsi:nil="true"/>
+    <LocOverallPublishStatusLookup xmlns="4873beb7-5857-4685-be1f-d57550cc96cc" xsi:nil="true"/>
+    <LocRecommendedHandoff xmlns="4873beb7-5857-4685-be1f-d57550cc96cc" xsi:nil="true"/>
+    <BlockPublish xmlns="4873beb7-5857-4685-be1f-d57550cc96cc">false</BlockPublish>
+    <BusinessGroup xmlns="4873beb7-5857-4685-be1f-d57550cc96cc" xsi:nil="true"/>
+    <OpenTemplate xmlns="4873beb7-5857-4685-be1f-d57550cc96cc">true</OpenTemplate>
+    <SourceTitle xmlns="4873beb7-5857-4685-be1f-d57550cc96cc" xsi:nil="true"/>
+    <LocOverallLocStatusLookup xmlns="4873beb7-5857-4685-be1f-d57550cc96cc" xsi:nil="true"/>
+    <APEditor xmlns="4873beb7-5857-4685-be1f-d57550cc96cc">
+      <UserInfo>
+        <DisplayName/>
+        <AccountId xsi:nil="true"/>
+        <AccountType/>
+      </UserInfo>
+    </APEditor>
+    <UALocComments xmlns="4873beb7-5857-4685-be1f-d57550cc96cc" xsi:nil="true"/>
+    <IntlLangReviewDate xmlns="4873beb7-5857-4685-be1f-d57550cc96cc" xsi:nil="true"/>
+    <PublishStatusLookup xmlns="4873beb7-5857-4685-be1f-d57550cc96cc">
+      <Value>1343188</Value>
+    </PublishStatusLookup>
+    <ParentAssetId xmlns="4873beb7-5857-4685-be1f-d57550cc96cc" xsi:nil="true"/>
+    <FeatureTagsTaxHTField0 xmlns="4873beb7-5857-4685-be1f-d57550cc96cc">
+      <Terms xmlns="http://schemas.microsoft.com/office/infopath/2007/PartnerControls"/>
+    </FeatureTagsTaxHTField0>
+    <MachineTranslated xmlns="4873beb7-5857-4685-be1f-d57550cc96cc">false</MachineTranslated>
+    <Providers xmlns="4873beb7-5857-4685-be1f-d57550cc96cc" xsi:nil="true"/>
+    <OriginalSourceMarket xmlns="4873beb7-5857-4685-be1f-d57550cc96cc" xsi:nil="true"/>
+    <APDescription xmlns="4873beb7-5857-4685-be1f-d57550cc96cc" xsi:nil="true"/>
+    <ContentItem xmlns="4873beb7-5857-4685-be1f-d57550cc96cc" xsi:nil="true"/>
+    <ClipArtFilename xmlns="4873beb7-5857-4685-be1f-d57550cc96cc" xsi:nil="true"/>
+    <TPInstallLocation xmlns="4873beb7-5857-4685-be1f-d57550cc96cc" xsi:nil="true"/>
+    <TimesCloned xmlns="4873beb7-5857-4685-be1f-d57550cc96cc" xsi:nil="true"/>
+    <PublishTargets xmlns="4873beb7-5857-4685-be1f-d57550cc96cc">OfficeOnlineVNext</PublishTargets>
+    <AcquiredFrom xmlns="4873beb7-5857-4685-be1f-d57550cc96cc">Internal MS</AcquiredFrom>
+    <AssetStart xmlns="4873beb7-5857-4685-be1f-d57550cc96cc">2011-11-23T17:29:00+00:00</AssetStart>
+    <FriendlyTitle xmlns="4873beb7-5857-4685-be1f-d57550cc96cc" xsi:nil="true"/>
+    <Provider xmlns="4873beb7-5857-4685-be1f-d57550cc96cc" xsi:nil="true"/>
+    <LastHandOff xmlns="4873beb7-5857-4685-be1f-d57550cc96cc" xsi:nil="true"/>
+    <TPClientViewer xmlns="4873beb7-5857-4685-be1f-d57550cc96cc" xsi:nil="true"/>
+    <TemplateStatus xmlns="4873beb7-5857-4685-be1f-d57550cc96cc">Complete</TemplateStatus>
+    <Downloads xmlns="4873beb7-5857-4685-be1f-d57550cc96cc">0</Downloads>
+    <OOCacheId xmlns="4873beb7-5857-4685-be1f-d57550cc96cc" xsi:nil="true"/>
+    <IsDeleted xmlns="4873beb7-5857-4685-be1f-d57550cc96cc">false</IsDeleted>
+    <LocPublishedDependentAssetsLookup xmlns="4873beb7-5857-4685-be1f-d57550cc96cc" xsi:nil="true"/>
+    <AssetExpire xmlns="4873beb7-5857-4685-be1f-d57550cc96cc">2029-05-12T07:00:00+00:00</AssetExpire>
+    <CSXSubmissionMarket xmlns="4873beb7-5857-4685-be1f-d57550cc96cc" xsi:nil="true"/>
+    <DSATActionTaken xmlns="4873beb7-5857-4685-be1f-d57550cc96cc" xsi:nil="true"/>
+    <SubmitterId xmlns="4873beb7-5857-4685-be1f-d57550cc96cc" xsi:nil="true"/>
+    <EditorialTags xmlns="4873beb7-5857-4685-be1f-d57550cc96cc" xsi:nil="true"/>
+    <TPExecutable xmlns="4873beb7-5857-4685-be1f-d57550cc96cc" xsi:nil="true"/>
+    <CSXSubmissionDate xmlns="4873beb7-5857-4685-be1f-d57550cc96cc" xsi:nil="true"/>
+    <CSXUpdate xmlns="4873beb7-5857-4685-be1f-d57550cc96cc">false</CSXUpdate>
+    <AssetType xmlns="4873beb7-5857-4685-be1f-d57550cc96cc">TP</AssetType>
+    <ApprovalLog xmlns="4873beb7-5857-4685-be1f-d57550cc96cc" xsi:nil="true"/>
+    <BugNumber xmlns="4873beb7-5857-4685-be1f-d57550cc96cc" xsi:nil="true"/>
+    <OriginAsset xmlns="4873beb7-5857-4685-be1f-d57550cc96cc" xsi:nil="true"/>
+    <TPComponent xmlns="4873beb7-5857-4685-be1f-d57550cc96cc" xsi:nil="true"/>
+    <Milestone xmlns="4873beb7-5857-4685-be1f-d57550cc96cc" xsi:nil="true"/>
+    <RecommendationsModifier xmlns="4873beb7-5857-4685-be1f-d57550cc96cc" xsi:nil="true"/>
+    <AssetId xmlns="4873beb7-5857-4685-be1f-d57550cc96cc">TP102787001</AssetId>
+    <PolicheckWords xmlns="4873beb7-5857-4685-be1f-d57550cc96cc" xsi:nil="true"/>
+    <TPLaunchHelpLink xmlns="4873beb7-5857-4685-be1f-d57550cc96cc" xsi:nil="true"/>
+    <IntlLocPriority xmlns="4873beb7-5857-4685-be1f-d57550cc96cc" xsi:nil="true"/>
+    <TPApplication xmlns="4873beb7-5857-4685-be1f-d57550cc96cc" xsi:nil="true"/>
+    <IntlLangReviewer xmlns="4873beb7-5857-4685-be1f-d57550cc96cc" xsi:nil="true"/>
+    <HandoffToMSDN xmlns="4873beb7-5857-4685-be1f-d57550cc96cc" xsi:nil="true"/>
+    <PlannedPubDate xmlns="4873beb7-5857-4685-be1f-d57550cc96cc" xsi:nil="true"/>
+    <CrawlForDependencies xmlns="4873beb7-5857-4685-be1f-d57550cc96cc">false</CrawlForDependencies>
+    <LocLastLocAttemptVersionLookup xmlns="4873beb7-5857-4685-be1f-d57550cc96cc">693888</LocLastLocAttemptVersionLookup>
+    <LocProcessedForHandoffsLookup xmlns="4873beb7-5857-4685-be1f-d57550cc96cc" xsi:nil="true"/>
+    <TrustLevel xmlns="4873beb7-5857-4685-be1f-d57550cc96cc">1 Microsoft Managed Content</TrustLevel>
+    <CampaignTagsTaxHTField0 xmlns="4873beb7-5857-4685-be1f-d57550cc96cc">
+      <Terms xmlns="http://schemas.microsoft.com/office/infopath/2007/PartnerControls"/>
+    </CampaignTagsTaxHTField0>
+    <TPNamespace xmlns="4873beb7-5857-4685-be1f-d57550cc96cc" xsi:nil="true"/>
+    <LocOverallPreviewStatusLookup xmlns="4873beb7-5857-4685-be1f-d57550cc96cc" xsi:nil="true"/>
+    <TaxCatchAll xmlns="4873beb7-5857-4685-be1f-d57550cc96cc"/>
+    <IsSearchable xmlns="4873beb7-5857-4685-be1f-d57550cc96cc">false</IsSearchable>
+    <TemplateTemplateType xmlns="4873beb7-5857-4685-be1f-d57550cc96cc">Word Document Template</TemplateTemplateType>
+    <Markets xmlns="4873beb7-5857-4685-be1f-d57550cc96cc"/>
+    <IntlLangReview xmlns="4873beb7-5857-4685-be1f-d57550cc96cc" xsi:nil="true"/>
+    <UAProjectedTotalWords xmlns="4873beb7-5857-4685-be1f-d57550cc96cc" xsi:nil="true"/>
+    <OutputCachingOn xmlns="4873beb7-5857-4685-be1f-d57550cc96cc">false</OutputCachingOn>
+    <AverageRating xmlns="4873beb7-5857-4685-be1f-d57550cc96cc" xsi:nil="true"/>
+    <LocMarketGroupTiers2 xmlns="4873beb7-5857-4685-be1f-d57550cc96cc" xsi:nil="true"/>
+    <APAuthor xmlns="4873beb7-5857-4685-be1f-d57550cc96cc">
+      <UserInfo>
+        <DisplayName>REDMOND\v-namall</DisplayName>
+        <AccountId>978</AccountId>
+        <AccountType/>
+      </UserInfo>
+    </APAuthor>
+    <TPCommandLine xmlns="4873beb7-5857-4685-be1f-d57550cc96cc" xsi:nil="true"/>
+    <LocManualTestRequired xmlns="4873beb7-5857-4685-be1f-d57550cc96cc">false</LocManualTestRequired>
+    <TPAppVersion xmlns="4873beb7-5857-4685-be1f-d57550cc96cc" xsi:nil="true"/>
+    <EditorialStatus xmlns="4873beb7-5857-4685-be1f-d57550cc96cc">Complete</EditorialStatus>
+    <LocProcessedForMarketsLookup xmlns="4873beb7-5857-4685-be1f-d57550cc96cc" xsi:nil="true"/>
+    <LastModifiedDateTime xmlns="4873beb7-5857-4685-be1f-d57550cc96cc" xsi:nil="true"/>
+    <TPLaunchHelpLinkType xmlns="4873beb7-5857-4685-be1f-d57550cc96cc">Template</TPLaunchHelpLinkType>
+    <ScenarioTagsTaxHTField0 xmlns="4873beb7-5857-4685-be1f-d57550cc96cc">
+      <Terms xmlns="http://schemas.microsoft.com/office/infopath/2007/PartnerControls"/>
+    </ScenarioTagsTaxHTField0>
+    <OriginalRelease xmlns="4873beb7-5857-4685-be1f-d57550cc96cc">14</OriginalRelease>
+    <LocalizationTagsTaxHTField0 xmlns="4873beb7-5857-4685-be1f-d57550cc96cc">
+      <Terms xmlns="http://schemas.microsoft.com/office/infopath/2007/PartnerControls"/>
+    </LocalizationTagsTaxHTField0>
+    <Manager xmlns="4873beb7-5857-4685-be1f-d57550cc96cc" xsi:nil="true"/>
+    <UALocRecommendation xmlns="4873beb7-5857-4685-be1f-d57550cc96cc">Localize</UALocRecommendation>
+    <LocOverallHandbackStatusLookup xmlns="4873beb7-5857-4685-be1f-d57550cc96cc" xsi:nil="true"/>
+    <ArtSampleDocs xmlns="4873beb7-5857-4685-be1f-d57550cc96cc" xsi:nil="true"/>
+    <UACurrentWords xmlns="4873beb7-5857-4685-be1f-d57550cc96cc" xsi:nil="true"/>
+    <ShowIn xmlns="4873beb7-5857-4685-be1f-d57550cc96cc">Show everywhere</ShowIn>
+    <CSXHash xmlns="4873beb7-5857-4685-be1f-d57550cc96cc" xsi:nil="true"/>
+    <VoteCount xmlns="4873beb7-5857-4685-be1f-d57550cc96cc" xsi:nil="true"/>
+    <InternalTagsTaxHTField0 xmlns="4873beb7-5857-4685-be1f-d57550cc96cc">
+      <Terms xmlns="http://schemas.microsoft.com/office/infopath/2007/PartnerControls"/>
+    </InternalTagsTaxHTField0>
+    <UANotes xmlns="4873beb7-5857-4685-be1f-d57550cc96cc" xsi:nil="true"/>
+  </documentManagement>
+</p:properties>
 </file>
 
-<file path=customXml/itemProps2.xml><?xml version="1.0" encoding="utf-8"?>
+<file path=customXml/itemProps1.xml><?xml version="1.0" encoding="utf-8"?>
 <ds:datastoreItem xmlns:ds="http://schemas.openxmlformats.org/officeDocument/2006/customXml" ds:itemID="{4B3A7E92-E05A-4924-9E8A-9F6659E5855B}">
   <ds:schemaRefs>
     <ds:schemaRef ds:uri="http://schemas.microsoft.com/office/2006/metadata/contentType"/>
@@ -29158,4 +29950,14 @@
     <ds:schemaRef ds:uri="http://schemas.microsoft.com/internal/obd"/>
   </ds:schemaRefs>
 </ds:datastoreItem>
+</file>
+
+<file path=customXml/itemProps2.xml><?xml version="1.0" encoding="utf-8"?>
+<ds:datastoreItem xmlns:ds="http://schemas.openxmlformats.org/officeDocument/2006/customXml" ds:itemID="{7FBDB1CC-CEFB-4E46-8174-1F0AA0D30B24}">
+  <ds:schemaRefs>
+    <ds:schemaRef ds:uri="http://schemas.microsoft.com/office/2006/metadata/properties"/>
+    <ds:schemaRef ds:uri="http://schemas.microsoft.com/office/infopath/2007/PartnerControls"/>
+    <ds:schemaRef ds:uri="4873beb7-5857-4685-be1f-d57550cc96cc"/>
+  </ds:schemaRefs>
+</ds:datastoreItem>
 </file>
</xml_diff>

<commit_message>
Seccion 6 de el curso Final
</commit_message>
<xml_diff>
--- a/Curso GitHub-Mis-Notas.docx
+++ b/Curso GitHub-Mis-Notas.docx
@@ -1440,6 +1440,3529 @@
           <w:lang w:val="es-AR"/>
         </w:rPr>
       </w:pPr>
+    </w:p>
+    <w:p>
+      <w:pPr>
+        <w:rPr>
+          <w:lang w:val="es-AR"/>
+        </w:rPr>
+      </w:pPr>
+      <w:r>
+        <w:rPr>
+          <w:lang w:val="es-AR"/>
+        </w:rPr>
+        <w:t>Sección 4 aprendizajes:</w:t>
+      </w:r>
+    </w:p>
+    <w:p>
+      <w:pPr>
+        <w:rPr>
+          <w:lang w:val="es-AR"/>
+        </w:rPr>
+      </w:pPr>
+    </w:p>
+    <w:p>
+      <w:pPr>
+        <w:rPr>
+          <w:lang w:val="es-AR"/>
+        </w:rPr>
+      </w:pPr>
+      <w:r>
+        <w:rPr>
+          <w:lang w:val="es-AR"/>
+        </w:rPr>
+        <w:t>Las </w:t>
+      </w:r>
+      <w:proofErr w:type="spellStart"/>
+      <w:r>
+        <w:rPr>
+          <w:i/>
+          <w:iCs/>
+          <w:lang w:val="es-AR"/>
+        </w:rPr>
+        <w:t>branches</w:t>
+      </w:r>
+      <w:proofErr w:type="spellEnd"/>
+      <w:r>
+        <w:rPr>
+          <w:lang w:val="es-AR"/>
+        </w:rPr>
+        <w:t> ("ramas") se utilizan para desarrollar funcionalidades aisladas entre sí. La </w:t>
+      </w:r>
+      <w:proofErr w:type="spellStart"/>
+      <w:r>
+        <w:rPr>
+          <w:i/>
+          <w:iCs/>
+          <w:lang w:val="es-AR"/>
+        </w:rPr>
+        <w:t>branch</w:t>
+      </w:r>
+      <w:proofErr w:type="spellEnd"/>
+      <w:r>
+        <w:rPr>
+          <w:lang w:val="es-AR"/>
+        </w:rPr>
+        <w:t> master es la </w:t>
+      </w:r>
+      <w:proofErr w:type="spellStart"/>
+      <w:r>
+        <w:rPr>
+          <w:i/>
+          <w:iCs/>
+          <w:lang w:val="es-AR"/>
+        </w:rPr>
+        <w:t>branch</w:t>
+      </w:r>
+      <w:proofErr w:type="spellEnd"/>
+      <w:r>
+        <w:rPr>
+          <w:lang w:val="es-AR"/>
+        </w:rPr>
+        <w:t> "predeterminada" cuando creas un repositorio.</w:t>
+      </w:r>
+    </w:p>
+    <w:p>
+      <w:pPr>
+        <w:rPr>
+          <w:lang w:val="es-AR"/>
+        </w:rPr>
+      </w:pPr>
+      <w:r>
+        <w:rPr>
+          <w:lang w:val="es-AR"/>
+        </w:rPr>
+        <w:t>Es interesante separar el desarrollo de funcionalidades en diferentes </w:t>
+      </w:r>
+      <w:proofErr w:type="spellStart"/>
+      <w:r>
+        <w:rPr>
+          <w:i/>
+          <w:iCs/>
+          <w:lang w:val="es-AR"/>
+        </w:rPr>
+        <w:t>branches</w:t>
+      </w:r>
+      <w:proofErr w:type="spellEnd"/>
+      <w:r>
+        <w:rPr>
+          <w:lang w:val="es-AR"/>
+        </w:rPr>
+        <w:t>, para que los cambios en el código de una no influyan en el funcionamiento de otra.</w:t>
+      </w:r>
+    </w:p>
+    <w:p>
+      <w:pPr>
+        <w:rPr>
+          <w:lang w:val="es-AR"/>
+        </w:rPr>
+      </w:pPr>
+    </w:p>
+    <w:p>
+      <w:pPr>
+        <w:rPr>
+          <w:lang w:val="es-AR"/>
+        </w:rPr>
+      </w:pPr>
+      <w:r>
+        <w:rPr>
+          <w:lang w:val="es-AR"/>
+        </w:rPr>
+        <w:t>¿Cómo podemos hacer el </w:t>
+      </w:r>
+      <w:proofErr w:type="spellStart"/>
+      <w:r>
+        <w:rPr>
+          <w:lang w:val="es-AR"/>
+        </w:rPr>
+        <w:t>merge</w:t>
+      </w:r>
+      <w:proofErr w:type="spellEnd"/>
+      <w:r>
+        <w:rPr>
+          <w:lang w:val="es-AR"/>
+        </w:rPr>
+        <w:t> de la Branch titulo hacia la Branch master?</w:t>
+      </w:r>
+    </w:p>
+    <w:p>
+      <w:pPr>
+        <w:rPr>
+          <w:vanish/>
+          <w:lang w:val="es-AR"/>
+        </w:rPr>
+      </w:pPr>
+      <w:r>
+        <w:rPr>
+          <w:vanish/>
+          <w:lang w:val="es-AR"/>
+        </w:rPr>
+        <w:t>Principio del formulario</w:t>
+      </w:r>
+    </w:p>
+    <w:p>
+      <w:pPr>
+        <w:rPr>
+          <w:lang w:val="en-US"/>
+        </w:rPr>
+      </w:pPr>
+      <w:r>
+        <w:rPr>
+          <w:lang w:val="en-US"/>
+        </w:rPr>
+        <w:t>git checkout master</w:t>
+      </w:r>
+    </w:p>
+    <w:p>
+      <w:pPr>
+        <w:rPr>
+          <w:lang w:val="en-US"/>
+        </w:rPr>
+      </w:pPr>
+      <w:r>
+        <w:rPr>
+          <w:lang w:val="en-US"/>
+        </w:rPr>
+        <w:t>y</w:t>
+      </w:r>
+    </w:p>
+    <w:p>
+      <w:pPr>
+        <w:rPr>
+          <w:lang w:val="en-US"/>
+        </w:rPr>
+      </w:pPr>
+      <w:r>
+        <w:rPr>
+          <w:lang w:val="en-US"/>
+        </w:rPr>
+        <w:t xml:space="preserve">git </w:t>
+      </w:r>
+      <w:r>
+        <w:rPr>
+          <w:b/>
+          <w:bCs/>
+          <w:lang w:val="en-US"/>
+        </w:rPr>
+        <w:t>merge</w:t>
+      </w:r>
+      <w:r>
+        <w:rPr>
+          <w:lang w:val="en-US"/>
+        </w:rPr>
+        <w:t xml:space="preserve"> </w:t>
+      </w:r>
+      <w:proofErr w:type="spellStart"/>
+      <w:r>
+        <w:rPr>
+          <w:lang w:val="en-US"/>
+        </w:rPr>
+        <w:t>titulo</w:t>
+      </w:r>
+      <w:proofErr w:type="spellEnd"/>
+    </w:p>
+    <w:p>
+      <w:pPr>
+        <w:rPr>
+          <w:lang w:val="es-AR"/>
+        </w:rPr>
+      </w:pPr>
+      <w:r>
+        <w:rPr>
+          <w:lang w:val="es-AR"/>
+        </w:rPr>
+        <w:t>¡Opción correcta! De esta forma colocaremos el HEAD en la </w:t>
+      </w:r>
+      <w:r>
+        <w:rPr>
+          <w:i/>
+          <w:iCs/>
+          <w:lang w:val="es-AR"/>
+        </w:rPr>
+        <w:t>Branch</w:t>
+      </w:r>
+      <w:r>
+        <w:rPr>
+          <w:lang w:val="es-AR"/>
+        </w:rPr>
+        <w:t xml:space="preserve"> master, o sea, haremos que nuestro código esté en el estado que lo dejamos con el </w:t>
+      </w:r>
+      <w:proofErr w:type="spellStart"/>
+      <w:r>
+        <w:rPr>
+          <w:lang w:val="es-AR"/>
+        </w:rPr>
+        <w:t>últimocommit</w:t>
+      </w:r>
+      <w:proofErr w:type="spellEnd"/>
+      <w:r>
+        <w:rPr>
+          <w:lang w:val="es-AR"/>
+        </w:rPr>
+        <w:t> en master. Después, uniremos el trabajo de la </w:t>
+      </w:r>
+      <w:r>
+        <w:rPr>
+          <w:i/>
+          <w:iCs/>
+          <w:lang w:val="es-AR"/>
+        </w:rPr>
+        <w:t>Branch</w:t>
+      </w:r>
+      <w:r>
+        <w:rPr>
+          <w:lang w:val="es-AR"/>
+        </w:rPr>
+        <w:t> titulo con la </w:t>
+      </w:r>
+      <w:r>
+        <w:rPr>
+          <w:i/>
+          <w:iCs/>
+          <w:lang w:val="es-AR"/>
+        </w:rPr>
+        <w:t>Branch</w:t>
+      </w:r>
+      <w:r>
+        <w:rPr>
+          <w:lang w:val="es-AR"/>
+        </w:rPr>
+        <w:t> actual (master).</w:t>
+      </w:r>
+    </w:p>
+    <w:p>
+      <w:pPr>
+        <w:rPr>
+          <w:vanish/>
+          <w:lang w:val="es-AR"/>
+        </w:rPr>
+      </w:pPr>
+      <w:r>
+        <w:rPr>
+          <w:vanish/>
+          <w:lang w:val="es-AR"/>
+        </w:rPr>
+        <w:t>Final del formulario</w:t>
+      </w:r>
+    </w:p>
+    <w:p>
+      <w:pPr>
+        <w:rPr>
+          <w:lang w:val="es-AR"/>
+        </w:rPr>
+      </w:pPr>
+    </w:p>
+    <w:p>
+      <w:r>
+        <w:t>En este escenario, ¿cuál es la diferencia entre los comandos rebase y </w:t>
+      </w:r>
+      <w:proofErr w:type="spellStart"/>
+      <w:r>
+        <w:t>merge</w:t>
+      </w:r>
+      <w:proofErr w:type="spellEnd"/>
+      <w:r>
+        <w:t>?</w:t>
+      </w:r>
+    </w:p>
+    <w:p>
+      <w:pPr>
+        <w:rPr>
+          <w:lang w:val="es-AR"/>
+        </w:rPr>
+      </w:pPr>
+      <w:r>
+        <w:rPr>
+          <w:lang w:val="es-AR"/>
+        </w:rPr>
+        <w:t>El </w:t>
+      </w:r>
+      <w:proofErr w:type="spellStart"/>
+      <w:r>
+        <w:rPr>
+          <w:lang w:val="es-AR"/>
+        </w:rPr>
+        <w:t>merge</w:t>
+      </w:r>
+      <w:proofErr w:type="spellEnd"/>
+      <w:r>
+        <w:rPr>
+          <w:lang w:val="es-AR"/>
+        </w:rPr>
+        <w:t> junta los trabajos y genera un </w:t>
+      </w:r>
+      <w:proofErr w:type="spellStart"/>
+      <w:r>
+        <w:rPr>
+          <w:lang w:val="es-AR"/>
+        </w:rPr>
+        <w:t>merge</w:t>
+      </w:r>
+      <w:proofErr w:type="spellEnd"/>
+      <w:r>
+        <w:rPr>
+          <w:lang w:val="es-AR"/>
+        </w:rPr>
+        <w:t xml:space="preserve"> </w:t>
+      </w:r>
+      <w:proofErr w:type="spellStart"/>
+      <w:r>
+        <w:rPr>
+          <w:lang w:val="es-AR"/>
+        </w:rPr>
+        <w:t>commit</w:t>
+      </w:r>
+      <w:proofErr w:type="spellEnd"/>
+      <w:r>
+        <w:rPr>
+          <w:lang w:val="es-AR"/>
+        </w:rPr>
+        <w:t>. El rebase aplica los </w:t>
+      </w:r>
+      <w:proofErr w:type="spellStart"/>
+      <w:r>
+        <w:rPr>
+          <w:i/>
+          <w:iCs/>
+          <w:lang w:val="es-AR"/>
+        </w:rPr>
+        <w:t>commits</w:t>
+      </w:r>
+      <w:proofErr w:type="spellEnd"/>
+      <w:r>
+        <w:rPr>
+          <w:lang w:val="es-AR"/>
+        </w:rPr>
+        <w:t> de otra Branch en la </w:t>
+      </w:r>
+      <w:r>
+        <w:rPr>
+          <w:i/>
+          <w:iCs/>
+          <w:lang w:val="es-AR"/>
+        </w:rPr>
+        <w:t>Branch</w:t>
+      </w:r>
+      <w:r>
+        <w:rPr>
+          <w:lang w:val="es-AR"/>
+        </w:rPr>
+        <w:t> actual.</w:t>
+      </w:r>
+    </w:p>
+    <w:p>
+      <w:pPr>
+        <w:rPr>
+          <w:lang w:val="es-AR"/>
+        </w:rPr>
+      </w:pPr>
+      <w:r>
+        <w:rPr>
+          <w:lang w:val="es-AR"/>
+        </w:rPr>
+        <w:lastRenderedPageBreak/>
+        <w:t>¡Opción correcta! Con esto evitamos los </w:t>
+      </w:r>
+      <w:proofErr w:type="spellStart"/>
+      <w:r>
+        <w:rPr>
+          <w:i/>
+          <w:iCs/>
+          <w:lang w:val="es-AR"/>
+        </w:rPr>
+        <w:t>commits</w:t>
+      </w:r>
+      <w:proofErr w:type="spellEnd"/>
+      <w:r>
+        <w:rPr>
+          <w:lang w:val="es-AR"/>
+        </w:rPr>
+        <w:t> de </w:t>
+      </w:r>
+      <w:proofErr w:type="spellStart"/>
+      <w:r>
+        <w:rPr>
+          <w:i/>
+          <w:iCs/>
+          <w:lang w:val="es-AR"/>
+        </w:rPr>
+        <w:t>merge</w:t>
+      </w:r>
+      <w:proofErr w:type="spellEnd"/>
+      <w:r>
+        <w:rPr>
+          <w:lang w:val="es-AR"/>
+        </w:rPr>
+        <w:t>. Hay una larga discusión sobre lo que es “mejor”: rebase o </w:t>
+      </w:r>
+      <w:proofErr w:type="spellStart"/>
+      <w:r>
+        <w:rPr>
+          <w:lang w:val="es-AR"/>
+        </w:rPr>
+        <w:t>merge</w:t>
+      </w:r>
+      <w:proofErr w:type="spellEnd"/>
+      <w:r>
+        <w:rPr>
+          <w:lang w:val="es-AR"/>
+        </w:rPr>
+        <w:t>; Estudie, busque, y genere sus propias conclusiones. Acá tienen un artículo (de miles de otros) que hablan sobre el asunto: </w:t>
+      </w:r>
+      <w:r>
+        <w:rPr>
+          <w:lang w:val="es-AR"/>
+        </w:rPr>
+        <w:t>https://medium.com/datadriveninvestor/git-rebase-vs-merge-cc5199edd77c</w:t>
+      </w:r>
+      <w:r>
+        <w:rPr>
+          <w:lang w:val="es-AR"/>
+        </w:rPr>
+        <w:t>.</w:t>
+      </w:r>
+    </w:p>
+    <w:p>
+      <w:pPr>
+        <w:rPr>
+          <w:lang w:val="es-AR"/>
+        </w:rPr>
+      </w:pPr>
+    </w:p>
+    <w:p>
+      <w:pPr>
+        <w:rPr>
+          <w:lang w:val="es-AR"/>
+        </w:rPr>
+      </w:pPr>
+      <w:r>
+        <w:rPr>
+          <w:lang w:val="es-AR"/>
+        </w:rPr>
+        <w:t>Vimos lo simple que es resolver los conflictos identificados por Git al intentar hacer </w:t>
+      </w:r>
+      <w:proofErr w:type="spellStart"/>
+      <w:r>
+        <w:rPr>
+          <w:lang w:val="es-AR"/>
+        </w:rPr>
+        <w:t>merge</w:t>
+      </w:r>
+      <w:proofErr w:type="spellEnd"/>
+      <w:r>
+        <w:rPr>
+          <w:lang w:val="es-AR"/>
+        </w:rPr>
+        <w:t>.</w:t>
+      </w:r>
+    </w:p>
+    <w:p>
+      <w:pPr>
+        <w:rPr>
+          <w:lang w:val="es-AR"/>
+        </w:rPr>
+      </w:pPr>
+      <w:r>
+        <w:rPr>
+          <w:lang w:val="es-AR"/>
+        </w:rPr>
+        <w:t>Ahora, genera un conflicto y, en lugar de usar </w:t>
+      </w:r>
+      <w:proofErr w:type="spellStart"/>
+      <w:r>
+        <w:rPr>
+          <w:lang w:val="es-AR"/>
+        </w:rPr>
+        <w:t>merge</w:t>
+      </w:r>
+      <w:proofErr w:type="spellEnd"/>
+      <w:r>
+        <w:rPr>
+          <w:lang w:val="es-AR"/>
+        </w:rPr>
+        <w:t>, usa rebase para actualizar el master:</w:t>
+      </w:r>
+    </w:p>
+    <w:p>
+      <w:pPr>
+        <w:numPr>
+          <w:ilvl w:val="0"/>
+          <w:numId w:val="32"/>
+        </w:numPr>
+        <w:rPr>
+          <w:lang w:val="es-AR"/>
+        </w:rPr>
+      </w:pPr>
+      <w:proofErr w:type="spellStart"/>
+      <w:r>
+        <w:rPr>
+          <w:lang w:val="es-AR"/>
+        </w:rPr>
+        <w:t>Vé</w:t>
+      </w:r>
+      <w:proofErr w:type="spellEnd"/>
+      <w:r>
+        <w:rPr>
+          <w:lang w:val="es-AR"/>
+        </w:rPr>
+        <w:t xml:space="preserve"> a la </w:t>
+      </w:r>
+      <w:proofErr w:type="spellStart"/>
+      <w:r>
+        <w:rPr>
+          <w:i/>
+          <w:iCs/>
+          <w:lang w:val="es-AR"/>
+        </w:rPr>
+        <w:t>branch</w:t>
+      </w:r>
+      <w:proofErr w:type="spellEnd"/>
+      <w:r>
+        <w:rPr>
+          <w:lang w:val="es-AR"/>
+        </w:rPr>
+        <w:t> titulo</w:t>
+      </w:r>
+    </w:p>
+    <w:p>
+      <w:pPr>
+        <w:numPr>
+          <w:ilvl w:val="0"/>
+          <w:numId w:val="32"/>
+        </w:numPr>
+        <w:rPr>
+          <w:lang w:val="es-AR"/>
+        </w:rPr>
+      </w:pPr>
+      <w:proofErr w:type="spellStart"/>
+      <w:r>
+        <w:rPr>
+          <w:i/>
+          <w:iCs/>
+          <w:lang w:val="es-AR"/>
+        </w:rPr>
+        <w:t>Commitea</w:t>
+      </w:r>
+      <w:proofErr w:type="spellEnd"/>
+      <w:r>
+        <w:rPr>
+          <w:lang w:val="es-AR"/>
+        </w:rPr>
+        <w:t> algo</w:t>
+      </w:r>
+    </w:p>
+    <w:p>
+      <w:pPr>
+        <w:numPr>
+          <w:ilvl w:val="0"/>
+          <w:numId w:val="32"/>
+        </w:numPr>
+        <w:rPr>
+          <w:lang w:val="es-AR"/>
+        </w:rPr>
+      </w:pPr>
+      <w:proofErr w:type="spellStart"/>
+      <w:r>
+        <w:rPr>
+          <w:lang w:val="es-AR"/>
+        </w:rPr>
+        <w:t>Vé</w:t>
+      </w:r>
+      <w:proofErr w:type="spellEnd"/>
+      <w:r>
+        <w:rPr>
+          <w:lang w:val="es-AR"/>
+        </w:rPr>
+        <w:t xml:space="preserve"> a la </w:t>
+      </w:r>
+      <w:proofErr w:type="spellStart"/>
+      <w:r>
+        <w:rPr>
+          <w:i/>
+          <w:iCs/>
+          <w:lang w:val="es-AR"/>
+        </w:rPr>
+        <w:t>branch</w:t>
+      </w:r>
+      <w:proofErr w:type="spellEnd"/>
+      <w:r>
+        <w:rPr>
+          <w:lang w:val="es-AR"/>
+        </w:rPr>
+        <w:t> master, </w:t>
+      </w:r>
+      <w:proofErr w:type="spellStart"/>
+      <w:r>
+        <w:rPr>
+          <w:i/>
+          <w:iCs/>
+          <w:lang w:val="es-AR"/>
+        </w:rPr>
+        <w:t>commitea</w:t>
+      </w:r>
+      <w:proofErr w:type="spellEnd"/>
+      <w:r>
+        <w:rPr>
+          <w:lang w:val="es-AR"/>
+        </w:rPr>
+        <w:t> un cambio en la misma línea</w:t>
+      </w:r>
+    </w:p>
+    <w:p>
+      <w:pPr>
+        <w:numPr>
+          <w:ilvl w:val="0"/>
+          <w:numId w:val="32"/>
+        </w:numPr>
+        <w:rPr>
+          <w:lang w:val="es-AR"/>
+        </w:rPr>
+      </w:pPr>
+      <w:r>
+        <w:rPr>
+          <w:lang w:val="es-AR"/>
+        </w:rPr>
+        <w:t>Ejecuta </w:t>
+      </w:r>
+      <w:proofErr w:type="spellStart"/>
+      <w:r>
+        <w:rPr>
+          <w:lang w:val="es-AR"/>
+        </w:rPr>
+        <w:t>git</w:t>
+      </w:r>
+      <w:proofErr w:type="spellEnd"/>
+      <w:r>
+        <w:rPr>
+          <w:lang w:val="es-AR"/>
+        </w:rPr>
+        <w:t xml:space="preserve"> rebase titulo</w:t>
+      </w:r>
+    </w:p>
+    <w:p>
+      <w:pPr>
+        <w:rPr>
+          <w:lang w:val="es-AR"/>
+        </w:rPr>
+      </w:pPr>
+      <w:r>
+        <w:rPr>
+          <w:lang w:val="es-AR"/>
+        </w:rPr>
+        <w:t>Mira la salida de Git y usa la información que te da; después de corregir el conflicto, continúa con el rebase.</w:t>
+      </w:r>
+    </w:p>
+    <w:p>
+      <w:pPr>
+        <w:rPr>
+          <w:lang w:val="es-AR"/>
+        </w:rPr>
+      </w:pPr>
+    </w:p>
+    <w:p>
+      <w:pPr>
+        <w:rPr>
+          <w:lang w:val="es-AR"/>
+        </w:rPr>
+      </w:pPr>
+      <w:r>
+        <w:rPr>
+          <w:lang w:val="es-AR"/>
+        </w:rPr>
+        <w:t xml:space="preserve">En </w:t>
+      </w:r>
+      <w:r>
+        <w:rPr>
+          <w:lang w:val="es-AR"/>
+        </w:rPr>
+        <w:t>esta aula</w:t>
+      </w:r>
+      <w:r>
+        <w:rPr>
+          <w:lang w:val="es-AR"/>
+        </w:rPr>
+        <w:t xml:space="preserve"> aprendimos:</w:t>
+      </w:r>
+    </w:p>
+    <w:p>
+      <w:pPr>
+        <w:numPr>
+          <w:ilvl w:val="0"/>
+          <w:numId w:val="33"/>
+        </w:numPr>
+        <w:rPr>
+          <w:lang w:val="es-AR"/>
+        </w:rPr>
+      </w:pPr>
+      <w:r>
+        <w:rPr>
+          <w:lang w:val="es-AR"/>
+        </w:rPr>
+        <w:t>Que una </w:t>
+      </w:r>
+      <w:proofErr w:type="spellStart"/>
+      <w:r>
+        <w:rPr>
+          <w:i/>
+          <w:iCs/>
+          <w:lang w:val="es-AR"/>
+        </w:rPr>
+        <w:t>branch</w:t>
+      </w:r>
+      <w:proofErr w:type="spellEnd"/>
+      <w:r>
+        <w:rPr>
+          <w:lang w:val="es-AR"/>
+        </w:rPr>
+        <w:t> (o rama) es una línea de </w:t>
+      </w:r>
+      <w:proofErr w:type="spellStart"/>
+      <w:r>
+        <w:rPr>
+          <w:i/>
+          <w:iCs/>
+          <w:lang w:val="es-AR"/>
+        </w:rPr>
+        <w:t>commits</w:t>
+      </w:r>
+      <w:proofErr w:type="spellEnd"/>
+      <w:r>
+        <w:rPr>
+          <w:lang w:val="es-AR"/>
+        </w:rPr>
+        <w:t> separada, y que se puede usar para desarrollar funcionalidades independientes;</w:t>
+      </w:r>
+    </w:p>
+    <w:p>
+      <w:pPr>
+        <w:numPr>
+          <w:ilvl w:val="0"/>
+          <w:numId w:val="33"/>
+        </w:numPr>
+        <w:rPr>
+          <w:lang w:val="es-AR"/>
+        </w:rPr>
+      </w:pPr>
+      <w:r>
+        <w:rPr>
+          <w:lang w:val="es-AR"/>
+        </w:rPr>
+        <w:t>Que con </w:t>
+      </w:r>
+      <w:proofErr w:type="spellStart"/>
+      <w:r>
+        <w:rPr>
+          <w:i/>
+          <w:iCs/>
+          <w:lang w:val="es-AR"/>
+        </w:rPr>
+        <w:t>branches</w:t>
+      </w:r>
+      <w:proofErr w:type="spellEnd"/>
+      <w:r>
+        <w:rPr>
+          <w:lang w:val="es-AR"/>
+        </w:rPr>
+        <w:t> separadas, podemos evitar que el código de una funcionalidad interfiera con otra;</w:t>
+      </w:r>
+    </w:p>
+    <w:p>
+      <w:pPr>
+        <w:numPr>
+          <w:ilvl w:val="0"/>
+          <w:numId w:val="33"/>
+        </w:numPr>
+        <w:rPr>
+          <w:lang w:val="es-AR"/>
+        </w:rPr>
+      </w:pPr>
+      <w:r>
+        <w:rPr>
+          <w:lang w:val="es-AR"/>
+        </w:rPr>
+        <w:t>Cómo traer el trabajo realizado en una </w:t>
+      </w:r>
+      <w:proofErr w:type="spellStart"/>
+      <w:r>
+        <w:rPr>
+          <w:i/>
+          <w:iCs/>
+          <w:lang w:val="es-AR"/>
+        </w:rPr>
+        <w:t>branch</w:t>
+      </w:r>
+      <w:proofErr w:type="spellEnd"/>
+      <w:r>
+        <w:rPr>
+          <w:lang w:val="es-AR"/>
+        </w:rPr>
+        <w:t> a otra </w:t>
+      </w:r>
+      <w:proofErr w:type="spellStart"/>
+      <w:r>
+        <w:rPr>
+          <w:i/>
+          <w:iCs/>
+          <w:lang w:val="es-AR"/>
+        </w:rPr>
+        <w:t>branch</w:t>
+      </w:r>
+      <w:proofErr w:type="spellEnd"/>
+      <w:r>
+        <w:rPr>
+          <w:lang w:val="es-AR"/>
+        </w:rPr>
+        <w:t>, como la master, usando el comando </w:t>
+      </w:r>
+      <w:proofErr w:type="spellStart"/>
+      <w:r>
+        <w:rPr>
+          <w:lang w:val="es-AR"/>
+        </w:rPr>
+        <w:t>git</w:t>
+      </w:r>
+      <w:proofErr w:type="spellEnd"/>
+      <w:r>
+        <w:rPr>
+          <w:lang w:val="es-AR"/>
+        </w:rPr>
+        <w:t xml:space="preserve"> </w:t>
+      </w:r>
+      <w:proofErr w:type="spellStart"/>
+      <w:r>
+        <w:rPr>
+          <w:lang w:val="es-AR"/>
+        </w:rPr>
+        <w:t>merge</w:t>
+      </w:r>
+      <w:proofErr w:type="spellEnd"/>
+      <w:r>
+        <w:rPr>
+          <w:lang w:val="es-AR"/>
+        </w:rPr>
+        <w:t>;</w:t>
+      </w:r>
+    </w:p>
+    <w:p>
+      <w:pPr>
+        <w:numPr>
+          <w:ilvl w:val="0"/>
+          <w:numId w:val="33"/>
+        </w:numPr>
+        <w:rPr>
+          <w:lang w:val="es-AR"/>
+        </w:rPr>
+      </w:pPr>
+      <w:r>
+        <w:rPr>
+          <w:lang w:val="es-AR"/>
+        </w:rPr>
+        <w:t>Que </w:t>
+      </w:r>
+      <w:proofErr w:type="spellStart"/>
+      <w:r>
+        <w:rPr>
+          <w:lang w:val="es-AR"/>
+        </w:rPr>
+        <w:t>git</w:t>
+      </w:r>
+      <w:proofErr w:type="spellEnd"/>
+      <w:r>
+        <w:rPr>
+          <w:lang w:val="es-AR"/>
+        </w:rPr>
+        <w:t xml:space="preserve"> </w:t>
+      </w:r>
+      <w:proofErr w:type="spellStart"/>
+      <w:r>
+        <w:rPr>
+          <w:lang w:val="es-AR"/>
+        </w:rPr>
+        <w:t>merge</w:t>
+      </w:r>
+      <w:proofErr w:type="spellEnd"/>
+      <w:r>
+        <w:rPr>
+          <w:lang w:val="es-AR"/>
+        </w:rPr>
+        <w:t> genera un nuevo </w:t>
+      </w:r>
+      <w:proofErr w:type="spellStart"/>
+      <w:r>
+        <w:rPr>
+          <w:i/>
+          <w:iCs/>
+          <w:lang w:val="es-AR"/>
+        </w:rPr>
+        <w:t>commit</w:t>
+      </w:r>
+      <w:proofErr w:type="spellEnd"/>
+      <w:r>
+        <w:rPr>
+          <w:lang w:val="es-AR"/>
+        </w:rPr>
+        <w:t>, informando que hubo una mezcla entre dos </w:t>
+      </w:r>
+      <w:proofErr w:type="spellStart"/>
+      <w:r>
+        <w:rPr>
+          <w:i/>
+          <w:iCs/>
+          <w:lang w:val="es-AR"/>
+        </w:rPr>
+        <w:t>branches</w:t>
+      </w:r>
+      <w:proofErr w:type="spellEnd"/>
+      <w:r>
+        <w:rPr>
+          <w:lang w:val="es-AR"/>
+        </w:rPr>
+        <w:t>;</w:t>
+      </w:r>
+    </w:p>
+    <w:p>
+      <w:pPr>
+        <w:numPr>
+          <w:ilvl w:val="0"/>
+          <w:numId w:val="33"/>
+        </w:numPr>
+        <w:rPr>
+          <w:lang w:val="es-AR"/>
+        </w:rPr>
+      </w:pPr>
+      <w:r>
+        <w:rPr>
+          <w:lang w:val="es-AR"/>
+        </w:rPr>
+        <w:t>Cómo traer </w:t>
+      </w:r>
+      <w:proofErr w:type="spellStart"/>
+      <w:r>
+        <w:rPr>
+          <w:i/>
+          <w:iCs/>
+          <w:lang w:val="es-AR"/>
+        </w:rPr>
+        <w:t>commits</w:t>
+      </w:r>
+      <w:proofErr w:type="spellEnd"/>
+      <w:r>
+        <w:rPr>
+          <w:lang w:val="es-AR"/>
+        </w:rPr>
+        <w:t> de una </w:t>
+      </w:r>
+      <w:proofErr w:type="spellStart"/>
+      <w:r>
+        <w:rPr>
+          <w:i/>
+          <w:iCs/>
+          <w:lang w:val="es-AR"/>
+        </w:rPr>
+        <w:t>branch</w:t>
+      </w:r>
+      <w:proofErr w:type="spellEnd"/>
+      <w:r>
+        <w:rPr>
+          <w:lang w:val="es-AR"/>
+        </w:rPr>
+        <w:t> a otra con </w:t>
+      </w:r>
+      <w:proofErr w:type="spellStart"/>
+      <w:r>
+        <w:rPr>
+          <w:lang w:val="es-AR"/>
+        </w:rPr>
+        <w:t>git</w:t>
+      </w:r>
+      <w:proofErr w:type="spellEnd"/>
+      <w:r>
+        <w:rPr>
+          <w:lang w:val="es-AR"/>
+        </w:rPr>
+        <w:t xml:space="preserve"> rebase</w:t>
+      </w:r>
+    </w:p>
+    <w:p>
+      <w:pPr>
+        <w:numPr>
+          <w:ilvl w:val="0"/>
+          <w:numId w:val="33"/>
+        </w:numPr>
+        <w:rPr>
+          <w:lang w:val="es-AR"/>
+        </w:rPr>
+      </w:pPr>
+      <w:r>
+        <w:rPr>
+          <w:lang w:val="es-AR"/>
+        </w:rPr>
+        <w:t>Que </w:t>
+      </w:r>
+      <w:proofErr w:type="spellStart"/>
+      <w:r>
+        <w:rPr>
+          <w:lang w:val="es-AR"/>
+        </w:rPr>
+        <w:t>git</w:t>
+      </w:r>
+      <w:proofErr w:type="spellEnd"/>
+      <w:r>
+        <w:rPr>
+          <w:lang w:val="es-AR"/>
+        </w:rPr>
+        <w:t xml:space="preserve"> rebase no genera un </w:t>
+      </w:r>
+      <w:proofErr w:type="spellStart"/>
+      <w:r>
+        <w:rPr>
+          <w:i/>
+          <w:iCs/>
+          <w:lang w:val="es-AR"/>
+        </w:rPr>
+        <w:t>commit</w:t>
+      </w:r>
+      <w:proofErr w:type="spellEnd"/>
+      <w:r>
+        <w:rPr>
+          <w:lang w:val="es-AR"/>
+        </w:rPr>
+        <w:t> de </w:t>
+      </w:r>
+      <w:proofErr w:type="spellStart"/>
+      <w:r>
+        <w:rPr>
+          <w:lang w:val="es-AR"/>
+        </w:rPr>
+        <w:t>merge</w:t>
+      </w:r>
+      <w:proofErr w:type="spellEnd"/>
+      <w:r>
+        <w:rPr>
+          <w:lang w:val="es-AR"/>
+        </w:rPr>
+        <w:t>, lo que simplifica nuestro </w:t>
+      </w:r>
+      <w:r>
+        <w:rPr>
+          <w:i/>
+          <w:iCs/>
+          <w:lang w:val="es-AR"/>
+        </w:rPr>
+        <w:t>log</w:t>
+      </w:r>
+      <w:r>
+        <w:rPr>
+          <w:lang w:val="es-AR"/>
+        </w:rPr>
+        <w:t>;</w:t>
+      </w:r>
+    </w:p>
+    <w:p>
+      <w:pPr>
+        <w:numPr>
+          <w:ilvl w:val="0"/>
+          <w:numId w:val="33"/>
+        </w:numPr>
+        <w:rPr>
+          <w:lang w:val="es-AR"/>
+        </w:rPr>
+      </w:pPr>
+      <w:r>
+        <w:rPr>
+          <w:lang w:val="es-AR"/>
+        </w:rPr>
+        <w:t>Cómo presenta Git los conflictos;</w:t>
+      </w:r>
+    </w:p>
+    <w:p>
+      <w:pPr>
+        <w:numPr>
+          <w:ilvl w:val="0"/>
+          <w:numId w:val="33"/>
+        </w:numPr>
+        <w:rPr>
+          <w:lang w:val="es-AR"/>
+        </w:rPr>
+      </w:pPr>
+      <w:r>
+        <w:rPr>
+          <w:lang w:val="es-AR"/>
+        </w:rPr>
+        <w:t>Cómo resolver conflictos y conservar sólo los cambios deseados con Git.</w:t>
+      </w:r>
+    </w:p>
+    <w:p>
+      <w:pPr>
+        <w:rPr>
+          <w:lang w:val="es-AR"/>
+        </w:rPr>
+      </w:pPr>
+    </w:p>
+    <w:p>
+      <w:pPr>
+        <w:rPr>
+          <w:lang w:val="es-AR"/>
+        </w:rPr>
+      </w:pPr>
+      <w:proofErr w:type="spellStart"/>
+      <w:r>
+        <w:rPr>
+          <w:lang w:val="es-AR"/>
+        </w:rPr>
+        <w:t>Seccion</w:t>
+      </w:r>
+      <w:proofErr w:type="spellEnd"/>
+      <w:r>
+        <w:rPr>
+          <w:lang w:val="es-AR"/>
+        </w:rPr>
+        <w:t xml:space="preserve"> 5 aprendizajes:</w:t>
+      </w:r>
+    </w:p>
+    <w:p>
+      <w:pPr>
+        <w:rPr>
+          <w:lang w:val="es-AR"/>
+        </w:rPr>
+      </w:pPr>
+    </w:p>
+    <w:p>
+      <w:r>
+        <w:t>¿Cuáles comandos, respectivamente, deshacen modificaciones antes de agregarlas (1), después de agregarlas, pero antes de </w:t>
+      </w:r>
+      <w:proofErr w:type="spellStart"/>
+      <w:r>
+        <w:rPr>
+          <w:i/>
+          <w:iCs/>
+        </w:rPr>
+        <w:t>commitearlas</w:t>
+      </w:r>
+      <w:proofErr w:type="spellEnd"/>
+      <w:r>
+        <w:t> (2), y después de realizar el </w:t>
+      </w:r>
+      <w:proofErr w:type="spellStart"/>
+      <w:r>
+        <w:rPr>
+          <w:i/>
+          <w:iCs/>
+        </w:rPr>
+        <w:t>commit</w:t>
+      </w:r>
+      <w:proofErr w:type="spellEnd"/>
+      <w:r>
+        <w:t> (3)?</w:t>
+      </w:r>
+    </w:p>
+    <w:p>
+      <w:pPr>
+        <w:rPr>
+          <w:lang w:val="es-AR"/>
+        </w:rPr>
+      </w:pPr>
+    </w:p>
+    <w:p>
+      <w:pPr>
+        <w:rPr>
+          <w:lang w:val="en-US"/>
+        </w:rPr>
+      </w:pPr>
+      <w:r>
+        <w:rPr>
+          <w:lang w:val="en-US"/>
+        </w:rPr>
+        <w:t>1 - git restore</w:t>
+      </w:r>
+    </w:p>
+    <w:p>
+      <w:pPr>
+        <w:rPr>
+          <w:lang w:val="en-US"/>
+        </w:rPr>
+      </w:pPr>
+      <w:r>
+        <w:rPr>
+          <w:lang w:val="en-US"/>
+        </w:rPr>
+        <w:t>2 - git restore --staged</w:t>
+      </w:r>
+    </w:p>
+    <w:p>
+      <w:pPr>
+        <w:rPr>
+          <w:lang w:val="en-US"/>
+        </w:rPr>
+      </w:pPr>
+      <w:r>
+        <w:rPr>
+          <w:lang w:val="en-US"/>
+        </w:rPr>
+        <w:t>3 - git revert</w:t>
+      </w:r>
+    </w:p>
+    <w:p>
+      <w:pPr>
+        <w:rPr>
+          <w:lang w:val="es-AR"/>
+        </w:rPr>
+      </w:pPr>
+      <w:r>
+        <w:rPr>
+          <w:lang w:val="es-AR"/>
+        </w:rPr>
+        <w:t>¡Opción correcta! Con el </w:t>
+      </w:r>
+      <w:proofErr w:type="spellStart"/>
+      <w:r>
+        <w:rPr>
+          <w:lang w:val="es-AR"/>
+        </w:rPr>
+        <w:t>git</w:t>
+      </w:r>
+      <w:proofErr w:type="spellEnd"/>
+      <w:r>
+        <w:rPr>
+          <w:lang w:val="es-AR"/>
+        </w:rPr>
+        <w:t xml:space="preserve"> </w:t>
+      </w:r>
+      <w:proofErr w:type="spellStart"/>
+      <w:r>
+        <w:rPr>
+          <w:lang w:val="es-AR"/>
+        </w:rPr>
+        <w:t>restore</w:t>
+      </w:r>
+      <w:proofErr w:type="spellEnd"/>
+      <w:r>
+        <w:rPr>
+          <w:lang w:val="es-AR"/>
+        </w:rPr>
+        <w:t> deshacemos una modificación que aún no fue agregada al </w:t>
+      </w:r>
+      <w:proofErr w:type="spellStart"/>
+      <w:r>
+        <w:rPr>
+          <w:lang w:val="es-AR"/>
+        </w:rPr>
+        <w:t>index</w:t>
+      </w:r>
+      <w:proofErr w:type="spellEnd"/>
+      <w:r>
+        <w:rPr>
+          <w:lang w:val="es-AR"/>
+        </w:rPr>
+        <w:t> o </w:t>
+      </w:r>
+      <w:proofErr w:type="spellStart"/>
+      <w:r>
+        <w:rPr>
+          <w:lang w:val="es-AR"/>
+        </w:rPr>
+        <w:t>stage</w:t>
+      </w:r>
+      <w:proofErr w:type="spellEnd"/>
+      <w:r>
+        <w:rPr>
+          <w:lang w:val="es-AR"/>
+        </w:rPr>
+        <w:t>, o sea, antes de hacer </w:t>
+      </w:r>
+      <w:proofErr w:type="spellStart"/>
+      <w:r>
+        <w:rPr>
+          <w:lang w:val="es-AR"/>
+        </w:rPr>
+        <w:t>git</w:t>
+      </w:r>
+      <w:proofErr w:type="spellEnd"/>
+      <w:r>
+        <w:rPr>
+          <w:lang w:val="es-AR"/>
+        </w:rPr>
+        <w:t xml:space="preserve"> </w:t>
+      </w:r>
+      <w:proofErr w:type="spellStart"/>
+      <w:r>
+        <w:rPr>
+          <w:lang w:val="es-AR"/>
+        </w:rPr>
+        <w:t>add</w:t>
+      </w:r>
+      <w:proofErr w:type="spellEnd"/>
+      <w:r>
+        <w:rPr>
+          <w:lang w:val="es-AR"/>
+        </w:rPr>
+        <w:t>. Después de agregar con </w:t>
+      </w:r>
+      <w:proofErr w:type="spellStart"/>
+      <w:r>
+        <w:rPr>
+          <w:lang w:val="es-AR"/>
+        </w:rPr>
+        <w:t>git</w:t>
+      </w:r>
+      <w:proofErr w:type="spellEnd"/>
+      <w:r>
+        <w:rPr>
+          <w:lang w:val="es-AR"/>
+        </w:rPr>
+        <w:t xml:space="preserve"> </w:t>
+      </w:r>
+      <w:proofErr w:type="spellStart"/>
+      <w:r>
+        <w:rPr>
+          <w:lang w:val="es-AR"/>
+        </w:rPr>
+        <w:t>add</w:t>
+      </w:r>
+      <w:proofErr w:type="spellEnd"/>
+      <w:r>
+        <w:rPr>
+          <w:lang w:val="es-AR"/>
+        </w:rPr>
+        <w:t>, para deshacer una modificación, necesitamos sacarlo de este estado, con </w:t>
+      </w:r>
+      <w:proofErr w:type="spellStart"/>
+      <w:r>
+        <w:rPr>
+          <w:lang w:val="es-AR"/>
+        </w:rPr>
+        <w:t>git</w:t>
+      </w:r>
+      <w:proofErr w:type="spellEnd"/>
+      <w:r>
+        <w:rPr>
+          <w:lang w:val="es-AR"/>
+        </w:rPr>
+        <w:t xml:space="preserve"> </w:t>
+      </w:r>
+      <w:proofErr w:type="spellStart"/>
+      <w:r>
+        <w:rPr>
+          <w:lang w:val="es-AR"/>
+        </w:rPr>
+        <w:t>restore</w:t>
+      </w:r>
+      <w:proofErr w:type="spellEnd"/>
+      <w:r>
+        <w:rPr>
+          <w:lang w:val="es-AR"/>
+        </w:rPr>
+        <w:t xml:space="preserve"> --</w:t>
+      </w:r>
+      <w:proofErr w:type="spellStart"/>
+      <w:r>
+        <w:rPr>
+          <w:lang w:val="es-AR"/>
+        </w:rPr>
+        <w:t>staged</w:t>
+      </w:r>
+      <w:proofErr w:type="spellEnd"/>
+      <w:r>
+        <w:rPr>
+          <w:lang w:val="es-AR"/>
+        </w:rPr>
+        <w:t>. Ahora, si ya hicimos el </w:t>
+      </w:r>
+      <w:proofErr w:type="spellStart"/>
+      <w:r>
+        <w:rPr>
+          <w:lang w:val="es-AR"/>
+        </w:rPr>
+        <w:t>commit</w:t>
+      </w:r>
+      <w:proofErr w:type="spellEnd"/>
+      <w:r>
+        <w:rPr>
+          <w:lang w:val="es-AR"/>
+        </w:rPr>
+        <w:t>, el comando </w:t>
+      </w:r>
+      <w:proofErr w:type="spellStart"/>
+      <w:r>
+        <w:rPr>
+          <w:lang w:val="es-AR"/>
+        </w:rPr>
+        <w:t>git</w:t>
+      </w:r>
+      <w:proofErr w:type="spellEnd"/>
+      <w:r>
+        <w:rPr>
+          <w:lang w:val="es-AR"/>
+        </w:rPr>
+        <w:t xml:space="preserve"> </w:t>
+      </w:r>
+      <w:proofErr w:type="spellStart"/>
+      <w:r>
+        <w:rPr>
+          <w:lang w:val="es-AR"/>
+        </w:rPr>
+        <w:t>revert</w:t>
+      </w:r>
+      <w:proofErr w:type="spellEnd"/>
+      <w:r>
+        <w:rPr>
+          <w:lang w:val="es-AR"/>
+        </w:rPr>
+        <w:t> puede salvarnos.</w:t>
+      </w:r>
+    </w:p>
+    <w:p>
+      <w:pPr>
+        <w:rPr>
+          <w:lang w:val="es-AR"/>
+        </w:rPr>
+      </w:pPr>
+    </w:p>
+    <w:p>
+      <w:pPr>
+        <w:rPr>
+          <w:lang w:val="es-AR"/>
+        </w:rPr>
+      </w:pPr>
+      <w:r>
+        <w:rPr>
+          <w:lang w:val="es-AR"/>
+        </w:rPr>
+        <w:t>Vimos cómo podemos utilizar </w:t>
+      </w:r>
+      <w:proofErr w:type="spellStart"/>
+      <w:r>
+        <w:rPr>
+          <w:lang w:val="es-AR"/>
+        </w:rPr>
+        <w:t>git</w:t>
+      </w:r>
+      <w:proofErr w:type="spellEnd"/>
+      <w:r>
+        <w:rPr>
+          <w:lang w:val="es-AR"/>
+        </w:rPr>
+        <w:t xml:space="preserve"> </w:t>
+      </w:r>
+      <w:proofErr w:type="spellStart"/>
+      <w:r>
+        <w:rPr>
+          <w:lang w:val="es-AR"/>
+        </w:rPr>
+        <w:t>stash</w:t>
+      </w:r>
+      <w:proofErr w:type="spellEnd"/>
+      <w:r>
+        <w:rPr>
+          <w:lang w:val="es-AR"/>
+        </w:rPr>
+        <w:t> para almacenar temporalmente algunas de nuestras modificaciones.</w:t>
+      </w:r>
+    </w:p>
+    <w:p>
+      <w:pPr>
+        <w:rPr>
+          <w:lang w:val="es-AR"/>
+        </w:rPr>
+      </w:pPr>
+      <w:r>
+        <w:rPr>
+          <w:lang w:val="es-AR"/>
+        </w:rPr>
+        <w:t>¿En qué momento el </w:t>
+      </w:r>
+      <w:proofErr w:type="spellStart"/>
+      <w:r>
+        <w:rPr>
+          <w:lang w:val="es-AR"/>
+        </w:rPr>
+        <w:t>stash</w:t>
+      </w:r>
+      <w:proofErr w:type="spellEnd"/>
+      <w:r>
+        <w:rPr>
+          <w:lang w:val="es-AR"/>
+        </w:rPr>
+        <w:t> es útil?</w:t>
+      </w:r>
+    </w:p>
+    <w:p>
+      <w:pPr>
+        <w:rPr>
+          <w:lang w:val="es-AR"/>
+        </w:rPr>
+      </w:pPr>
+      <w:r>
+        <w:rPr>
+          <w:lang w:val="es-AR"/>
+        </w:rPr>
+        <w:t>Cuando necesitamos parar en el medio del desarrollo de algo, para poder hacer otra cosa.</w:t>
+      </w:r>
+    </w:p>
+    <w:p>
+      <w:pPr>
+        <w:rPr>
+          <w:lang w:val="es-AR"/>
+        </w:rPr>
+      </w:pPr>
+      <w:r>
+        <w:rPr>
+          <w:lang w:val="es-AR"/>
+        </w:rPr>
+        <w:t xml:space="preserve">¡Opción correcta! Cuando necesitamos pausar el desarrollo de alguna funcionalidad, o corrección, antes de finalizar, y tal vez no sea interesante realizar un </w:t>
+      </w:r>
+      <w:proofErr w:type="spellStart"/>
+      <w:r>
+        <w:rPr>
+          <w:lang w:val="es-AR"/>
+        </w:rPr>
+        <w:t>commit</w:t>
+      </w:r>
+      <w:proofErr w:type="spellEnd"/>
+      <w:r>
+        <w:rPr>
+          <w:lang w:val="es-AR"/>
+        </w:rPr>
+        <w:t>, pues nuestro código puede no estar funcionando aún. En este caso es interesante guardar el trabajo para poder volver a él después.</w:t>
+      </w:r>
+    </w:p>
+    <w:p>
+      <w:pPr>
+        <w:rPr>
+          <w:lang w:val="es-AR"/>
+        </w:rPr>
+      </w:pPr>
+    </w:p>
+    <w:p>
+      <w:r>
+        <w:t>Resumidamente, ¿para qué sirve el comando </w:t>
+      </w:r>
+      <w:proofErr w:type="spellStart"/>
+      <w:r>
+        <w:t>git</w:t>
+      </w:r>
+      <w:proofErr w:type="spellEnd"/>
+      <w:r>
+        <w:t xml:space="preserve"> </w:t>
+      </w:r>
+      <w:proofErr w:type="spellStart"/>
+      <w:r>
+        <w:t>checkout</w:t>
+      </w:r>
+      <w:proofErr w:type="spellEnd"/>
+      <w:r>
+        <w:t>?</w:t>
+      </w:r>
+    </w:p>
+    <w:p>
+      <w:pPr>
+        <w:rPr>
+          <w:lang w:val="es-AR"/>
+        </w:rPr>
+      </w:pPr>
+      <w:r>
+        <w:rPr>
+          <w:lang w:val="es-AR"/>
+        </w:rPr>
+        <w:lastRenderedPageBreak/>
+        <w:t>Para dejar nuestro código en un estado determinado.</w:t>
+      </w:r>
+    </w:p>
+    <w:p>
+      <w:pPr>
+        <w:rPr>
+          <w:lang w:val="es-AR"/>
+        </w:rPr>
+      </w:pPr>
+      <w:r>
+        <w:rPr>
+          <w:lang w:val="es-AR"/>
+        </w:rPr>
+        <w:t>¡Opción correcta! La descripción del comando </w:t>
+      </w:r>
+      <w:proofErr w:type="spellStart"/>
+      <w:r>
+        <w:rPr>
+          <w:lang w:val="es-AR"/>
+        </w:rPr>
+        <w:t>git</w:t>
+      </w:r>
+      <w:proofErr w:type="spellEnd"/>
+      <w:r>
+        <w:rPr>
+          <w:lang w:val="es-AR"/>
+        </w:rPr>
+        <w:t xml:space="preserve"> </w:t>
+      </w:r>
+      <w:proofErr w:type="spellStart"/>
+      <w:r>
+        <w:rPr>
+          <w:lang w:val="es-AR"/>
+        </w:rPr>
+        <w:t>checkout</w:t>
+      </w:r>
+      <w:proofErr w:type="spellEnd"/>
+      <w:r>
+        <w:rPr>
+          <w:lang w:val="es-AR"/>
+        </w:rPr>
+        <w:t xml:space="preserve"> --</w:t>
+      </w:r>
+      <w:proofErr w:type="spellStart"/>
+      <w:r>
+        <w:rPr>
+          <w:lang w:val="es-AR"/>
+        </w:rPr>
+        <w:t>help</w:t>
+      </w:r>
+      <w:proofErr w:type="spellEnd"/>
+      <w:r>
+        <w:rPr>
+          <w:lang w:val="es-AR"/>
+        </w:rPr>
+        <w:t>, en una traducción libre es: “Actualizar los archivos en </w:t>
+      </w:r>
+      <w:proofErr w:type="spellStart"/>
+      <w:r>
+        <w:rPr>
+          <w:i/>
+          <w:iCs/>
+          <w:lang w:val="es-AR"/>
+        </w:rPr>
+        <w:t>working</w:t>
+      </w:r>
+      <w:proofErr w:type="spellEnd"/>
+      <w:r>
+        <w:rPr>
+          <w:i/>
+          <w:iCs/>
+          <w:lang w:val="es-AR"/>
+        </w:rPr>
+        <w:t xml:space="preserve"> </w:t>
+      </w:r>
+      <w:proofErr w:type="spellStart"/>
+      <w:r>
+        <w:rPr>
+          <w:i/>
+          <w:iCs/>
+          <w:lang w:val="es-AR"/>
+        </w:rPr>
+        <w:t>tree</w:t>
+      </w:r>
+      <w:proofErr w:type="spellEnd"/>
+      <w:r>
+        <w:rPr>
+          <w:lang w:val="es-AR"/>
+        </w:rPr>
+        <w:t> para que queden en la versión especificada. […]”.</w:t>
+      </w:r>
+    </w:p>
+    <w:p>
+      <w:pPr>
+        <w:rPr>
+          <w:lang w:val="es-AR"/>
+        </w:rPr>
+      </w:pPr>
+      <w:r>
+        <w:rPr>
+          <w:lang w:val="es-AR"/>
+        </w:rPr>
+        <w:t>Básicamente, podemos dejar nuestro código en el estado de último </w:t>
+      </w:r>
+      <w:proofErr w:type="spellStart"/>
+      <w:r>
+        <w:rPr>
+          <w:i/>
+          <w:iCs/>
+          <w:lang w:val="es-AR"/>
+        </w:rPr>
+        <w:t>commit</w:t>
+      </w:r>
+      <w:proofErr w:type="spellEnd"/>
+      <w:r>
+        <w:rPr>
+          <w:lang w:val="es-AR"/>
+        </w:rPr>
+        <w:t> de una </w:t>
+      </w:r>
+      <w:proofErr w:type="spellStart"/>
+      <w:r>
+        <w:rPr>
+          <w:i/>
+          <w:iCs/>
+          <w:lang w:val="es-AR"/>
+        </w:rPr>
+        <w:t>branch</w:t>
+      </w:r>
+      <w:proofErr w:type="spellEnd"/>
+      <w:r>
+        <w:rPr>
+          <w:lang w:val="es-AR"/>
+        </w:rPr>
+        <w:t>, de un </w:t>
+      </w:r>
+      <w:proofErr w:type="spellStart"/>
+      <w:r>
+        <w:rPr>
+          <w:i/>
+          <w:iCs/>
+          <w:lang w:val="es-AR"/>
+        </w:rPr>
+        <w:t>commit</w:t>
+      </w:r>
+      <w:proofErr w:type="spellEnd"/>
+      <w:r>
+        <w:rPr>
+          <w:lang w:val="es-AR"/>
+        </w:rPr>
+        <w:t> específico, o incluso </w:t>
+      </w:r>
+      <w:r>
+        <w:rPr>
+          <w:i/>
+          <w:iCs/>
+          <w:lang w:val="es-AR"/>
+        </w:rPr>
+        <w:t>tags</w:t>
+      </w:r>
+      <w:r>
+        <w:rPr>
+          <w:lang w:val="es-AR"/>
+        </w:rPr>
+        <w:t> (que veremos más adelante).</w:t>
+      </w:r>
+    </w:p>
+    <w:p>
+      <w:pPr>
+        <w:rPr>
+          <w:lang w:val="es-AR"/>
+        </w:rPr>
+      </w:pPr>
+    </w:p>
+    <w:p>
+      <w:pPr>
+        <w:rPr>
+          <w:lang w:val="es-AR"/>
+        </w:rPr>
+      </w:pPr>
+      <w:r>
+        <w:rPr>
+          <w:lang w:val="es-AR"/>
+        </w:rPr>
+        <w:t>En esta aula aprendimos:</w:t>
+      </w:r>
+    </w:p>
+    <w:p>
+      <w:pPr>
+        <w:numPr>
+          <w:ilvl w:val="0"/>
+          <w:numId w:val="34"/>
+        </w:numPr>
+        <w:rPr>
+          <w:lang w:val="es-AR"/>
+        </w:rPr>
+      </w:pPr>
+      <w:r>
+        <w:rPr>
+          <w:lang w:val="es-AR"/>
+        </w:rPr>
+        <w:t>Que Git puede ayudarnos a deshacer cambios que no vamos a utilizar;</w:t>
+      </w:r>
+    </w:p>
+    <w:p>
+      <w:pPr>
+        <w:numPr>
+          <w:ilvl w:val="0"/>
+          <w:numId w:val="34"/>
+        </w:numPr>
+        <w:rPr>
+          <w:lang w:val="es-AR"/>
+        </w:rPr>
+      </w:pPr>
+      <w:r>
+        <w:rPr>
+          <w:lang w:val="es-AR"/>
+        </w:rPr>
+        <w:t>Que, para deshacer un cambio antes de agregarlo para </w:t>
+      </w:r>
+      <w:proofErr w:type="spellStart"/>
+      <w:proofErr w:type="gramStart"/>
+      <w:r>
+        <w:rPr>
+          <w:lang w:val="es-AR"/>
+        </w:rPr>
+        <w:t>commit</w:t>
+      </w:r>
+      <w:proofErr w:type="spellEnd"/>
+      <w:r>
+        <w:rPr>
+          <w:lang w:val="es-AR"/>
+        </w:rPr>
+        <w:t>(</w:t>
+      </w:r>
+      <w:proofErr w:type="gramEnd"/>
+      <w:r>
+        <w:rPr>
+          <w:lang w:val="es-AR"/>
+        </w:rPr>
+        <w:t>con </w:t>
+      </w:r>
+      <w:proofErr w:type="spellStart"/>
+      <w:r>
+        <w:rPr>
+          <w:lang w:val="es-AR"/>
+        </w:rPr>
+        <w:t>git</w:t>
+      </w:r>
+      <w:proofErr w:type="spellEnd"/>
+      <w:r>
+        <w:rPr>
+          <w:lang w:val="es-AR"/>
+        </w:rPr>
+        <w:t xml:space="preserve"> </w:t>
+      </w:r>
+      <w:proofErr w:type="spellStart"/>
+      <w:r>
+        <w:rPr>
+          <w:lang w:val="es-AR"/>
+        </w:rPr>
+        <w:t>add</w:t>
+      </w:r>
+      <w:proofErr w:type="spellEnd"/>
+      <w:r>
+        <w:rPr>
+          <w:lang w:val="es-AR"/>
+        </w:rPr>
+        <w:t>), podemos usar el comando </w:t>
+      </w:r>
+      <w:proofErr w:type="spellStart"/>
+      <w:r>
+        <w:rPr>
+          <w:lang w:val="es-AR"/>
+        </w:rPr>
+        <w:t>git</w:t>
+      </w:r>
+      <w:proofErr w:type="spellEnd"/>
+      <w:r>
+        <w:rPr>
+          <w:lang w:val="es-AR"/>
+        </w:rPr>
+        <w:t xml:space="preserve"> </w:t>
+      </w:r>
+      <w:proofErr w:type="spellStart"/>
+      <w:r>
+        <w:rPr>
+          <w:lang w:val="es-AR"/>
+        </w:rPr>
+        <w:t>restore</w:t>
+      </w:r>
+      <w:proofErr w:type="spellEnd"/>
+      <w:r>
+        <w:rPr>
+          <w:lang w:val="es-AR"/>
+        </w:rPr>
+        <w:t xml:space="preserve"> &lt;archivos&gt;;</w:t>
+      </w:r>
+    </w:p>
+    <w:p>
+      <w:pPr>
+        <w:numPr>
+          <w:ilvl w:val="0"/>
+          <w:numId w:val="34"/>
+        </w:numPr>
+        <w:rPr>
+          <w:lang w:val="es-AR"/>
+        </w:rPr>
+      </w:pPr>
+      <w:r>
+        <w:rPr>
+          <w:lang w:val="es-AR"/>
+        </w:rPr>
+        <w:t xml:space="preserve">Que, para deshacer un cambio después de agregarlo </w:t>
+      </w:r>
+      <w:proofErr w:type="spellStart"/>
+      <w:r>
+        <w:rPr>
+          <w:lang w:val="es-AR"/>
+        </w:rPr>
+        <w:t>paracommit</w:t>
+      </w:r>
+      <w:proofErr w:type="spellEnd"/>
+      <w:r>
+        <w:rPr>
+          <w:lang w:val="es-AR"/>
+        </w:rPr>
+        <w:t>, primero debemos ejecutar </w:t>
+      </w:r>
+      <w:proofErr w:type="spellStart"/>
+      <w:r>
+        <w:rPr>
+          <w:lang w:val="es-AR"/>
+        </w:rPr>
+        <w:t>git</w:t>
+      </w:r>
+      <w:proofErr w:type="spellEnd"/>
+      <w:r>
+        <w:rPr>
+          <w:lang w:val="es-AR"/>
+        </w:rPr>
+        <w:t xml:space="preserve"> </w:t>
+      </w:r>
+      <w:proofErr w:type="spellStart"/>
+      <w:r>
+        <w:rPr>
+          <w:lang w:val="es-AR"/>
+        </w:rPr>
+        <w:t>restore</w:t>
+      </w:r>
+      <w:proofErr w:type="spellEnd"/>
+      <w:r>
+        <w:rPr>
+          <w:lang w:val="es-AR"/>
+        </w:rPr>
+        <w:t xml:space="preserve"> --</w:t>
+      </w:r>
+      <w:proofErr w:type="spellStart"/>
+      <w:r>
+        <w:rPr>
+          <w:lang w:val="es-AR"/>
+        </w:rPr>
+        <w:t>staged</w:t>
+      </w:r>
+      <w:proofErr w:type="spellEnd"/>
+      <w:r>
+        <w:rPr>
+          <w:lang w:val="es-AR"/>
+        </w:rPr>
+        <w:t xml:space="preserve"> &lt;archivos&gt; y luego podemos deshacerlos con </w:t>
+      </w:r>
+      <w:proofErr w:type="spellStart"/>
+      <w:r>
+        <w:rPr>
+          <w:lang w:val="es-AR"/>
+        </w:rPr>
+        <w:t>git</w:t>
+      </w:r>
+      <w:proofErr w:type="spellEnd"/>
+      <w:r>
+        <w:rPr>
+          <w:lang w:val="es-AR"/>
+        </w:rPr>
+        <w:t xml:space="preserve"> </w:t>
+      </w:r>
+      <w:proofErr w:type="spellStart"/>
+      <w:r>
+        <w:rPr>
+          <w:lang w:val="es-AR"/>
+        </w:rPr>
+        <w:t>restore</w:t>
+      </w:r>
+      <w:proofErr w:type="spellEnd"/>
+      <w:r>
+        <w:rPr>
+          <w:lang w:val="es-AR"/>
+        </w:rPr>
+        <w:t xml:space="preserve"> &lt;files&gt;;</w:t>
+      </w:r>
+    </w:p>
+    <w:p>
+      <w:pPr>
+        <w:numPr>
+          <w:ilvl w:val="0"/>
+          <w:numId w:val="34"/>
+        </w:numPr>
+        <w:rPr>
+          <w:lang w:val="es-AR"/>
+        </w:rPr>
+      </w:pPr>
+      <w:r>
+        <w:rPr>
+          <w:lang w:val="es-AR"/>
+        </w:rPr>
+        <w:t>Que, para revertir los cambios realizados en un </w:t>
+      </w:r>
+      <w:proofErr w:type="spellStart"/>
+      <w:r>
+        <w:rPr>
+          <w:lang w:val="es-AR"/>
+        </w:rPr>
+        <w:t>commit</w:t>
+      </w:r>
+      <w:proofErr w:type="spellEnd"/>
+      <w:r>
+        <w:rPr>
+          <w:lang w:val="es-AR"/>
+        </w:rPr>
+        <w:t>, el comando </w:t>
+      </w:r>
+      <w:proofErr w:type="spellStart"/>
+      <w:r>
+        <w:rPr>
+          <w:lang w:val="es-AR"/>
+        </w:rPr>
+        <w:t>git</w:t>
+      </w:r>
+      <w:proofErr w:type="spellEnd"/>
+      <w:r>
+        <w:rPr>
+          <w:lang w:val="es-AR"/>
+        </w:rPr>
+        <w:t xml:space="preserve"> </w:t>
+      </w:r>
+      <w:proofErr w:type="spellStart"/>
+      <w:r>
+        <w:rPr>
+          <w:lang w:val="es-AR"/>
+        </w:rPr>
+        <w:t>revert</w:t>
+      </w:r>
+      <w:proofErr w:type="spellEnd"/>
+      <w:r>
+        <w:rPr>
+          <w:lang w:val="es-AR"/>
+        </w:rPr>
+        <w:t> puede ser la solución;</w:t>
+      </w:r>
+    </w:p>
+    <w:p>
+      <w:pPr>
+        <w:numPr>
+          <w:ilvl w:val="0"/>
+          <w:numId w:val="34"/>
+        </w:numPr>
+        <w:rPr>
+          <w:lang w:val="es-AR"/>
+        </w:rPr>
+      </w:pPr>
+      <w:r>
+        <w:rPr>
+          <w:lang w:val="es-AR"/>
+        </w:rPr>
+        <w:t>Que el comando </w:t>
+      </w:r>
+      <w:proofErr w:type="spellStart"/>
+      <w:r>
+        <w:rPr>
+          <w:lang w:val="es-AR"/>
+        </w:rPr>
+        <w:t>git</w:t>
+      </w:r>
+      <w:proofErr w:type="spellEnd"/>
+      <w:r>
+        <w:rPr>
+          <w:lang w:val="es-AR"/>
+        </w:rPr>
+        <w:t xml:space="preserve"> </w:t>
+      </w:r>
+      <w:proofErr w:type="spellStart"/>
+      <w:r>
+        <w:rPr>
+          <w:lang w:val="es-AR"/>
+        </w:rPr>
+        <w:t>revert</w:t>
+      </w:r>
+      <w:proofErr w:type="spellEnd"/>
+      <w:r>
+        <w:rPr>
+          <w:lang w:val="es-AR"/>
+        </w:rPr>
+        <w:t> genera un nuevo </w:t>
+      </w:r>
+      <w:proofErr w:type="spellStart"/>
+      <w:r>
+        <w:rPr>
+          <w:lang w:val="es-AR"/>
+        </w:rPr>
+        <w:t>commit</w:t>
+      </w:r>
+      <w:proofErr w:type="spellEnd"/>
+      <w:r>
+        <w:rPr>
+          <w:lang w:val="es-AR"/>
+        </w:rPr>
+        <w:t> informando que los cambios fueron deshechos;</w:t>
+      </w:r>
+    </w:p>
+    <w:p>
+      <w:pPr>
+        <w:numPr>
+          <w:ilvl w:val="0"/>
+          <w:numId w:val="34"/>
+        </w:numPr>
+        <w:rPr>
+          <w:lang w:val="es-AR"/>
+        </w:rPr>
+      </w:pPr>
+      <w:r>
+        <w:rPr>
+          <w:lang w:val="es-AR"/>
+        </w:rPr>
+        <w:t>Que, para guardar un trabajo y reanudarlo más tarde, podemos usar </w:t>
+      </w:r>
+      <w:proofErr w:type="spellStart"/>
+      <w:r>
+        <w:rPr>
+          <w:lang w:val="es-AR"/>
+        </w:rPr>
+        <w:t>git</w:t>
+      </w:r>
+      <w:proofErr w:type="spellEnd"/>
+      <w:r>
+        <w:rPr>
+          <w:lang w:val="es-AR"/>
+        </w:rPr>
+        <w:t xml:space="preserve"> </w:t>
+      </w:r>
+      <w:proofErr w:type="spellStart"/>
+      <w:r>
+        <w:rPr>
+          <w:lang w:val="es-AR"/>
+        </w:rPr>
+        <w:t>stash</w:t>
+      </w:r>
+      <w:proofErr w:type="spellEnd"/>
+      <w:r>
+        <w:rPr>
+          <w:lang w:val="es-AR"/>
+        </w:rPr>
+        <w:t>;</w:t>
+      </w:r>
+    </w:p>
+    <w:p>
+      <w:pPr>
+        <w:numPr>
+          <w:ilvl w:val="0"/>
+          <w:numId w:val="34"/>
+        </w:numPr>
+        <w:rPr>
+          <w:lang w:val="es-AR"/>
+        </w:rPr>
+      </w:pPr>
+      <w:r>
+        <w:rPr>
+          <w:lang w:val="es-AR"/>
+        </w:rPr>
+        <w:t>Que, para ver qué cambios hay en el </w:t>
+      </w:r>
+      <w:proofErr w:type="spellStart"/>
+      <w:r>
+        <w:rPr>
+          <w:lang w:val="es-AR"/>
+        </w:rPr>
+        <w:t>stash</w:t>
+      </w:r>
+      <w:proofErr w:type="spellEnd"/>
+      <w:r>
+        <w:rPr>
+          <w:lang w:val="es-AR"/>
+        </w:rPr>
+        <w:t>, podemos usar el comando </w:t>
+      </w:r>
+      <w:proofErr w:type="spellStart"/>
+      <w:r>
+        <w:rPr>
+          <w:lang w:val="es-AR"/>
+        </w:rPr>
+        <w:t>git</w:t>
+      </w:r>
+      <w:proofErr w:type="spellEnd"/>
+      <w:r>
+        <w:rPr>
+          <w:lang w:val="es-AR"/>
+        </w:rPr>
+        <w:t xml:space="preserve"> </w:t>
+      </w:r>
+      <w:proofErr w:type="spellStart"/>
+      <w:r>
+        <w:rPr>
+          <w:lang w:val="es-AR"/>
+        </w:rPr>
+        <w:t>stash</w:t>
+      </w:r>
+      <w:proofErr w:type="spellEnd"/>
+      <w:r>
+        <w:rPr>
+          <w:lang w:val="es-AR"/>
+        </w:rPr>
+        <w:t xml:space="preserve"> </w:t>
+      </w:r>
+      <w:proofErr w:type="spellStart"/>
+      <w:r>
+        <w:rPr>
+          <w:lang w:val="es-AR"/>
+        </w:rPr>
+        <w:t>list</w:t>
+      </w:r>
+      <w:proofErr w:type="spellEnd"/>
+      <w:r>
+        <w:rPr>
+          <w:lang w:val="es-AR"/>
+        </w:rPr>
+        <w:t>;</w:t>
+      </w:r>
+    </w:p>
+    <w:p>
+      <w:pPr>
+        <w:numPr>
+          <w:ilvl w:val="0"/>
+          <w:numId w:val="34"/>
+        </w:numPr>
+        <w:rPr>
+          <w:lang w:val="es-AR"/>
+        </w:rPr>
+      </w:pPr>
+      <w:r>
+        <w:rPr>
+          <w:lang w:val="es-AR"/>
+        </w:rPr>
+        <w:t>Que, con el comando </w:t>
+      </w:r>
+      <w:proofErr w:type="spellStart"/>
+      <w:r>
+        <w:rPr>
+          <w:lang w:val="es-AR"/>
+        </w:rPr>
+        <w:t>git</w:t>
+      </w:r>
+      <w:proofErr w:type="spellEnd"/>
+      <w:r>
+        <w:rPr>
+          <w:lang w:val="es-AR"/>
+        </w:rPr>
+        <w:t xml:space="preserve"> </w:t>
+      </w:r>
+      <w:proofErr w:type="spellStart"/>
+      <w:r>
+        <w:rPr>
+          <w:lang w:val="es-AR"/>
+        </w:rPr>
+        <w:t>stash</w:t>
+      </w:r>
+      <w:proofErr w:type="spellEnd"/>
+      <w:r>
+        <w:rPr>
+          <w:lang w:val="es-AR"/>
+        </w:rPr>
+        <w:t xml:space="preserve"> </w:t>
+      </w:r>
+      <w:proofErr w:type="spellStart"/>
+      <w:r>
+        <w:rPr>
+          <w:lang w:val="es-AR"/>
+        </w:rPr>
+        <w:t>apply</w:t>
+      </w:r>
+      <w:proofErr w:type="spellEnd"/>
+      <w:r>
+        <w:rPr>
+          <w:lang w:val="es-AR"/>
+        </w:rPr>
+        <w:t xml:space="preserve"> &lt;número&gt;, podemos aplicar un cambio específico al </w:t>
+      </w:r>
+      <w:proofErr w:type="spellStart"/>
+      <w:r>
+        <w:rPr>
+          <w:lang w:val="es-AR"/>
+        </w:rPr>
+        <w:t>stash</w:t>
+      </w:r>
+      <w:proofErr w:type="spellEnd"/>
+      <w:r>
+        <w:rPr>
+          <w:lang w:val="es-AR"/>
+        </w:rPr>
+        <w:t>;</w:t>
+      </w:r>
+    </w:p>
+    <w:p>
+      <w:pPr>
+        <w:numPr>
+          <w:ilvl w:val="0"/>
+          <w:numId w:val="34"/>
+        </w:numPr>
+        <w:rPr>
+          <w:lang w:val="es-AR"/>
+        </w:rPr>
+      </w:pPr>
+      <w:r>
+        <w:rPr>
+          <w:lang w:val="es-AR"/>
+        </w:rPr>
+        <w:t>Que el comando </w:t>
+      </w:r>
+      <w:proofErr w:type="spellStart"/>
+      <w:r>
+        <w:rPr>
+          <w:lang w:val="es-AR"/>
+        </w:rPr>
+        <w:t>git</w:t>
+      </w:r>
+      <w:proofErr w:type="spellEnd"/>
+      <w:r>
+        <w:rPr>
+          <w:lang w:val="es-AR"/>
+        </w:rPr>
+        <w:t xml:space="preserve"> </w:t>
+      </w:r>
+      <w:proofErr w:type="spellStart"/>
+      <w:r>
+        <w:rPr>
+          <w:lang w:val="es-AR"/>
+        </w:rPr>
+        <w:t>stash</w:t>
+      </w:r>
+      <w:proofErr w:type="spellEnd"/>
+      <w:r>
+        <w:rPr>
+          <w:lang w:val="es-AR"/>
+        </w:rPr>
+        <w:t xml:space="preserve"> </w:t>
+      </w:r>
+      <w:proofErr w:type="spellStart"/>
+      <w:r>
+        <w:rPr>
+          <w:lang w:val="es-AR"/>
+        </w:rPr>
+        <w:t>drop</w:t>
+      </w:r>
+      <w:proofErr w:type="spellEnd"/>
+      <w:r>
+        <w:rPr>
+          <w:lang w:val="es-AR"/>
+        </w:rPr>
+        <w:t xml:space="preserve"> &lt;número&gt; elimina un elemento determinado del </w:t>
+      </w:r>
+      <w:proofErr w:type="spellStart"/>
+      <w:r>
+        <w:rPr>
+          <w:lang w:val="es-AR"/>
+        </w:rPr>
+        <w:t>stash</w:t>
+      </w:r>
+      <w:proofErr w:type="spellEnd"/>
+      <w:r>
+        <w:rPr>
+          <w:lang w:val="es-AR"/>
+        </w:rPr>
+        <w:t>;</w:t>
+      </w:r>
+    </w:p>
+    <w:p>
+      <w:pPr>
+        <w:numPr>
+          <w:ilvl w:val="0"/>
+          <w:numId w:val="34"/>
+        </w:numPr>
+        <w:rPr>
+          <w:lang w:val="es-AR"/>
+        </w:rPr>
+      </w:pPr>
+      <w:r>
+        <w:rPr>
+          <w:lang w:val="es-AR"/>
+        </w:rPr>
+        <w:t>Que el comando </w:t>
+      </w:r>
+      <w:proofErr w:type="spellStart"/>
+      <w:r>
+        <w:rPr>
+          <w:lang w:val="es-AR"/>
+        </w:rPr>
+        <w:t>git</w:t>
+      </w:r>
+      <w:proofErr w:type="spellEnd"/>
+      <w:r>
+        <w:rPr>
+          <w:lang w:val="es-AR"/>
+        </w:rPr>
+        <w:t xml:space="preserve"> </w:t>
+      </w:r>
+      <w:proofErr w:type="spellStart"/>
+      <w:r>
+        <w:rPr>
+          <w:lang w:val="es-AR"/>
+        </w:rPr>
+        <w:t>stash</w:t>
+      </w:r>
+      <w:proofErr w:type="spellEnd"/>
+      <w:r>
+        <w:rPr>
+          <w:lang w:val="es-AR"/>
+        </w:rPr>
+        <w:t xml:space="preserve"> pop aplica y elimina el último cambio que se agregó </w:t>
+      </w:r>
+      <w:proofErr w:type="spellStart"/>
+      <w:r>
+        <w:rPr>
+          <w:lang w:val="es-AR"/>
+        </w:rPr>
+        <w:t>alstash</w:t>
+      </w:r>
+      <w:proofErr w:type="spellEnd"/>
+      <w:r>
+        <w:rPr>
+          <w:lang w:val="es-AR"/>
+        </w:rPr>
+        <w:t>;</w:t>
+      </w:r>
+    </w:p>
+    <w:p>
+      <w:pPr>
+        <w:numPr>
+          <w:ilvl w:val="0"/>
+          <w:numId w:val="34"/>
+        </w:numPr>
+        <w:rPr>
+          <w:lang w:val="es-AR"/>
+        </w:rPr>
+      </w:pPr>
+      <w:r>
+        <w:rPr>
+          <w:lang w:val="es-AR"/>
+        </w:rPr>
+        <w:t>Que </w:t>
+      </w:r>
+      <w:proofErr w:type="spellStart"/>
+      <w:r>
+        <w:rPr>
+          <w:lang w:val="es-AR"/>
+        </w:rPr>
+        <w:t>git</w:t>
+      </w:r>
+      <w:proofErr w:type="spellEnd"/>
+      <w:r>
+        <w:rPr>
+          <w:lang w:val="es-AR"/>
+        </w:rPr>
+        <w:t xml:space="preserve"> </w:t>
+      </w:r>
+      <w:proofErr w:type="spellStart"/>
+      <w:r>
+        <w:rPr>
+          <w:lang w:val="es-AR"/>
+        </w:rPr>
+        <w:t>checkout</w:t>
+      </w:r>
+      <w:proofErr w:type="spellEnd"/>
+      <w:r>
+        <w:rPr>
+          <w:lang w:val="es-AR"/>
+        </w:rPr>
+        <w:t> sirve para dejar la copia del código de nuestra aplicación en el estado que queremos:</w:t>
+      </w:r>
+    </w:p>
+    <w:p>
+      <w:pPr>
+        <w:numPr>
+          <w:ilvl w:val="1"/>
+          <w:numId w:val="34"/>
+        </w:numPr>
+        <w:rPr>
+          <w:lang w:val="es-AR"/>
+        </w:rPr>
+      </w:pPr>
+      <w:proofErr w:type="spellStart"/>
+      <w:r>
+        <w:rPr>
+          <w:lang w:val="es-AR"/>
+        </w:rPr>
+        <w:t>git</w:t>
+      </w:r>
+      <w:proofErr w:type="spellEnd"/>
+      <w:r>
+        <w:rPr>
+          <w:lang w:val="es-AR"/>
+        </w:rPr>
+        <w:t xml:space="preserve"> </w:t>
+      </w:r>
+      <w:proofErr w:type="spellStart"/>
+      <w:r>
+        <w:rPr>
+          <w:lang w:val="es-AR"/>
+        </w:rPr>
+        <w:t>checkout</w:t>
+      </w:r>
+      <w:proofErr w:type="spellEnd"/>
+      <w:r>
+        <w:rPr>
+          <w:lang w:val="es-AR"/>
+        </w:rPr>
+        <w:t xml:space="preserve"> &lt;</w:t>
+      </w:r>
+      <w:proofErr w:type="spellStart"/>
+      <w:r>
+        <w:rPr>
+          <w:lang w:val="es-AR"/>
+        </w:rPr>
+        <w:t>branch</w:t>
+      </w:r>
+      <w:proofErr w:type="spellEnd"/>
+      <w:r>
+        <w:rPr>
+          <w:lang w:val="es-AR"/>
+        </w:rPr>
+        <w:t>&gt; deja el código en el estado de una </w:t>
+      </w:r>
+      <w:proofErr w:type="spellStart"/>
+      <w:r>
+        <w:rPr>
+          <w:lang w:val="es-AR"/>
+        </w:rPr>
+        <w:t>branchcon</w:t>
+      </w:r>
+      <w:proofErr w:type="spellEnd"/>
+      <w:r>
+        <w:rPr>
+          <w:lang w:val="es-AR"/>
+        </w:rPr>
+        <w:t xml:space="preserve"> el nombre &lt;</w:t>
+      </w:r>
+      <w:proofErr w:type="spellStart"/>
+      <w:r>
+        <w:rPr>
+          <w:lang w:val="es-AR"/>
+        </w:rPr>
+        <w:t>branch</w:t>
+      </w:r>
+      <w:proofErr w:type="spellEnd"/>
+      <w:r>
+        <w:rPr>
+          <w:lang w:val="es-AR"/>
+        </w:rPr>
+        <w:t>&gt;;</w:t>
+      </w:r>
+    </w:p>
+    <w:p>
+      <w:pPr>
+        <w:numPr>
+          <w:ilvl w:val="1"/>
+          <w:numId w:val="34"/>
+        </w:numPr>
+        <w:rPr>
+          <w:lang w:val="es-AR"/>
+        </w:rPr>
+      </w:pPr>
+      <w:proofErr w:type="spellStart"/>
+      <w:r>
+        <w:rPr>
+          <w:lang w:val="es-AR"/>
+        </w:rPr>
+        <w:t>git</w:t>
+      </w:r>
+      <w:proofErr w:type="spellEnd"/>
+      <w:r>
+        <w:rPr>
+          <w:lang w:val="es-AR"/>
+        </w:rPr>
+        <w:t xml:space="preserve"> </w:t>
+      </w:r>
+      <w:proofErr w:type="spellStart"/>
+      <w:r>
+        <w:rPr>
+          <w:lang w:val="es-AR"/>
+        </w:rPr>
+        <w:t>checkout</w:t>
+      </w:r>
+      <w:proofErr w:type="spellEnd"/>
+      <w:r>
+        <w:rPr>
+          <w:lang w:val="es-AR"/>
+        </w:rPr>
+        <w:t xml:space="preserve"> &lt;hash&gt; deja el código en el estado de </w:t>
+      </w:r>
+      <w:proofErr w:type="spellStart"/>
+      <w:r>
+        <w:rPr>
+          <w:i/>
+          <w:iCs/>
+          <w:lang w:val="es-AR"/>
+        </w:rPr>
+        <w:t>commit</w:t>
+      </w:r>
+      <w:proofErr w:type="spellEnd"/>
+      <w:r>
+        <w:rPr>
+          <w:lang w:val="es-AR"/>
+        </w:rPr>
+        <w:t> con el hash &lt;hash&gt;.</w:t>
+      </w:r>
+    </w:p>
+    <w:p>
+      <w:pPr>
+        <w:rPr>
+          <w:lang w:val="es-AR"/>
+        </w:rPr>
+      </w:pPr>
+    </w:p>
+    <w:p>
+      <w:pPr>
+        <w:rPr>
+          <w:lang w:val="es-AR"/>
+        </w:rPr>
+      </w:pPr>
+      <w:proofErr w:type="spellStart"/>
+      <w:r>
+        <w:rPr>
+          <w:lang w:val="es-AR"/>
+        </w:rPr>
+        <w:t>Seccion</w:t>
+      </w:r>
+      <w:proofErr w:type="spellEnd"/>
+      <w:r>
+        <w:rPr>
+          <w:lang w:val="es-AR"/>
+        </w:rPr>
+        <w:t xml:space="preserve"> 6 aprendizaje:</w:t>
+      </w:r>
+    </w:p>
+    <w:p>
+      <w:pPr>
+        <w:rPr>
+          <w:lang w:val="es-AR"/>
+        </w:rPr>
+      </w:pPr>
+    </w:p>
+    <w:p>
+      <w:r>
+        <w:t>Con el comando </w:t>
+      </w:r>
+      <w:proofErr w:type="spellStart"/>
+      <w:r>
+        <w:t>git</w:t>
+      </w:r>
+      <w:proofErr w:type="spellEnd"/>
+      <w:r>
+        <w:t xml:space="preserve"> </w:t>
+      </w:r>
+      <w:proofErr w:type="spellStart"/>
+      <w:r>
+        <w:t>diff</w:t>
+      </w:r>
+      <w:proofErr w:type="spellEnd"/>
+      <w:r>
+        <w:t>, vimos que es posible visualizar las modificaciones realizadas en determinado código. Podemos ver las diferencias entre </w:t>
+      </w:r>
+      <w:proofErr w:type="spellStart"/>
+      <w:r>
+        <w:rPr>
+          <w:i/>
+          <w:iCs/>
+        </w:rPr>
+        <w:t>commits</w:t>
+      </w:r>
+      <w:proofErr w:type="spellEnd"/>
+      <w:r>
+        <w:t>, </w:t>
+      </w:r>
+      <w:proofErr w:type="spellStart"/>
+      <w:r>
+        <w:rPr>
+          <w:i/>
+          <w:iCs/>
+        </w:rPr>
+        <w:t>branches</w:t>
+      </w:r>
+      <w:proofErr w:type="spellEnd"/>
+      <w:r>
+        <w:t>, etc.</w:t>
+      </w:r>
+    </w:p>
+    <w:p>
+      <w:pPr>
+        <w:rPr>
+          <w:lang w:val="es-AR"/>
+        </w:rPr>
+      </w:pPr>
+    </w:p>
+    <w:p>
+      <w:pPr>
+        <w:rPr>
+          <w:lang w:val="es-AR"/>
+        </w:rPr>
+      </w:pPr>
+      <w:r>
+        <w:t>¿Cómo exhibe </w:t>
+      </w:r>
+      <w:proofErr w:type="spellStart"/>
+      <w:r>
+        <w:t>git</w:t>
+      </w:r>
+      <w:proofErr w:type="spellEnd"/>
+      <w:r>
+        <w:t xml:space="preserve"> </w:t>
+      </w:r>
+      <w:proofErr w:type="spellStart"/>
+      <w:r>
+        <w:t>diff</w:t>
+      </w:r>
+      <w:proofErr w:type="spellEnd"/>
+      <w:r>
+        <w:t> las modificaciones en el código?</w:t>
+      </w:r>
+    </w:p>
+    <w:p>
+      <w:pPr>
+        <w:rPr>
+          <w:lang w:val="es-AR"/>
+        </w:rPr>
+      </w:pPr>
+    </w:p>
+    <w:p>
+      <w:pPr>
+        <w:shd w:val="clear" w:color="auto" w:fill="272822"/>
+        <w:tabs>
+          <w:tab w:val="left" w:pos="916"/>
+          <w:tab w:val="left" w:pos="1832"/>
+          <w:tab w:val="left" w:pos="2748"/>
+          <w:tab w:val="left" w:pos="3664"/>
+          <w:tab w:val="left" w:pos="4580"/>
+          <w:tab w:val="left" w:pos="5496"/>
+          <w:tab w:val="left" w:pos="6412"/>
+          <w:tab w:val="left" w:pos="7328"/>
+          <w:tab w:val="left" w:pos="8244"/>
+          <w:tab w:val="left" w:pos="9160"/>
+          <w:tab w:val="left" w:pos="10076"/>
+          <w:tab w:val="left" w:pos="10992"/>
+          <w:tab w:val="left" w:pos="11908"/>
+          <w:tab w:val="left" w:pos="12824"/>
+          <w:tab w:val="left" w:pos="13740"/>
+          <w:tab w:val="left" w:pos="14656"/>
+        </w:tabs>
+        <w:rPr>
+          <w:rFonts w:ascii="Courier New" w:eastAsia="Times New Roman" w:hAnsi="Courier New" w:cs="Courier New"/>
+          <w:color w:val="DDDDDD"/>
+          <w:sz w:val="20"/>
+          <w:szCs w:val="20"/>
+          <w:shd w:val="clear" w:color="auto" w:fill="272822"/>
+          <w:lang w:val="es-AR" w:eastAsia="es-AR"/>
+        </w:rPr>
+      </w:pPr>
+      <w:r>
+        <w:rPr>
+          <w:rFonts w:ascii="Courier New" w:eastAsia="Times New Roman" w:hAnsi="Courier New" w:cs="Courier New"/>
+          <w:color w:val="A6E22E"/>
+          <w:sz w:val="20"/>
+          <w:szCs w:val="20"/>
+          <w:shd w:val="clear" w:color="auto" w:fill="F0FFF4"/>
+          <w:lang w:val="es-AR" w:eastAsia="es-AR"/>
+        </w:rPr>
+        <w:t>+ línea agregada</w:t>
+      </w:r>
+    </w:p>
+    <w:p>
+      <w:pPr>
+        <w:shd w:val="clear" w:color="auto" w:fill="272822"/>
+        <w:tabs>
+          <w:tab w:val="left" w:pos="916"/>
+          <w:tab w:val="left" w:pos="1832"/>
+          <w:tab w:val="left" w:pos="2748"/>
+          <w:tab w:val="left" w:pos="3664"/>
+          <w:tab w:val="left" w:pos="4580"/>
+          <w:tab w:val="left" w:pos="5496"/>
+          <w:tab w:val="left" w:pos="6412"/>
+          <w:tab w:val="left" w:pos="7328"/>
+          <w:tab w:val="left" w:pos="8244"/>
+          <w:tab w:val="left" w:pos="9160"/>
+          <w:tab w:val="left" w:pos="10076"/>
+          <w:tab w:val="left" w:pos="10992"/>
+          <w:tab w:val="left" w:pos="11908"/>
+          <w:tab w:val="left" w:pos="12824"/>
+          <w:tab w:val="left" w:pos="13740"/>
+          <w:tab w:val="left" w:pos="14656"/>
+        </w:tabs>
+        <w:rPr>
+          <w:rFonts w:ascii="Courier New" w:eastAsia="Times New Roman" w:hAnsi="Courier New" w:cs="Courier New"/>
+          <w:color w:val="DDDDDD"/>
+          <w:sz w:val="20"/>
+          <w:szCs w:val="20"/>
+          <w:shd w:val="clear" w:color="auto" w:fill="272822"/>
+          <w:lang w:val="es-AR" w:eastAsia="es-AR"/>
+        </w:rPr>
+      </w:pPr>
+      <w:r>
+        <w:rPr>
+          <w:rFonts w:ascii="Courier New" w:eastAsia="Times New Roman" w:hAnsi="Courier New" w:cs="Courier New"/>
+          <w:color w:val="75715E"/>
+          <w:sz w:val="20"/>
+          <w:szCs w:val="20"/>
+          <w:shd w:val="clear" w:color="auto" w:fill="FFEEF0"/>
+          <w:lang w:val="es-AR" w:eastAsia="es-AR"/>
+        </w:rPr>
+        <w:t>- línea eliminada</w:t>
+      </w:r>
+    </w:p>
+    <w:p>
+      <w:pPr>
+        <w:shd w:val="clear" w:color="auto" w:fill="272822"/>
+        <w:tabs>
+          <w:tab w:val="left" w:pos="916"/>
+          <w:tab w:val="left" w:pos="1832"/>
+          <w:tab w:val="left" w:pos="2748"/>
+          <w:tab w:val="left" w:pos="3664"/>
+          <w:tab w:val="left" w:pos="4580"/>
+          <w:tab w:val="left" w:pos="5496"/>
+          <w:tab w:val="left" w:pos="6412"/>
+          <w:tab w:val="left" w:pos="7328"/>
+          <w:tab w:val="left" w:pos="8244"/>
+          <w:tab w:val="left" w:pos="9160"/>
+          <w:tab w:val="left" w:pos="10076"/>
+          <w:tab w:val="left" w:pos="10992"/>
+          <w:tab w:val="left" w:pos="11908"/>
+          <w:tab w:val="left" w:pos="12824"/>
+          <w:tab w:val="left" w:pos="13740"/>
+          <w:tab w:val="left" w:pos="14656"/>
+        </w:tabs>
+        <w:rPr>
+          <w:rFonts w:ascii="Courier New" w:eastAsia="Times New Roman" w:hAnsi="Courier New" w:cs="Courier New"/>
+          <w:color w:val="DDDDDD"/>
+          <w:sz w:val="20"/>
+          <w:szCs w:val="20"/>
+          <w:shd w:val="clear" w:color="auto" w:fill="272822"/>
+          <w:lang w:val="es-AR" w:eastAsia="es-AR"/>
+        </w:rPr>
+      </w:pPr>
+      <w:r>
+        <w:rPr>
+          <w:rFonts w:ascii="Courier New" w:eastAsia="Times New Roman" w:hAnsi="Courier New" w:cs="Courier New"/>
+          <w:color w:val="75715E"/>
+          <w:sz w:val="20"/>
+          <w:szCs w:val="20"/>
+          <w:shd w:val="clear" w:color="auto" w:fill="FFEEF0"/>
+          <w:lang w:val="es-AR" w:eastAsia="es-AR"/>
+        </w:rPr>
+        <w:t>- línea modificada (versión antigua)</w:t>
+      </w:r>
+    </w:p>
+    <w:p>
+      <w:pPr>
+        <w:shd w:val="clear" w:color="auto" w:fill="272822"/>
+        <w:tabs>
+          <w:tab w:val="left" w:pos="916"/>
+          <w:tab w:val="left" w:pos="1832"/>
+          <w:tab w:val="left" w:pos="2748"/>
+          <w:tab w:val="left" w:pos="3664"/>
+          <w:tab w:val="left" w:pos="4580"/>
+          <w:tab w:val="left" w:pos="5496"/>
+          <w:tab w:val="left" w:pos="6412"/>
+          <w:tab w:val="left" w:pos="7328"/>
+          <w:tab w:val="left" w:pos="8244"/>
+          <w:tab w:val="left" w:pos="9160"/>
+          <w:tab w:val="left" w:pos="10076"/>
+          <w:tab w:val="left" w:pos="10992"/>
+          <w:tab w:val="left" w:pos="11908"/>
+          <w:tab w:val="left" w:pos="12824"/>
+          <w:tab w:val="left" w:pos="13740"/>
+          <w:tab w:val="left" w:pos="14656"/>
+        </w:tabs>
+        <w:rPr>
+          <w:rFonts w:ascii="Courier New" w:eastAsia="Times New Roman" w:hAnsi="Courier New" w:cs="Courier New"/>
+          <w:color w:val="FFFFFF"/>
+          <w:sz w:val="20"/>
+          <w:szCs w:val="20"/>
+          <w:lang w:val="es-AR" w:eastAsia="es-AR"/>
+        </w:rPr>
+      </w:pPr>
+      <w:r>
+        <w:rPr>
+          <w:rFonts w:ascii="Courier New" w:eastAsia="Times New Roman" w:hAnsi="Courier New" w:cs="Courier New"/>
+          <w:color w:val="A6E22E"/>
+          <w:sz w:val="20"/>
+          <w:szCs w:val="20"/>
+          <w:shd w:val="clear" w:color="auto" w:fill="F0FFF4"/>
+          <w:lang w:val="es-AR" w:eastAsia="es-AR"/>
+        </w:rPr>
+        <w:t>+ línea modificada (nueva versión)</w:t>
+      </w:r>
+    </w:p>
+    <w:p>
+      <w:pPr>
+        <w:rPr>
+          <w:rFonts w:ascii="Times New Roman" w:eastAsia="Times New Roman" w:hAnsi="Times New Roman" w:cs="Times New Roman"/>
+          <w:color w:val="767E85"/>
+          <w:sz w:val="23"/>
+          <w:szCs w:val="23"/>
+          <w:shd w:val="clear" w:color="auto" w:fill="121212"/>
+          <w:lang w:val="es-AR" w:eastAsia="es-AR"/>
+        </w:rPr>
+      </w:pPr>
+      <w:r>
+        <w:rPr>
+          <w:rFonts w:ascii="Times New Roman" w:eastAsia="Times New Roman" w:hAnsi="Times New Roman" w:cs="Times New Roman"/>
+          <w:color w:val="767E85"/>
+          <w:sz w:val="23"/>
+          <w:szCs w:val="23"/>
+          <w:shd w:val="clear" w:color="auto" w:fill="121212"/>
+          <w:lang w:val="es-AR" w:eastAsia="es-AR"/>
+        </w:rPr>
+        <w:t>¡Opción correcta! El símbolo de sustracción (</w:t>
+      </w:r>
+      <w:r>
+        <w:rPr>
+          <w:rFonts w:ascii="Courier New" w:eastAsia="Times New Roman" w:hAnsi="Courier New" w:cs="Courier New"/>
+          <w:color w:val="FFFFFF"/>
+          <w:sz w:val="20"/>
+          <w:szCs w:val="20"/>
+          <w:shd w:val="clear" w:color="auto" w:fill="272822"/>
+          <w:lang w:val="es-AR" w:eastAsia="es-AR"/>
+        </w:rPr>
+        <w:t>-</w:t>
+      </w:r>
+      <w:r>
+        <w:rPr>
+          <w:rFonts w:ascii="Times New Roman" w:eastAsia="Times New Roman" w:hAnsi="Times New Roman" w:cs="Times New Roman"/>
+          <w:color w:val="767E85"/>
+          <w:sz w:val="23"/>
+          <w:szCs w:val="23"/>
+          <w:shd w:val="clear" w:color="auto" w:fill="121212"/>
+          <w:lang w:val="es-AR" w:eastAsia="es-AR"/>
+        </w:rPr>
+        <w:t>) antes de la línea indica que ella no está más presente en el archivo. Ahora, el símbolo de adición (</w:t>
+      </w:r>
+      <w:r>
+        <w:rPr>
+          <w:rFonts w:ascii="Courier New" w:eastAsia="Times New Roman" w:hAnsi="Courier New" w:cs="Courier New"/>
+          <w:color w:val="FFFFFF"/>
+          <w:sz w:val="20"/>
+          <w:szCs w:val="20"/>
+          <w:shd w:val="clear" w:color="auto" w:fill="272822"/>
+          <w:lang w:val="es-AR" w:eastAsia="es-AR"/>
+        </w:rPr>
+        <w:t>+</w:t>
+      </w:r>
+      <w:r>
+        <w:rPr>
+          <w:rFonts w:ascii="Times New Roman" w:eastAsia="Times New Roman" w:hAnsi="Times New Roman" w:cs="Times New Roman"/>
+          <w:color w:val="767E85"/>
+          <w:sz w:val="23"/>
+          <w:szCs w:val="23"/>
+          <w:shd w:val="clear" w:color="auto" w:fill="121212"/>
+          <w:lang w:val="es-AR" w:eastAsia="es-AR"/>
+        </w:rPr>
+        <w:t>) muestra que es una línea nueva. Las modificaciones son representadas por una eliminación y adición de línea.</w:t>
+      </w:r>
+    </w:p>
+    <w:p>
+      <w:pPr>
+        <w:rPr>
+          <w:lang w:val="es-AR"/>
+        </w:rPr>
+      </w:pPr>
+    </w:p>
+    <w:p>
+      <w:r>
+        <w:t xml:space="preserve">¿Qué resultado genera el envío de </w:t>
+      </w:r>
+      <w:proofErr w:type="gramStart"/>
+      <w:r>
+        <w:t>una </w:t>
+      </w:r>
+      <w:r>
+        <w:rPr>
+          <w:i/>
+          <w:iCs/>
+        </w:rPr>
+        <w:t>tag</w:t>
+      </w:r>
+      <w:proofErr w:type="gramEnd"/>
+      <w:r>
+        <w:t xml:space="preserve"> para </w:t>
+      </w:r>
+      <w:proofErr w:type="spellStart"/>
+      <w:r>
+        <w:t>Github</w:t>
+      </w:r>
+      <w:proofErr w:type="spellEnd"/>
+      <w:r>
+        <w:t>?</w:t>
+      </w:r>
+    </w:p>
+    <w:p>
+      <w:pPr>
+        <w:rPr>
+          <w:lang w:val="es-AR"/>
+        </w:rPr>
+      </w:pPr>
+      <w:r>
+        <w:rPr>
+          <w:lang w:val="es-AR"/>
+        </w:rPr>
+        <w:t>Genera una </w:t>
+      </w:r>
+      <w:proofErr w:type="spellStart"/>
+      <w:r>
+        <w:rPr>
+          <w:i/>
+          <w:iCs/>
+          <w:lang w:val="es-AR"/>
+        </w:rPr>
+        <w:t>Release</w:t>
+      </w:r>
+      <w:proofErr w:type="spellEnd"/>
+      <w:r>
+        <w:rPr>
+          <w:lang w:val="es-AR"/>
+        </w:rPr>
+        <w:t>, o sea, conseguiremos bajar un archivo compactado con nuestro código en este punto.</w:t>
+      </w:r>
+    </w:p>
+    <w:p>
+      <w:pPr>
+        <w:rPr>
+          <w:lang w:val="es-AR"/>
+        </w:rPr>
+      </w:pPr>
+      <w:r>
+        <w:rPr>
+          <w:lang w:val="es-AR"/>
+        </w:rPr>
+        <w:t xml:space="preserve">¡Opción correcta! </w:t>
+      </w:r>
+      <w:proofErr w:type="spellStart"/>
+      <w:r>
+        <w:rPr>
+          <w:lang w:val="es-AR"/>
+        </w:rPr>
+        <w:t>Github</w:t>
+      </w:r>
+      <w:proofErr w:type="spellEnd"/>
+      <w:r>
+        <w:rPr>
+          <w:lang w:val="es-AR"/>
+        </w:rPr>
+        <w:t xml:space="preserve"> nos da la posibilidad de bajar un archivo compactado que contiene el código en el estado en que el </w:t>
+      </w:r>
+      <w:r>
+        <w:rPr>
+          <w:i/>
+          <w:iCs/>
+          <w:lang w:val="es-AR"/>
+        </w:rPr>
+        <w:t>tag</w:t>
+      </w:r>
+      <w:r>
+        <w:rPr>
+          <w:lang w:val="es-AR"/>
+        </w:rPr>
+        <w:t> fue generado.</w:t>
+      </w:r>
+    </w:p>
+    <w:p>
+      <w:pPr>
+        <w:rPr>
+          <w:lang w:val="es-AR"/>
+        </w:rPr>
+      </w:pPr>
+    </w:p>
+    <w:p>
+      <w:pPr>
+        <w:rPr>
+          <w:lang w:val="es-AR"/>
+        </w:rPr>
+      </w:pPr>
+      <w:r>
+        <w:rPr>
+          <w:lang w:val="es-AR"/>
+        </w:rPr>
+        <w:t>En esta clase aprendemos:</w:t>
+      </w:r>
+    </w:p>
+    <w:p>
+      <w:pPr>
+        <w:numPr>
+          <w:ilvl w:val="0"/>
+          <w:numId w:val="35"/>
+        </w:numPr>
+        <w:rPr>
+          <w:lang w:val="es-AR"/>
+        </w:rPr>
+      </w:pPr>
+      <w:r>
+        <w:rPr>
+          <w:lang w:val="es-AR"/>
+        </w:rPr>
+        <w:t>Que es posible ver qué cambios se hicieron en cada archivo, con el comando </w:t>
+      </w:r>
+      <w:proofErr w:type="spellStart"/>
+      <w:r>
+        <w:rPr>
+          <w:lang w:val="es-AR"/>
+        </w:rPr>
+        <w:t>git</w:t>
+      </w:r>
+      <w:proofErr w:type="spellEnd"/>
+      <w:r>
+        <w:rPr>
+          <w:lang w:val="es-AR"/>
+        </w:rPr>
+        <w:t xml:space="preserve"> </w:t>
+      </w:r>
+      <w:proofErr w:type="spellStart"/>
+      <w:r>
+        <w:rPr>
+          <w:lang w:val="es-AR"/>
+        </w:rPr>
+        <w:t>diff</w:t>
+      </w:r>
+      <w:proofErr w:type="spellEnd"/>
+      <w:r>
+        <w:rPr>
+          <w:lang w:val="es-AR"/>
+        </w:rPr>
+        <w:t>;</w:t>
+      </w:r>
+    </w:p>
+    <w:p>
+      <w:pPr>
+        <w:numPr>
+          <w:ilvl w:val="0"/>
+          <w:numId w:val="35"/>
+        </w:numPr>
+        <w:rPr>
+          <w:lang w:val="es-AR"/>
+        </w:rPr>
+      </w:pPr>
+      <w:r>
+        <w:rPr>
+          <w:lang w:val="es-AR"/>
+        </w:rPr>
+        <w:lastRenderedPageBreak/>
+        <w:t>Que, al escribir sólo </w:t>
+      </w:r>
+      <w:proofErr w:type="spellStart"/>
+      <w:r>
+        <w:rPr>
+          <w:lang w:val="es-AR"/>
+        </w:rPr>
+        <w:t>git</w:t>
+      </w:r>
+      <w:proofErr w:type="spellEnd"/>
+      <w:r>
+        <w:rPr>
+          <w:lang w:val="es-AR"/>
+        </w:rPr>
+        <w:t xml:space="preserve"> </w:t>
+      </w:r>
+      <w:proofErr w:type="spellStart"/>
+      <w:r>
+        <w:rPr>
+          <w:lang w:val="es-AR"/>
+        </w:rPr>
+        <w:t>diff</w:t>
+      </w:r>
+      <w:proofErr w:type="spellEnd"/>
+      <w:r>
+        <w:rPr>
+          <w:lang w:val="es-AR"/>
+        </w:rPr>
+        <w:t>, vemos los cambios en nuestros archivos que no se agregaron para </w:t>
+      </w:r>
+      <w:proofErr w:type="spellStart"/>
+      <w:r>
+        <w:rPr>
+          <w:lang w:val="es-AR"/>
+        </w:rPr>
+        <w:t>commit</w:t>
+      </w:r>
+      <w:proofErr w:type="spellEnd"/>
+      <w:r>
+        <w:rPr>
+          <w:lang w:val="es-AR"/>
+        </w:rPr>
+        <w:t> (con </w:t>
+      </w:r>
+      <w:proofErr w:type="spellStart"/>
+      <w:r>
+        <w:rPr>
+          <w:lang w:val="es-AR"/>
+        </w:rPr>
+        <w:t>git</w:t>
+      </w:r>
+      <w:proofErr w:type="spellEnd"/>
+      <w:r>
+        <w:rPr>
+          <w:lang w:val="es-AR"/>
+        </w:rPr>
+        <w:t xml:space="preserve"> </w:t>
+      </w:r>
+      <w:proofErr w:type="spellStart"/>
+      <w:r>
+        <w:rPr>
+          <w:lang w:val="es-AR"/>
+        </w:rPr>
+        <w:t>add</w:t>
+      </w:r>
+      <w:proofErr w:type="spellEnd"/>
+      <w:r>
+        <w:rPr>
+          <w:lang w:val="es-AR"/>
+        </w:rPr>
+        <w:t>);</w:t>
+      </w:r>
+    </w:p>
+    <w:p>
+      <w:pPr>
+        <w:numPr>
+          <w:ilvl w:val="0"/>
+          <w:numId w:val="35"/>
+        </w:numPr>
+        <w:rPr>
+          <w:lang w:val="es-AR"/>
+        </w:rPr>
+      </w:pPr>
+      <w:r>
+        <w:rPr>
+          <w:lang w:val="es-AR"/>
+        </w:rPr>
+        <w:t>Que es posible comparar cambios entre dos ramas con </w:t>
+      </w:r>
+      <w:proofErr w:type="spellStart"/>
+      <w:r>
+        <w:rPr>
+          <w:lang w:val="es-AR"/>
+        </w:rPr>
+        <w:t>git</w:t>
+      </w:r>
+      <w:proofErr w:type="spellEnd"/>
+      <w:r>
+        <w:rPr>
+          <w:lang w:val="es-AR"/>
+        </w:rPr>
+        <w:t xml:space="preserve"> </w:t>
+      </w:r>
+      <w:proofErr w:type="spellStart"/>
+      <w:r>
+        <w:rPr>
+          <w:lang w:val="es-AR"/>
+        </w:rPr>
+        <w:t>diff</w:t>
+      </w:r>
+      <w:proofErr w:type="spellEnd"/>
+      <w:r>
+        <w:rPr>
+          <w:lang w:val="es-AR"/>
+        </w:rPr>
+        <w:t xml:space="preserve"> &lt;branch1&gt;</w:t>
+      </w:r>
+      <w:proofErr w:type="gramStart"/>
+      <w:r>
+        <w:rPr>
+          <w:lang w:val="es-AR"/>
+        </w:rPr>
+        <w:t xml:space="preserve"> ..</w:t>
+      </w:r>
+      <w:proofErr w:type="gramEnd"/>
+      <w:r>
+        <w:rPr>
+          <w:lang w:val="es-AR"/>
+        </w:rPr>
+        <w:t xml:space="preserve"> &lt;branch2&gt;</w:t>
+      </w:r>
+    </w:p>
+    <w:p>
+      <w:pPr>
+        <w:numPr>
+          <w:ilvl w:val="0"/>
+          <w:numId w:val="35"/>
+        </w:numPr>
+        <w:rPr>
+          <w:lang w:val="es-AR"/>
+        </w:rPr>
+      </w:pPr>
+      <w:r>
+        <w:rPr>
+          <w:lang w:val="es-AR"/>
+        </w:rPr>
+        <w:t>Que es posible comparar los cambios realizados entre un </w:t>
+      </w:r>
+      <w:proofErr w:type="spellStart"/>
+      <w:r>
+        <w:rPr>
+          <w:lang w:val="es-AR"/>
+        </w:rPr>
+        <w:t>commit</w:t>
+      </w:r>
+      <w:proofErr w:type="spellEnd"/>
+      <w:r>
+        <w:rPr>
+          <w:lang w:val="es-AR"/>
+        </w:rPr>
+        <w:t> y otro, usando el comando </w:t>
+      </w:r>
+      <w:proofErr w:type="spellStart"/>
+      <w:r>
+        <w:rPr>
+          <w:lang w:val="es-AR"/>
+        </w:rPr>
+        <w:t>git</w:t>
+      </w:r>
+      <w:proofErr w:type="spellEnd"/>
+      <w:r>
+        <w:rPr>
+          <w:lang w:val="es-AR"/>
+        </w:rPr>
+        <w:t xml:space="preserve"> </w:t>
+      </w:r>
+      <w:proofErr w:type="spellStart"/>
+      <w:r>
+        <w:rPr>
+          <w:lang w:val="es-AR"/>
+        </w:rPr>
+        <w:t>diff</w:t>
+      </w:r>
+      <w:proofErr w:type="spellEnd"/>
+      <w:r>
+        <w:rPr>
+          <w:lang w:val="es-AR"/>
+        </w:rPr>
+        <w:t xml:space="preserve"> &lt;commit1&gt;</w:t>
+      </w:r>
+      <w:proofErr w:type="gramStart"/>
+      <w:r>
+        <w:rPr>
+          <w:lang w:val="es-AR"/>
+        </w:rPr>
+        <w:t xml:space="preserve"> ..</w:t>
+      </w:r>
+      <w:proofErr w:type="gramEnd"/>
+      <w:r>
+        <w:rPr>
+          <w:lang w:val="es-AR"/>
+        </w:rPr>
+        <w:t xml:space="preserve"> &lt;commit2&gt;;</w:t>
+      </w:r>
+    </w:p>
+    <w:p>
+      <w:pPr>
+        <w:numPr>
+          <w:ilvl w:val="0"/>
+          <w:numId w:val="35"/>
+        </w:numPr>
+        <w:rPr>
+          <w:lang w:val="es-AR"/>
+        </w:rPr>
+      </w:pPr>
+      <w:r>
+        <w:rPr>
+          <w:lang w:val="es-AR"/>
+        </w:rPr>
+        <w:t>Que Git nos permite guardar “marcos” de nuestra aplicación, por ejemplo, generando versiones, a través de </w:t>
+      </w:r>
+      <w:proofErr w:type="spellStart"/>
+      <w:r>
+        <w:rPr>
+          <w:lang w:val="es-AR"/>
+        </w:rPr>
+        <w:t>git</w:t>
+      </w:r>
+      <w:proofErr w:type="spellEnd"/>
+      <w:r>
+        <w:rPr>
+          <w:lang w:val="es-AR"/>
+        </w:rPr>
+        <w:t xml:space="preserve"> tag;</w:t>
+      </w:r>
+    </w:p>
+    <w:p>
+      <w:pPr>
+        <w:numPr>
+          <w:ilvl w:val="0"/>
+          <w:numId w:val="35"/>
+        </w:numPr>
+        <w:rPr>
+          <w:lang w:val="es-AR"/>
+        </w:rPr>
+      </w:pPr>
+      <w:r>
+        <w:rPr>
+          <w:lang w:val="es-AR"/>
+        </w:rPr>
+        <w:t>Que el comando </w:t>
+      </w:r>
+      <w:proofErr w:type="spellStart"/>
+      <w:r>
+        <w:rPr>
+          <w:lang w:val="es-AR"/>
+        </w:rPr>
+        <w:t>git</w:t>
+      </w:r>
+      <w:proofErr w:type="spellEnd"/>
+      <w:r>
+        <w:rPr>
+          <w:lang w:val="es-AR"/>
+        </w:rPr>
+        <w:t xml:space="preserve"> tag -a se usa para generar una </w:t>
+      </w:r>
+      <w:proofErr w:type="gramStart"/>
+      <w:r>
+        <w:rPr>
+          <w:lang w:val="es-AR"/>
+        </w:rPr>
+        <w:t>nueva </w:t>
+      </w:r>
+      <w:r>
+        <w:rPr>
+          <w:i/>
+          <w:iCs/>
+          <w:lang w:val="es-AR"/>
+        </w:rPr>
+        <w:t>tag</w:t>
+      </w:r>
+      <w:proofErr w:type="gramEnd"/>
+      <w:r>
+        <w:rPr>
+          <w:lang w:val="es-AR"/>
+        </w:rPr>
+        <w:t>;</w:t>
+      </w:r>
+    </w:p>
+    <w:p>
+      <w:pPr>
+        <w:numPr>
+          <w:ilvl w:val="0"/>
+          <w:numId w:val="35"/>
+        </w:numPr>
+        <w:rPr>
+          <w:lang w:val="es-AR"/>
+        </w:rPr>
+      </w:pPr>
+      <w:r>
+        <w:rPr>
+          <w:lang w:val="es-AR"/>
+        </w:rPr>
+        <w:t>Las </w:t>
+      </w:r>
+      <w:proofErr w:type="spellStart"/>
+      <w:r>
+        <w:rPr>
+          <w:b/>
+          <w:bCs/>
+          <w:i/>
+          <w:iCs/>
+          <w:lang w:val="es-AR"/>
+        </w:rPr>
+        <w:t>Releases</w:t>
+      </w:r>
+      <w:proofErr w:type="spellEnd"/>
+      <w:r>
+        <w:rPr>
+          <w:lang w:val="es-AR"/>
+        </w:rPr>
+        <w:t> de GitHub, que son generadas para cada </w:t>
+      </w:r>
+      <w:r>
+        <w:rPr>
+          <w:i/>
+          <w:iCs/>
+          <w:lang w:val="es-AR"/>
+        </w:rPr>
+        <w:t>tag</w:t>
+      </w:r>
+      <w:r>
+        <w:rPr>
+          <w:lang w:val="es-AR"/>
+        </w:rPr>
+        <w:t> de Git que creamos en nuestro repositorio.</w:t>
+      </w:r>
     </w:p>
     <w:p>
       <w:pPr>
@@ -1696,6 +5219,155 @@
     </w:lvl>
   </w:abstractNum>
   <w:abstractNum w:abstractNumId="10" w15:restartNumberingAfterBreak="0">
+    <w:nsid w:val="017E7921"/>
+    <w:multiLevelType w:val="multilevel"/>
+    <w:tmpl w:val="7710125A"/>
+    <w:lvl w:ilvl="0">
+      <w:start w:val="1"/>
+      <w:numFmt w:val="bullet"/>
+      <w:lvlText w:val=""/>
+      <w:lvlJc w:val="left"/>
+      <w:pPr>
+        <w:tabs>
+          <w:tab w:val="num" w:pos="720"/>
+        </w:tabs>
+        <w:ind w:left="720" w:hanging="360"/>
+      </w:pPr>
+      <w:rPr>
+        <w:rFonts w:ascii="Symbol" w:hAnsi="Symbol" w:hint="default"/>
+        <w:sz w:val="20"/>
+      </w:rPr>
+    </w:lvl>
+    <w:lvl w:ilvl="1" w:tentative="1">
+      <w:start w:val="1"/>
+      <w:numFmt w:val="bullet"/>
+      <w:lvlText w:val="o"/>
+      <w:lvlJc w:val="left"/>
+      <w:pPr>
+        <w:tabs>
+          <w:tab w:val="num" w:pos="1440"/>
+        </w:tabs>
+        <w:ind w:left="1440" w:hanging="360"/>
+      </w:pPr>
+      <w:rPr>
+        <w:rFonts w:ascii="Courier New" w:hAnsi="Courier New" w:hint="default"/>
+        <w:sz w:val="20"/>
+      </w:rPr>
+    </w:lvl>
+    <w:lvl w:ilvl="2" w:tentative="1">
+      <w:start w:val="1"/>
+      <w:numFmt w:val="bullet"/>
+      <w:lvlText w:val=""/>
+      <w:lvlJc w:val="left"/>
+      <w:pPr>
+        <w:tabs>
+          <w:tab w:val="num" w:pos="2160"/>
+        </w:tabs>
+        <w:ind w:left="2160" w:hanging="360"/>
+      </w:pPr>
+      <w:rPr>
+        <w:rFonts w:ascii="Wingdings" w:hAnsi="Wingdings" w:hint="default"/>
+        <w:sz w:val="20"/>
+      </w:rPr>
+    </w:lvl>
+    <w:lvl w:ilvl="3" w:tentative="1">
+      <w:start w:val="1"/>
+      <w:numFmt w:val="bullet"/>
+      <w:lvlText w:val=""/>
+      <w:lvlJc w:val="left"/>
+      <w:pPr>
+        <w:tabs>
+          <w:tab w:val="num" w:pos="2880"/>
+        </w:tabs>
+        <w:ind w:left="2880" w:hanging="360"/>
+      </w:pPr>
+      <w:rPr>
+        <w:rFonts w:ascii="Wingdings" w:hAnsi="Wingdings" w:hint="default"/>
+        <w:sz w:val="20"/>
+      </w:rPr>
+    </w:lvl>
+    <w:lvl w:ilvl="4" w:tentative="1">
+      <w:start w:val="1"/>
+      <w:numFmt w:val="bullet"/>
+      <w:lvlText w:val=""/>
+      <w:lvlJc w:val="left"/>
+      <w:pPr>
+        <w:tabs>
+          <w:tab w:val="num" w:pos="3600"/>
+        </w:tabs>
+        <w:ind w:left="3600" w:hanging="360"/>
+      </w:pPr>
+      <w:rPr>
+        <w:rFonts w:ascii="Wingdings" w:hAnsi="Wingdings" w:hint="default"/>
+        <w:sz w:val="20"/>
+      </w:rPr>
+    </w:lvl>
+    <w:lvl w:ilvl="5" w:tentative="1">
+      <w:start w:val="1"/>
+      <w:numFmt w:val="bullet"/>
+      <w:lvlText w:val=""/>
+      <w:lvlJc w:val="left"/>
+      <w:pPr>
+        <w:tabs>
+          <w:tab w:val="num" w:pos="4320"/>
+        </w:tabs>
+        <w:ind w:left="4320" w:hanging="360"/>
+      </w:pPr>
+      <w:rPr>
+        <w:rFonts w:ascii="Wingdings" w:hAnsi="Wingdings" w:hint="default"/>
+        <w:sz w:val="20"/>
+      </w:rPr>
+    </w:lvl>
+    <w:lvl w:ilvl="6" w:tentative="1">
+      <w:start w:val="1"/>
+      <w:numFmt w:val="bullet"/>
+      <w:lvlText w:val=""/>
+      <w:lvlJc w:val="left"/>
+      <w:pPr>
+        <w:tabs>
+          <w:tab w:val="num" w:pos="5040"/>
+        </w:tabs>
+        <w:ind w:left="5040" w:hanging="360"/>
+      </w:pPr>
+      <w:rPr>
+        <w:rFonts w:ascii="Wingdings" w:hAnsi="Wingdings" w:hint="default"/>
+        <w:sz w:val="20"/>
+      </w:rPr>
+    </w:lvl>
+    <w:lvl w:ilvl="7" w:tentative="1">
+      <w:start w:val="1"/>
+      <w:numFmt w:val="bullet"/>
+      <w:lvlText w:val=""/>
+      <w:lvlJc w:val="left"/>
+      <w:pPr>
+        <w:tabs>
+          <w:tab w:val="num" w:pos="5760"/>
+        </w:tabs>
+        <w:ind w:left="5760" w:hanging="360"/>
+      </w:pPr>
+      <w:rPr>
+        <w:rFonts w:ascii="Wingdings" w:hAnsi="Wingdings" w:hint="default"/>
+        <w:sz w:val="20"/>
+      </w:rPr>
+    </w:lvl>
+    <w:lvl w:ilvl="8" w:tentative="1">
+      <w:start w:val="1"/>
+      <w:numFmt w:val="bullet"/>
+      <w:lvlText w:val=""/>
+      <w:lvlJc w:val="left"/>
+      <w:pPr>
+        <w:tabs>
+          <w:tab w:val="num" w:pos="6480"/>
+        </w:tabs>
+        <w:ind w:left="6480" w:hanging="360"/>
+      </w:pPr>
+      <w:rPr>
+        <w:rFonts w:ascii="Wingdings" w:hAnsi="Wingdings" w:hint="default"/>
+        <w:sz w:val="20"/>
+      </w:rPr>
+    </w:lvl>
+  </w:abstractNum>
+  <w:abstractNum w:abstractNumId="11" w15:restartNumberingAfterBreak="0">
     <w:nsid w:val="02B515DE"/>
     <w:multiLevelType w:val="multilevel"/>
     <w:tmpl w:val="0409001F"/>
@@ -1781,7 +5453,7 @@
       </w:pPr>
     </w:lvl>
   </w:abstractNum>
-  <w:abstractNum w:abstractNumId="11" w15:restartNumberingAfterBreak="0">
+  <w:abstractNum w:abstractNumId="12" w15:restartNumberingAfterBreak="0">
     <w:nsid w:val="081A78FB"/>
     <w:multiLevelType w:val="multilevel"/>
     <w:tmpl w:val="0409001D"/>
@@ -1867,7 +5539,7 @@
       </w:pPr>
     </w:lvl>
   </w:abstractNum>
-  <w:abstractNum w:abstractNumId="12" w15:restartNumberingAfterBreak="0">
+  <w:abstractNum w:abstractNumId="13" w15:restartNumberingAfterBreak="0">
     <w:nsid w:val="0B2F3CA6"/>
     <w:multiLevelType w:val="multilevel"/>
     <w:tmpl w:val="0409001D"/>
@@ -1953,7 +5625,305 @@
       </w:pPr>
     </w:lvl>
   </w:abstractNum>
-  <w:abstractNum w:abstractNumId="13" w15:restartNumberingAfterBreak="0">
+  <w:abstractNum w:abstractNumId="14" w15:restartNumberingAfterBreak="0">
+    <w:nsid w:val="0F6718DD"/>
+    <w:multiLevelType w:val="multilevel"/>
+    <w:tmpl w:val="386ABF88"/>
+    <w:lvl w:ilvl="0">
+      <w:start w:val="1"/>
+      <w:numFmt w:val="bullet"/>
+      <w:lvlText w:val=""/>
+      <w:lvlJc w:val="left"/>
+      <w:pPr>
+        <w:tabs>
+          <w:tab w:val="num" w:pos="720"/>
+        </w:tabs>
+        <w:ind w:left="720" w:hanging="360"/>
+      </w:pPr>
+      <w:rPr>
+        <w:rFonts w:ascii="Symbol" w:hAnsi="Symbol" w:hint="default"/>
+        <w:sz w:val="20"/>
+      </w:rPr>
+    </w:lvl>
+    <w:lvl w:ilvl="1">
+      <w:start w:val="1"/>
+      <w:numFmt w:val="bullet"/>
+      <w:lvlText w:val="o"/>
+      <w:lvlJc w:val="left"/>
+      <w:pPr>
+        <w:tabs>
+          <w:tab w:val="num" w:pos="1440"/>
+        </w:tabs>
+        <w:ind w:left="1440" w:hanging="360"/>
+      </w:pPr>
+      <w:rPr>
+        <w:rFonts w:ascii="Courier New" w:hAnsi="Courier New" w:hint="default"/>
+        <w:sz w:val="20"/>
+      </w:rPr>
+    </w:lvl>
+    <w:lvl w:ilvl="2" w:tentative="1">
+      <w:start w:val="1"/>
+      <w:numFmt w:val="bullet"/>
+      <w:lvlText w:val=""/>
+      <w:lvlJc w:val="left"/>
+      <w:pPr>
+        <w:tabs>
+          <w:tab w:val="num" w:pos="2160"/>
+        </w:tabs>
+        <w:ind w:left="2160" w:hanging="360"/>
+      </w:pPr>
+      <w:rPr>
+        <w:rFonts w:ascii="Wingdings" w:hAnsi="Wingdings" w:hint="default"/>
+        <w:sz w:val="20"/>
+      </w:rPr>
+    </w:lvl>
+    <w:lvl w:ilvl="3" w:tentative="1">
+      <w:start w:val="1"/>
+      <w:numFmt w:val="bullet"/>
+      <w:lvlText w:val=""/>
+      <w:lvlJc w:val="left"/>
+      <w:pPr>
+        <w:tabs>
+          <w:tab w:val="num" w:pos="2880"/>
+        </w:tabs>
+        <w:ind w:left="2880" w:hanging="360"/>
+      </w:pPr>
+      <w:rPr>
+        <w:rFonts w:ascii="Wingdings" w:hAnsi="Wingdings" w:hint="default"/>
+        <w:sz w:val="20"/>
+      </w:rPr>
+    </w:lvl>
+    <w:lvl w:ilvl="4" w:tentative="1">
+      <w:start w:val="1"/>
+      <w:numFmt w:val="bullet"/>
+      <w:lvlText w:val=""/>
+      <w:lvlJc w:val="left"/>
+      <w:pPr>
+        <w:tabs>
+          <w:tab w:val="num" w:pos="3600"/>
+        </w:tabs>
+        <w:ind w:left="3600" w:hanging="360"/>
+      </w:pPr>
+      <w:rPr>
+        <w:rFonts w:ascii="Wingdings" w:hAnsi="Wingdings" w:hint="default"/>
+        <w:sz w:val="20"/>
+      </w:rPr>
+    </w:lvl>
+    <w:lvl w:ilvl="5" w:tentative="1">
+      <w:start w:val="1"/>
+      <w:numFmt w:val="bullet"/>
+      <w:lvlText w:val=""/>
+      <w:lvlJc w:val="left"/>
+      <w:pPr>
+        <w:tabs>
+          <w:tab w:val="num" w:pos="4320"/>
+        </w:tabs>
+        <w:ind w:left="4320" w:hanging="360"/>
+      </w:pPr>
+      <w:rPr>
+        <w:rFonts w:ascii="Wingdings" w:hAnsi="Wingdings" w:hint="default"/>
+        <w:sz w:val="20"/>
+      </w:rPr>
+    </w:lvl>
+    <w:lvl w:ilvl="6" w:tentative="1">
+      <w:start w:val="1"/>
+      <w:numFmt w:val="bullet"/>
+      <w:lvlText w:val=""/>
+      <w:lvlJc w:val="left"/>
+      <w:pPr>
+        <w:tabs>
+          <w:tab w:val="num" w:pos="5040"/>
+        </w:tabs>
+        <w:ind w:left="5040" w:hanging="360"/>
+      </w:pPr>
+      <w:rPr>
+        <w:rFonts w:ascii="Wingdings" w:hAnsi="Wingdings" w:hint="default"/>
+        <w:sz w:val="20"/>
+      </w:rPr>
+    </w:lvl>
+    <w:lvl w:ilvl="7" w:tentative="1">
+      <w:start w:val="1"/>
+      <w:numFmt w:val="bullet"/>
+      <w:lvlText w:val=""/>
+      <w:lvlJc w:val="left"/>
+      <w:pPr>
+        <w:tabs>
+          <w:tab w:val="num" w:pos="5760"/>
+        </w:tabs>
+        <w:ind w:left="5760" w:hanging="360"/>
+      </w:pPr>
+      <w:rPr>
+        <w:rFonts w:ascii="Wingdings" w:hAnsi="Wingdings" w:hint="default"/>
+        <w:sz w:val="20"/>
+      </w:rPr>
+    </w:lvl>
+    <w:lvl w:ilvl="8" w:tentative="1">
+      <w:start w:val="1"/>
+      <w:numFmt w:val="bullet"/>
+      <w:lvlText w:val=""/>
+      <w:lvlJc w:val="left"/>
+      <w:pPr>
+        <w:tabs>
+          <w:tab w:val="num" w:pos="6480"/>
+        </w:tabs>
+        <w:ind w:left="6480" w:hanging="360"/>
+      </w:pPr>
+      <w:rPr>
+        <w:rFonts w:ascii="Wingdings" w:hAnsi="Wingdings" w:hint="default"/>
+        <w:sz w:val="20"/>
+      </w:rPr>
+    </w:lvl>
+  </w:abstractNum>
+  <w:abstractNum w:abstractNumId="15" w15:restartNumberingAfterBreak="0">
+    <w:nsid w:val="121D2855"/>
+    <w:multiLevelType w:val="multilevel"/>
+    <w:tmpl w:val="E662FE20"/>
+    <w:lvl w:ilvl="0">
+      <w:start w:val="1"/>
+      <w:numFmt w:val="bullet"/>
+      <w:lvlText w:val=""/>
+      <w:lvlJc w:val="left"/>
+      <w:pPr>
+        <w:tabs>
+          <w:tab w:val="num" w:pos="720"/>
+        </w:tabs>
+        <w:ind w:left="720" w:hanging="360"/>
+      </w:pPr>
+      <w:rPr>
+        <w:rFonts w:ascii="Symbol" w:hAnsi="Symbol" w:hint="default"/>
+        <w:sz w:val="20"/>
+      </w:rPr>
+    </w:lvl>
+    <w:lvl w:ilvl="1" w:tentative="1">
+      <w:start w:val="1"/>
+      <w:numFmt w:val="bullet"/>
+      <w:lvlText w:val="o"/>
+      <w:lvlJc w:val="left"/>
+      <w:pPr>
+        <w:tabs>
+          <w:tab w:val="num" w:pos="1440"/>
+        </w:tabs>
+        <w:ind w:left="1440" w:hanging="360"/>
+      </w:pPr>
+      <w:rPr>
+        <w:rFonts w:ascii="Courier New" w:hAnsi="Courier New" w:hint="default"/>
+        <w:sz w:val="20"/>
+      </w:rPr>
+    </w:lvl>
+    <w:lvl w:ilvl="2" w:tentative="1">
+      <w:start w:val="1"/>
+      <w:numFmt w:val="bullet"/>
+      <w:lvlText w:val=""/>
+      <w:lvlJc w:val="left"/>
+      <w:pPr>
+        <w:tabs>
+          <w:tab w:val="num" w:pos="2160"/>
+        </w:tabs>
+        <w:ind w:left="2160" w:hanging="360"/>
+      </w:pPr>
+      <w:rPr>
+        <w:rFonts w:ascii="Wingdings" w:hAnsi="Wingdings" w:hint="default"/>
+        <w:sz w:val="20"/>
+      </w:rPr>
+    </w:lvl>
+    <w:lvl w:ilvl="3" w:tentative="1">
+      <w:start w:val="1"/>
+      <w:numFmt w:val="bullet"/>
+      <w:lvlText w:val=""/>
+      <w:lvlJc w:val="left"/>
+      <w:pPr>
+        <w:tabs>
+          <w:tab w:val="num" w:pos="2880"/>
+        </w:tabs>
+        <w:ind w:left="2880" w:hanging="360"/>
+      </w:pPr>
+      <w:rPr>
+        <w:rFonts w:ascii="Wingdings" w:hAnsi="Wingdings" w:hint="default"/>
+        <w:sz w:val="20"/>
+      </w:rPr>
+    </w:lvl>
+    <w:lvl w:ilvl="4" w:tentative="1">
+      <w:start w:val="1"/>
+      <w:numFmt w:val="bullet"/>
+      <w:lvlText w:val=""/>
+      <w:lvlJc w:val="left"/>
+      <w:pPr>
+        <w:tabs>
+          <w:tab w:val="num" w:pos="3600"/>
+        </w:tabs>
+        <w:ind w:left="3600" w:hanging="360"/>
+      </w:pPr>
+      <w:rPr>
+        <w:rFonts w:ascii="Wingdings" w:hAnsi="Wingdings" w:hint="default"/>
+        <w:sz w:val="20"/>
+      </w:rPr>
+    </w:lvl>
+    <w:lvl w:ilvl="5" w:tentative="1">
+      <w:start w:val="1"/>
+      <w:numFmt w:val="bullet"/>
+      <w:lvlText w:val=""/>
+      <w:lvlJc w:val="left"/>
+      <w:pPr>
+        <w:tabs>
+          <w:tab w:val="num" w:pos="4320"/>
+        </w:tabs>
+        <w:ind w:left="4320" w:hanging="360"/>
+      </w:pPr>
+      <w:rPr>
+        <w:rFonts w:ascii="Wingdings" w:hAnsi="Wingdings" w:hint="default"/>
+        <w:sz w:val="20"/>
+      </w:rPr>
+    </w:lvl>
+    <w:lvl w:ilvl="6" w:tentative="1">
+      <w:start w:val="1"/>
+      <w:numFmt w:val="bullet"/>
+      <w:lvlText w:val=""/>
+      <w:lvlJc w:val="left"/>
+      <w:pPr>
+        <w:tabs>
+          <w:tab w:val="num" w:pos="5040"/>
+        </w:tabs>
+        <w:ind w:left="5040" w:hanging="360"/>
+      </w:pPr>
+      <w:rPr>
+        <w:rFonts w:ascii="Wingdings" w:hAnsi="Wingdings" w:hint="default"/>
+        <w:sz w:val="20"/>
+      </w:rPr>
+    </w:lvl>
+    <w:lvl w:ilvl="7" w:tentative="1">
+      <w:start w:val="1"/>
+      <w:numFmt w:val="bullet"/>
+      <w:lvlText w:val=""/>
+      <w:lvlJc w:val="left"/>
+      <w:pPr>
+        <w:tabs>
+          <w:tab w:val="num" w:pos="5760"/>
+        </w:tabs>
+        <w:ind w:left="5760" w:hanging="360"/>
+      </w:pPr>
+      <w:rPr>
+        <w:rFonts w:ascii="Wingdings" w:hAnsi="Wingdings" w:hint="default"/>
+        <w:sz w:val="20"/>
+      </w:rPr>
+    </w:lvl>
+    <w:lvl w:ilvl="8" w:tentative="1">
+      <w:start w:val="1"/>
+      <w:numFmt w:val="bullet"/>
+      <w:lvlText w:val=""/>
+      <w:lvlJc w:val="left"/>
+      <w:pPr>
+        <w:tabs>
+          <w:tab w:val="num" w:pos="6480"/>
+        </w:tabs>
+        <w:ind w:left="6480" w:hanging="360"/>
+      </w:pPr>
+      <w:rPr>
+        <w:rFonts w:ascii="Wingdings" w:hAnsi="Wingdings" w:hint="default"/>
+        <w:sz w:val="20"/>
+      </w:rPr>
+    </w:lvl>
+  </w:abstractNum>
+  <w:abstractNum w:abstractNumId="16" w15:restartNumberingAfterBreak="0">
     <w:nsid w:val="15C5697B"/>
     <w:multiLevelType w:val="multilevel"/>
     <w:tmpl w:val="0409001D"/>
@@ -2039,7 +6009,7 @@
       </w:pPr>
     </w:lvl>
   </w:abstractNum>
-  <w:abstractNum w:abstractNumId="14" w15:restartNumberingAfterBreak="0">
+  <w:abstractNum w:abstractNumId="17" w15:restartNumberingAfterBreak="0">
     <w:nsid w:val="298929E5"/>
     <w:multiLevelType w:val="multilevel"/>
     <w:tmpl w:val="0409001F"/>
@@ -2125,7 +6095,7 @@
       </w:pPr>
     </w:lvl>
   </w:abstractNum>
-  <w:abstractNum w:abstractNumId="15" w15:restartNumberingAfterBreak="0">
+  <w:abstractNum w:abstractNumId="18" w15:restartNumberingAfterBreak="0">
     <w:nsid w:val="2BA6369C"/>
     <w:multiLevelType w:val="multilevel"/>
     <w:tmpl w:val="0409001F"/>
@@ -2215,7 +6185,7 @@
       </w:pPr>
     </w:lvl>
   </w:abstractNum>
-  <w:abstractNum w:abstractNumId="16" w15:restartNumberingAfterBreak="0">
+  <w:abstractNum w:abstractNumId="19" w15:restartNumberingAfterBreak="0">
     <w:nsid w:val="2D821B03"/>
     <w:multiLevelType w:val="multilevel"/>
     <w:tmpl w:val="E104D91A"/>
@@ -2364,7 +6334,7 @@
       </w:rPr>
     </w:lvl>
   </w:abstractNum>
-  <w:abstractNum w:abstractNumId="17" w15:restartNumberingAfterBreak="0">
+  <w:abstractNum w:abstractNumId="20" w15:restartNumberingAfterBreak="0">
     <w:nsid w:val="2EDE304E"/>
     <w:multiLevelType w:val="multilevel"/>
     <w:tmpl w:val="0409001D"/>
@@ -2450,7 +6420,7 @@
       </w:pPr>
     </w:lvl>
   </w:abstractNum>
-  <w:abstractNum w:abstractNumId="18" w15:restartNumberingAfterBreak="0">
+  <w:abstractNum w:abstractNumId="21" w15:restartNumberingAfterBreak="0">
     <w:nsid w:val="31303FDB"/>
     <w:multiLevelType w:val="multilevel"/>
     <w:tmpl w:val="D25EF514"/>
@@ -2599,7 +6569,7 @@
       </w:rPr>
     </w:lvl>
   </w:abstractNum>
-  <w:abstractNum w:abstractNumId="19" w15:restartNumberingAfterBreak="0">
+  <w:abstractNum w:abstractNumId="22" w15:restartNumberingAfterBreak="0">
     <w:nsid w:val="37225E39"/>
     <w:multiLevelType w:val="multilevel"/>
     <w:tmpl w:val="1A824C18"/>
@@ -2748,7 +6718,7 @@
       </w:rPr>
     </w:lvl>
   </w:abstractNum>
-  <w:abstractNum w:abstractNumId="20" w15:restartNumberingAfterBreak="0">
+  <w:abstractNum w:abstractNumId="23" w15:restartNumberingAfterBreak="0">
     <w:nsid w:val="3A52131C"/>
     <w:multiLevelType w:val="multilevel"/>
     <w:tmpl w:val="0409001D"/>
@@ -2838,7 +6808,7 @@
       </w:pPr>
     </w:lvl>
   </w:abstractNum>
-  <w:abstractNum w:abstractNumId="21" w15:restartNumberingAfterBreak="0">
+  <w:abstractNum w:abstractNumId="24" w15:restartNumberingAfterBreak="0">
     <w:nsid w:val="3AEB0273"/>
     <w:multiLevelType w:val="multilevel"/>
     <w:tmpl w:val="526206A0"/>
@@ -2925,7 +6895,7 @@
       </w:pPr>
     </w:lvl>
   </w:abstractNum>
-  <w:abstractNum w:abstractNumId="22" w15:restartNumberingAfterBreak="0">
+  <w:abstractNum w:abstractNumId="25" w15:restartNumberingAfterBreak="0">
     <w:nsid w:val="3DAD6590"/>
     <w:multiLevelType w:val="multilevel"/>
     <w:tmpl w:val="41F4B720"/>
@@ -3074,7 +7044,156 @@
       </w:rPr>
     </w:lvl>
   </w:abstractNum>
-  <w:abstractNum w:abstractNumId="23" w15:restartNumberingAfterBreak="0">
+  <w:abstractNum w:abstractNumId="26" w15:restartNumberingAfterBreak="0">
+    <w:nsid w:val="402476B8"/>
+    <w:multiLevelType w:val="multilevel"/>
+    <w:tmpl w:val="6D90B1F2"/>
+    <w:lvl w:ilvl="0">
+      <w:start w:val="1"/>
+      <w:numFmt w:val="bullet"/>
+      <w:lvlText w:val=""/>
+      <w:lvlJc w:val="left"/>
+      <w:pPr>
+        <w:tabs>
+          <w:tab w:val="num" w:pos="720"/>
+        </w:tabs>
+        <w:ind w:left="720" w:hanging="360"/>
+      </w:pPr>
+      <w:rPr>
+        <w:rFonts w:ascii="Symbol" w:hAnsi="Symbol" w:hint="default"/>
+        <w:sz w:val="20"/>
+      </w:rPr>
+    </w:lvl>
+    <w:lvl w:ilvl="1" w:tentative="1">
+      <w:start w:val="1"/>
+      <w:numFmt w:val="bullet"/>
+      <w:lvlText w:val="o"/>
+      <w:lvlJc w:val="left"/>
+      <w:pPr>
+        <w:tabs>
+          <w:tab w:val="num" w:pos="1440"/>
+        </w:tabs>
+        <w:ind w:left="1440" w:hanging="360"/>
+      </w:pPr>
+      <w:rPr>
+        <w:rFonts w:ascii="Courier New" w:hAnsi="Courier New" w:hint="default"/>
+        <w:sz w:val="20"/>
+      </w:rPr>
+    </w:lvl>
+    <w:lvl w:ilvl="2" w:tentative="1">
+      <w:start w:val="1"/>
+      <w:numFmt w:val="bullet"/>
+      <w:lvlText w:val=""/>
+      <w:lvlJc w:val="left"/>
+      <w:pPr>
+        <w:tabs>
+          <w:tab w:val="num" w:pos="2160"/>
+        </w:tabs>
+        <w:ind w:left="2160" w:hanging="360"/>
+      </w:pPr>
+      <w:rPr>
+        <w:rFonts w:ascii="Wingdings" w:hAnsi="Wingdings" w:hint="default"/>
+        <w:sz w:val="20"/>
+      </w:rPr>
+    </w:lvl>
+    <w:lvl w:ilvl="3" w:tentative="1">
+      <w:start w:val="1"/>
+      <w:numFmt w:val="bullet"/>
+      <w:lvlText w:val=""/>
+      <w:lvlJc w:val="left"/>
+      <w:pPr>
+        <w:tabs>
+          <w:tab w:val="num" w:pos="2880"/>
+        </w:tabs>
+        <w:ind w:left="2880" w:hanging="360"/>
+      </w:pPr>
+      <w:rPr>
+        <w:rFonts w:ascii="Wingdings" w:hAnsi="Wingdings" w:hint="default"/>
+        <w:sz w:val="20"/>
+      </w:rPr>
+    </w:lvl>
+    <w:lvl w:ilvl="4" w:tentative="1">
+      <w:start w:val="1"/>
+      <w:numFmt w:val="bullet"/>
+      <w:lvlText w:val=""/>
+      <w:lvlJc w:val="left"/>
+      <w:pPr>
+        <w:tabs>
+          <w:tab w:val="num" w:pos="3600"/>
+        </w:tabs>
+        <w:ind w:left="3600" w:hanging="360"/>
+      </w:pPr>
+      <w:rPr>
+        <w:rFonts w:ascii="Wingdings" w:hAnsi="Wingdings" w:hint="default"/>
+        <w:sz w:val="20"/>
+      </w:rPr>
+    </w:lvl>
+    <w:lvl w:ilvl="5" w:tentative="1">
+      <w:start w:val="1"/>
+      <w:numFmt w:val="bullet"/>
+      <w:lvlText w:val=""/>
+      <w:lvlJc w:val="left"/>
+      <w:pPr>
+        <w:tabs>
+          <w:tab w:val="num" w:pos="4320"/>
+        </w:tabs>
+        <w:ind w:left="4320" w:hanging="360"/>
+      </w:pPr>
+      <w:rPr>
+        <w:rFonts w:ascii="Wingdings" w:hAnsi="Wingdings" w:hint="default"/>
+        <w:sz w:val="20"/>
+      </w:rPr>
+    </w:lvl>
+    <w:lvl w:ilvl="6" w:tentative="1">
+      <w:start w:val="1"/>
+      <w:numFmt w:val="bullet"/>
+      <w:lvlText w:val=""/>
+      <w:lvlJc w:val="left"/>
+      <w:pPr>
+        <w:tabs>
+          <w:tab w:val="num" w:pos="5040"/>
+        </w:tabs>
+        <w:ind w:left="5040" w:hanging="360"/>
+      </w:pPr>
+      <w:rPr>
+        <w:rFonts w:ascii="Wingdings" w:hAnsi="Wingdings" w:hint="default"/>
+        <w:sz w:val="20"/>
+      </w:rPr>
+    </w:lvl>
+    <w:lvl w:ilvl="7" w:tentative="1">
+      <w:start w:val="1"/>
+      <w:numFmt w:val="bullet"/>
+      <w:lvlText w:val=""/>
+      <w:lvlJc w:val="left"/>
+      <w:pPr>
+        <w:tabs>
+          <w:tab w:val="num" w:pos="5760"/>
+        </w:tabs>
+        <w:ind w:left="5760" w:hanging="360"/>
+      </w:pPr>
+      <w:rPr>
+        <w:rFonts w:ascii="Wingdings" w:hAnsi="Wingdings" w:hint="default"/>
+        <w:sz w:val="20"/>
+      </w:rPr>
+    </w:lvl>
+    <w:lvl w:ilvl="8" w:tentative="1">
+      <w:start w:val="1"/>
+      <w:numFmt w:val="bullet"/>
+      <w:lvlText w:val=""/>
+      <w:lvlJc w:val="left"/>
+      <w:pPr>
+        <w:tabs>
+          <w:tab w:val="num" w:pos="6480"/>
+        </w:tabs>
+        <w:ind w:left="6480" w:hanging="360"/>
+      </w:pPr>
+      <w:rPr>
+        <w:rFonts w:ascii="Wingdings" w:hAnsi="Wingdings" w:hint="default"/>
+        <w:sz w:val="20"/>
+      </w:rPr>
+    </w:lvl>
+  </w:abstractNum>
+  <w:abstractNum w:abstractNumId="27" w15:restartNumberingAfterBreak="0">
     <w:nsid w:val="43F8503E"/>
     <w:multiLevelType w:val="multilevel"/>
     <w:tmpl w:val="0409001F"/>
@@ -3160,7 +7279,7 @@
       </w:pPr>
     </w:lvl>
   </w:abstractNum>
-  <w:abstractNum w:abstractNumId="24" w15:restartNumberingAfterBreak="0">
+  <w:abstractNum w:abstractNumId="28" w15:restartNumberingAfterBreak="0">
     <w:nsid w:val="484C4F29"/>
     <w:multiLevelType w:val="multilevel"/>
     <w:tmpl w:val="D8061F64"/>
@@ -3247,7 +7366,7 @@
       </w:pPr>
     </w:lvl>
   </w:abstractNum>
-  <w:abstractNum w:abstractNumId="25" w15:restartNumberingAfterBreak="0">
+  <w:abstractNum w:abstractNumId="29" w15:restartNumberingAfterBreak="0">
     <w:nsid w:val="59350CFB"/>
     <w:multiLevelType w:val="multilevel"/>
     <w:tmpl w:val="9DF09F08"/>
@@ -3334,7 +7453,7 @@
       </w:pPr>
     </w:lvl>
   </w:abstractNum>
-  <w:abstractNum w:abstractNumId="26" w15:restartNumberingAfterBreak="0">
+  <w:abstractNum w:abstractNumId="30" w15:restartNumberingAfterBreak="0">
     <w:nsid w:val="5DEC6B47"/>
     <w:multiLevelType w:val="multilevel"/>
     <w:tmpl w:val="604E1C0A"/>
@@ -3421,7 +7540,7 @@
       </w:pPr>
     </w:lvl>
   </w:abstractNum>
-  <w:abstractNum w:abstractNumId="27" w15:restartNumberingAfterBreak="0">
+  <w:abstractNum w:abstractNumId="31" w15:restartNumberingAfterBreak="0">
     <w:nsid w:val="67F86DA5"/>
     <w:multiLevelType w:val="multilevel"/>
     <w:tmpl w:val="04090023"/>
@@ -3512,7 +7631,156 @@
       </w:pPr>
     </w:lvl>
   </w:abstractNum>
-  <w:abstractNum w:abstractNumId="28" w15:restartNumberingAfterBreak="0">
+  <w:abstractNum w:abstractNumId="32" w15:restartNumberingAfterBreak="0">
+    <w:nsid w:val="68E436F1"/>
+    <w:multiLevelType w:val="multilevel"/>
+    <w:tmpl w:val="D0D4ECD2"/>
+    <w:lvl w:ilvl="0">
+      <w:start w:val="1"/>
+      <w:numFmt w:val="bullet"/>
+      <w:lvlText w:val=""/>
+      <w:lvlJc w:val="left"/>
+      <w:pPr>
+        <w:tabs>
+          <w:tab w:val="num" w:pos="720"/>
+        </w:tabs>
+        <w:ind w:left="720" w:hanging="360"/>
+      </w:pPr>
+      <w:rPr>
+        <w:rFonts w:ascii="Symbol" w:hAnsi="Symbol" w:hint="default"/>
+        <w:sz w:val="20"/>
+      </w:rPr>
+    </w:lvl>
+    <w:lvl w:ilvl="1" w:tentative="1">
+      <w:start w:val="1"/>
+      <w:numFmt w:val="bullet"/>
+      <w:lvlText w:val="o"/>
+      <w:lvlJc w:val="left"/>
+      <w:pPr>
+        <w:tabs>
+          <w:tab w:val="num" w:pos="1440"/>
+        </w:tabs>
+        <w:ind w:left="1440" w:hanging="360"/>
+      </w:pPr>
+      <w:rPr>
+        <w:rFonts w:ascii="Courier New" w:hAnsi="Courier New" w:hint="default"/>
+        <w:sz w:val="20"/>
+      </w:rPr>
+    </w:lvl>
+    <w:lvl w:ilvl="2" w:tentative="1">
+      <w:start w:val="1"/>
+      <w:numFmt w:val="bullet"/>
+      <w:lvlText w:val=""/>
+      <w:lvlJc w:val="left"/>
+      <w:pPr>
+        <w:tabs>
+          <w:tab w:val="num" w:pos="2160"/>
+        </w:tabs>
+        <w:ind w:left="2160" w:hanging="360"/>
+      </w:pPr>
+      <w:rPr>
+        <w:rFonts w:ascii="Wingdings" w:hAnsi="Wingdings" w:hint="default"/>
+        <w:sz w:val="20"/>
+      </w:rPr>
+    </w:lvl>
+    <w:lvl w:ilvl="3" w:tentative="1">
+      <w:start w:val="1"/>
+      <w:numFmt w:val="bullet"/>
+      <w:lvlText w:val=""/>
+      <w:lvlJc w:val="left"/>
+      <w:pPr>
+        <w:tabs>
+          <w:tab w:val="num" w:pos="2880"/>
+        </w:tabs>
+        <w:ind w:left="2880" w:hanging="360"/>
+      </w:pPr>
+      <w:rPr>
+        <w:rFonts w:ascii="Wingdings" w:hAnsi="Wingdings" w:hint="default"/>
+        <w:sz w:val="20"/>
+      </w:rPr>
+    </w:lvl>
+    <w:lvl w:ilvl="4" w:tentative="1">
+      <w:start w:val="1"/>
+      <w:numFmt w:val="bullet"/>
+      <w:lvlText w:val=""/>
+      <w:lvlJc w:val="left"/>
+      <w:pPr>
+        <w:tabs>
+          <w:tab w:val="num" w:pos="3600"/>
+        </w:tabs>
+        <w:ind w:left="3600" w:hanging="360"/>
+      </w:pPr>
+      <w:rPr>
+        <w:rFonts w:ascii="Wingdings" w:hAnsi="Wingdings" w:hint="default"/>
+        <w:sz w:val="20"/>
+      </w:rPr>
+    </w:lvl>
+    <w:lvl w:ilvl="5" w:tentative="1">
+      <w:start w:val="1"/>
+      <w:numFmt w:val="bullet"/>
+      <w:lvlText w:val=""/>
+      <w:lvlJc w:val="left"/>
+      <w:pPr>
+        <w:tabs>
+          <w:tab w:val="num" w:pos="4320"/>
+        </w:tabs>
+        <w:ind w:left="4320" w:hanging="360"/>
+      </w:pPr>
+      <w:rPr>
+        <w:rFonts w:ascii="Wingdings" w:hAnsi="Wingdings" w:hint="default"/>
+        <w:sz w:val="20"/>
+      </w:rPr>
+    </w:lvl>
+    <w:lvl w:ilvl="6" w:tentative="1">
+      <w:start w:val="1"/>
+      <w:numFmt w:val="bullet"/>
+      <w:lvlText w:val=""/>
+      <w:lvlJc w:val="left"/>
+      <w:pPr>
+        <w:tabs>
+          <w:tab w:val="num" w:pos="5040"/>
+        </w:tabs>
+        <w:ind w:left="5040" w:hanging="360"/>
+      </w:pPr>
+      <w:rPr>
+        <w:rFonts w:ascii="Wingdings" w:hAnsi="Wingdings" w:hint="default"/>
+        <w:sz w:val="20"/>
+      </w:rPr>
+    </w:lvl>
+    <w:lvl w:ilvl="7" w:tentative="1">
+      <w:start w:val="1"/>
+      <w:numFmt w:val="bullet"/>
+      <w:lvlText w:val=""/>
+      <w:lvlJc w:val="left"/>
+      <w:pPr>
+        <w:tabs>
+          <w:tab w:val="num" w:pos="5760"/>
+        </w:tabs>
+        <w:ind w:left="5760" w:hanging="360"/>
+      </w:pPr>
+      <w:rPr>
+        <w:rFonts w:ascii="Wingdings" w:hAnsi="Wingdings" w:hint="default"/>
+        <w:sz w:val="20"/>
+      </w:rPr>
+    </w:lvl>
+    <w:lvl w:ilvl="8" w:tentative="1">
+      <w:start w:val="1"/>
+      <w:numFmt w:val="bullet"/>
+      <w:lvlText w:val=""/>
+      <w:lvlJc w:val="left"/>
+      <w:pPr>
+        <w:tabs>
+          <w:tab w:val="num" w:pos="6480"/>
+        </w:tabs>
+        <w:ind w:left="6480" w:hanging="360"/>
+      </w:pPr>
+      <w:rPr>
+        <w:rFonts w:ascii="Wingdings" w:hAnsi="Wingdings" w:hint="default"/>
+        <w:sz w:val="20"/>
+      </w:rPr>
+    </w:lvl>
+  </w:abstractNum>
+  <w:abstractNum w:abstractNumId="33" w15:restartNumberingAfterBreak="0">
     <w:nsid w:val="6E9514D7"/>
     <w:multiLevelType w:val="multilevel"/>
     <w:tmpl w:val="0409001F"/>
@@ -3598,7 +7866,7 @@
       </w:pPr>
     </w:lvl>
   </w:abstractNum>
-  <w:abstractNum w:abstractNumId="29" w15:restartNumberingAfterBreak="0">
+  <w:abstractNum w:abstractNumId="34" w15:restartNumberingAfterBreak="0">
     <w:nsid w:val="7D8C2C6D"/>
     <w:multiLevelType w:val="multilevel"/>
     <w:tmpl w:val="04090023"/>
@@ -3686,25 +7954,25 @@
     </w:lvl>
   </w:abstractNum>
   <w:num w:numId="1">
-    <w:abstractNumId w:val="25"/>
+    <w:abstractNumId w:val="29"/>
   </w:num>
   <w:num w:numId="2">
-    <w:abstractNumId w:val="12"/>
+    <w:abstractNumId w:val="13"/>
   </w:num>
   <w:num w:numId="3">
-    <w:abstractNumId w:val="10"/>
+    <w:abstractNumId w:val="11"/>
   </w:num>
   <w:num w:numId="4">
-    <w:abstractNumId w:val="28"/>
+    <w:abstractNumId w:val="33"/>
   </w:num>
   <w:num w:numId="5">
-    <w:abstractNumId w:val="13"/>
+    <w:abstractNumId w:val="16"/>
   </w:num>
   <w:num w:numId="6">
-    <w:abstractNumId w:val="21"/>
+    <w:abstractNumId w:val="24"/>
   </w:num>
   <w:num w:numId="7">
-    <w:abstractNumId w:val="24"/>
+    <w:abstractNumId w:val="28"/>
   </w:num>
   <w:num w:numId="8">
     <w:abstractNumId w:val="9"/>
@@ -3737,43 +8005,58 @@
     <w:abstractNumId w:val="0"/>
   </w:num>
   <w:num w:numId="18">
+    <w:abstractNumId w:val="17"/>
+  </w:num>
+  <w:num w:numId="19">
+    <w:abstractNumId w:val="20"/>
+  </w:num>
+  <w:num w:numId="20">
+    <w:abstractNumId w:val="30"/>
+  </w:num>
+  <w:num w:numId="21">
+    <w:abstractNumId w:val="27"/>
+  </w:num>
+  <w:num w:numId="22">
+    <w:abstractNumId w:val="12"/>
+  </w:num>
+  <w:num w:numId="23">
+    <w:abstractNumId w:val="34"/>
+  </w:num>
+  <w:num w:numId="24">
+    <w:abstractNumId w:val="18"/>
+  </w:num>
+  <w:num w:numId="25">
+    <w:abstractNumId w:val="23"/>
+  </w:num>
+  <w:num w:numId="26">
+    <w:abstractNumId w:val="31"/>
+  </w:num>
+  <w:num w:numId="27">
+    <w:abstractNumId w:val="22"/>
+  </w:num>
+  <w:num w:numId="28">
+    <w:abstractNumId w:val="21"/>
+  </w:num>
+  <w:num w:numId="29">
+    <w:abstractNumId w:val="19"/>
+  </w:num>
+  <w:num w:numId="30">
+    <w:abstractNumId w:val="25"/>
+  </w:num>
+  <w:num w:numId="31">
+    <w:abstractNumId w:val="15"/>
+  </w:num>
+  <w:num w:numId="32">
+    <w:abstractNumId w:val="10"/>
+  </w:num>
+  <w:num w:numId="33">
+    <w:abstractNumId w:val="26"/>
+  </w:num>
+  <w:num w:numId="34">
     <w:abstractNumId w:val="14"/>
   </w:num>
-  <w:num w:numId="19">
-    <w:abstractNumId w:val="17"/>
-  </w:num>
-  <w:num w:numId="20">
-    <w:abstractNumId w:val="26"/>
-  </w:num>
-  <w:num w:numId="21">
-    <w:abstractNumId w:val="23"/>
-  </w:num>
-  <w:num w:numId="22">
-    <w:abstractNumId w:val="11"/>
-  </w:num>
-  <w:num w:numId="23">
-    <w:abstractNumId w:val="29"/>
-  </w:num>
-  <w:num w:numId="24">
-    <w:abstractNumId w:val="15"/>
-  </w:num>
-  <w:num w:numId="25">
-    <w:abstractNumId w:val="20"/>
-  </w:num>
-  <w:num w:numId="26">
-    <w:abstractNumId w:val="27"/>
-  </w:num>
-  <w:num w:numId="27">
-    <w:abstractNumId w:val="19"/>
-  </w:num>
-  <w:num w:numId="28">
-    <w:abstractNumId w:val="18"/>
-  </w:num>
-  <w:num w:numId="29">
-    <w:abstractNumId w:val="16"/>
-  </w:num>
-  <w:num w:numId="30">
-    <w:abstractNumId w:val="22"/>
+  <w:num w:numId="35">
+    <w:abstractNumId w:val="32"/>
   </w:num>
 </w:numbering>
 </file>

</xml_diff>